<commit_message>
design documentation writeup complete
</commit_message>
<xml_diff>
--- a/design documentation.docx
+++ b/design documentation.docx
@@ -1,9 +1,12 @@
 
 <file path=word/document.xml><?xml version="1.0" encoding="utf-8"?>
-<w:document xmlns:wpc="http://schemas.microsoft.com/office/word/2010/wordprocessingCanvas" xmlns:cx="http://schemas.microsoft.com/office/drawing/2014/chartex" xmlns:cx1="http://schemas.microsoft.com/office/drawing/2015/9/8/chartex" xmlns:cx2="http://schemas.microsoft.com/office/drawing/2015/10/21/chartex" xmlns:cx3="http://schemas.microsoft.com/office/drawing/2016/5/9/chartex" xmlns:cx4="http://schemas.microsoft.com/office/drawing/2016/5/10/chartex" xmlns:cx5="http://schemas.microsoft.com/office/drawing/2016/5/11/chartex" xmlns:cx6="http://schemas.microsoft.com/office/drawing/2016/5/12/chartex" xmlns:cx7="http://schemas.microsoft.com/office/drawing/2016/5/13/chartex" xmlns:cx8="http://schemas.microsoft.com/office/drawing/2016/5/14/chartex" xmlns:mc="http://schemas.openxmlformats.org/markup-compatibility/2006" xmlns:aink="http://schemas.microsoft.com/office/drawing/2016/ink" xmlns:am3d="http://schemas.microsoft.com/office/drawing/2017/model3d" xmlns:o="urn:schemas-microsoft-com:office:office" xmlns:oel="http://schemas.microsoft.com/office/2019/extlst" xmlns:r="http://schemas.openxmlformats.org/officeDocument/2006/relationships" xmlns:m="http://schemas.openxmlformats.org/officeDocument/2006/math" xmlns:v="urn:schemas-microsoft-com:vml" xmlns:wp14="http://schemas.microsoft.com/office/word/2010/wordprocessingDrawing" xmlns:wp="http://schemas.openxmlformats.org/drawingml/2006/wordprocessingDrawing" xmlns:w10="urn:schemas-microsoft-com:office:word" xmlns:w="http://schemas.openxmlformats.org/wordprocessingml/2006/main" xmlns:w14="http://schemas.microsoft.com/office/word/2010/wordml" xmlns:w15="http://schemas.microsoft.com/office/word/2012/wordml" xmlns:w16cex="http://schemas.microsoft.com/office/word/2018/wordml/cex" xmlns:w16cid="http://schemas.microsoft.com/office/word/2016/wordml/cid" xmlns:w16="http://schemas.microsoft.com/office/word/2018/wordml" xmlns:w16sdtdh="http://schemas.microsoft.com/office/word/2020/wordml/sdtdatahash" xmlns:w16se="http://schemas.microsoft.com/office/word/2015/wordml/symex" xmlns:wpg="http://schemas.microsoft.com/office/word/2010/wordprocessingGroup" xmlns:wpi="http://schemas.microsoft.com/office/word/2010/wordprocessingInk" xmlns:wne="http://schemas.microsoft.com/office/word/2006/wordml" xmlns:wps="http://schemas.microsoft.com/office/word/2010/wordprocessingShape" mc:Ignorable="w14 w15 w16se w16cid w16 w16cex w16sdtdh wp14">
+<w:document xmlns:wpc="http://schemas.microsoft.com/office/word/2010/wordprocessingCanvas" xmlns:cx="http://schemas.microsoft.com/office/drawing/2014/chartex" xmlns:cx1="http://schemas.microsoft.com/office/drawing/2015/9/8/chartex" xmlns:cx2="http://schemas.microsoft.com/office/drawing/2015/10/21/chartex" xmlns:cx3="http://schemas.microsoft.com/office/drawing/2016/5/9/chartex" xmlns:cx4="http://schemas.microsoft.com/office/drawing/2016/5/10/chartex" xmlns:cx5="http://schemas.microsoft.com/office/drawing/2016/5/11/chartex" xmlns:cx6="http://schemas.microsoft.com/office/drawing/2016/5/12/chartex" xmlns:cx7="http://schemas.microsoft.com/office/drawing/2016/5/13/chartex" xmlns:cx8="http://schemas.microsoft.com/office/drawing/2016/5/14/chartex" xmlns:mc="http://schemas.openxmlformats.org/markup-compatibility/2006" xmlns:aink="http://schemas.microsoft.com/office/drawing/2016/ink" xmlns:am3d="http://schemas.microsoft.com/office/drawing/2017/model3d" xmlns:o="urn:schemas-microsoft-com:office:office" xmlns:r="http://schemas.openxmlformats.org/officeDocument/2006/relationships" xmlns:m="http://schemas.openxmlformats.org/officeDocument/2006/math" xmlns:v="urn:schemas-microsoft-com:vml" xmlns:wp14="http://schemas.microsoft.com/office/word/2010/wordprocessingDrawing" xmlns:wp="http://schemas.openxmlformats.org/drawingml/2006/wordprocessingDrawing" xmlns:w10="urn:schemas-microsoft-com:office:word" xmlns:w="http://schemas.openxmlformats.org/wordprocessingml/2006/main" xmlns:w14="http://schemas.microsoft.com/office/word/2010/wordml" xmlns:w15="http://schemas.microsoft.com/office/word/2012/wordml" xmlns:w16cex="http://schemas.microsoft.com/office/word/2018/wordml/cex" xmlns:w16cid="http://schemas.microsoft.com/office/word/2016/wordml/cid" xmlns:w16="http://schemas.microsoft.com/office/word/2018/wordml" xmlns:w16sdtdh="http://schemas.microsoft.com/office/word/2020/wordml/sdtdatahash" xmlns:w16se="http://schemas.microsoft.com/office/word/2015/wordml/symex" xmlns:wpg="http://schemas.microsoft.com/office/word/2010/wordprocessingGroup" xmlns:wpi="http://schemas.microsoft.com/office/word/2010/wordprocessingInk" xmlns:wne="http://schemas.microsoft.com/office/word/2006/wordml" xmlns:wps="http://schemas.microsoft.com/office/word/2010/wordprocessingShape" mc:Ignorable="w14 w15 w16se w16cid w16 w16cex w16sdtdh wp14">
   <w:body>
     <w:sdt>
       <w:sdtPr>
+        <w:rPr>
+          <w:rFonts w:cstheme="minorHAnsi"/>
+        </w:rPr>
         <w:id w:val="-492490888"/>
         <w:docPartObj>
           <w:docPartGallery w:val="Cover Pages"/>
@@ -12,7 +15,6 @@
       </w:sdtPr>
       <w:sdtEndPr>
         <w:rPr>
-          <w:rFonts w:ascii="Times New Roman" w:hAnsi="Times New Roman" w:cs="Times New Roman"/>
           <w:b/>
           <w:bCs/>
           <w:sz w:val="24"/>
@@ -21,8 +23,16 @@
       </w:sdtEndPr>
       <w:sdtContent>
         <w:p>
+          <w:pPr>
+            <w:spacing w:line="360" w:lineRule="auto"/>
+            <w:jc w:val="both"/>
+            <w:rPr>
+              <w:rFonts w:cstheme="minorHAnsi"/>
+            </w:rPr>
+          </w:pPr>
           <w:r>
             <w:rPr>
+              <w:rFonts w:cstheme="minorHAnsi"/>
               <w:noProof/>
             </w:rPr>
             <mc:AlternateContent>
@@ -190,8 +200,10 @@
                             </wps:style>
                             <wps:txbx>
                               <w:txbxContent>
-                                <w:sdt>
-                                  <w:sdtPr>
+                                <w:p>
+                                  <w:pPr>
+                                    <w:pStyle w:val="NoSpacing"/>
+                                    <w:jc w:val="center"/>
                                     <w:rPr>
                                       <w:rFonts w:ascii="Times New Roman" w:eastAsiaTheme="majorEastAsia" w:hAnsi="Times New Roman" w:cs="Times New Roman"/>
                                       <w:caps/>
@@ -199,25 +211,25 @@
                                       <w:sz w:val="72"/>
                                       <w:szCs w:val="72"/>
                                     </w:rPr>
-                                    <w:alias w:val="Title"/>
-                                    <w:tag w:val=""/>
-                                    <w:id w:val="-9991715"/>
-                                    <w:dataBinding w:prefixMappings="xmlns:ns0='http://purl.org/dc/elements/1.1/' xmlns:ns1='http://schemas.openxmlformats.org/package/2006/metadata/core-properties' " w:xpath="/ns1:coreProperties[1]/ns0:title[1]" w:storeItemID="{6C3C8BC8-F283-45AE-878A-BAB7291924A1}"/>
-                                    <w:text/>
-                                  </w:sdtPr>
-                                  <w:sdtContent>
-                                    <w:p>
-                                      <w:pPr>
-                                        <w:pStyle w:val="NoSpacing"/>
-                                        <w:jc w:val="center"/>
-                                        <w:rPr>
-                                          <w:rFonts w:ascii="Times New Roman" w:eastAsiaTheme="majorEastAsia" w:hAnsi="Times New Roman" w:cs="Times New Roman"/>
-                                          <w:caps/>
-                                          <w:color w:val="4472C4" w:themeColor="accent1"/>
-                                          <w:sz w:val="72"/>
-                                          <w:szCs w:val="72"/>
-                                        </w:rPr>
-                                      </w:pPr>
+                                  </w:pPr>
+                                  <w:sdt>
+                                    <w:sdtPr>
+                                      <w:rPr>
+                                        <w:rFonts w:ascii="Times New Roman" w:eastAsiaTheme="majorEastAsia" w:hAnsi="Times New Roman" w:cs="Times New Roman"/>
+                                        <w:caps/>
+                                        <w:color w:val="4472C4" w:themeColor="accent1"/>
+                                        <w:sz w:val="72"/>
+                                        <w:szCs w:val="72"/>
+                                      </w:rPr>
+                                      <w:alias w:val="Title"/>
+                                      <w:tag w:val=""/>
+                                      <w:id w:val="-9991715"/>
+                                      <w:showingPlcHdr/>
+                                      <w:dataBinding w:prefixMappings="xmlns:ns0='http://purl.org/dc/elements/1.1/' xmlns:ns1='http://schemas.openxmlformats.org/package/2006/metadata/core-properties' " w:xpath="/ns1:coreProperties[1]/ns0:title[1]" w:storeItemID="{6C3C8BC8-F283-45AE-878A-BAB7291924A1}"/>
+                                      <w:text/>
+                                    </w:sdtPr>
+                                    <w:sdtEndPr/>
+                                    <w:sdtContent>
                                       <w:r>
                                         <w:rPr>
                                           <w:rFonts w:ascii="Times New Roman" w:eastAsiaTheme="majorEastAsia" w:hAnsi="Times New Roman" w:cs="Times New Roman"/>
@@ -226,11 +238,21 @@
                                           <w:sz w:val="72"/>
                                           <w:szCs w:val="72"/>
                                         </w:rPr>
-                                        <w:t>Design Documentation</w:t>
+                                        <w:t xml:space="preserve">     </w:t>
                                       </w:r>
-                                    </w:p>
-                                  </w:sdtContent>
-                                </w:sdt>
+                                    </w:sdtContent>
+                                  </w:sdt>
+                                  <w:r>
+                                    <w:rPr>
+                                      <w:rFonts w:ascii="Times New Roman" w:eastAsiaTheme="majorEastAsia" w:hAnsi="Times New Roman" w:cs="Times New Roman"/>
+                                      <w:caps/>
+                                      <w:color w:val="4472C4" w:themeColor="accent1"/>
+                                      <w:sz w:val="72"/>
+                                      <w:szCs w:val="72"/>
+                                    </w:rPr>
+                                    <w:t>Design document</w:t>
+                                  </w:r>
+                                </w:p>
                               </w:txbxContent>
                             </wps:txbx>
                             <wps:bodyPr rot="0" spcFirstLastPara="0" vertOverflow="overflow" horzOverflow="overflow" vert="horz" wrap="square" lIns="457200" tIns="91440" rIns="457200" bIns="91440" numCol="1" spcCol="0" rtlCol="0" fromWordArt="0" anchor="ctr" anchorCtr="0" forceAA="0" compatLnSpc="1">
@@ -254,7 +276,7 @@
               </mc:Choice>
               <mc:Fallback>
                 <w:pict>
-                  <v:group w14:anchorId="715C2956" id="Group 193" o:spid="_x0000_s1026" style="position:absolute;margin-left:0;margin-top:0;width:540.55pt;height:718.4pt;z-index:-251657216;mso-width-percent:882;mso-height-percent:909;mso-position-horizontal:center;mso-position-horizontal-relative:page;mso-position-vertical:center;mso-position-vertical-relative:page;mso-width-percent:882;mso-height-percent:909" coordsize="68648,91235" o:gfxdata="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">
+                  <v:group w14:anchorId="715C2956" id="Group 193" o:spid="_x0000_s1026" style="position:absolute;left:0;text-align:left;margin-left:0;margin-top:0;width:540.55pt;height:718.4pt;z-index:-251657216;mso-width-percent:882;mso-height-percent:909;mso-position-horizontal:center;mso-position-horizontal-relative:page;mso-position-vertical:center;mso-position-vertical-relative:page;mso-width-percent:882;mso-height-percent:909" coordsize="68648,91235" o:gfxdata="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">
                     <v:rect id="Rectangle 194" o:spid="_x0000_s1027" style="position:absolute;width:68580;height:13716;visibility:visible;mso-wrap-style:square;v-text-anchor:middle" o:gfxdata="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" fillcolor="#4472c4 [3204]" stroked="f" strokeweight="1pt"/>
                     <v:rect id="Rectangle 195" o:spid="_x0000_s1028" style="position:absolute;top:40943;width:68580;height:50292;visibility:visible;mso-wrap-style:square;v-text-anchor:bottom" o:gfxdata="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" fillcolor="#4472c4 [3204]" stroked="f" strokeweight="1pt">
                       <v:textbox inset="36pt,57.6pt,36pt,36pt">
@@ -285,8 +307,10 @@
                     <v:shape id="Text Box 196" o:spid="_x0000_s1029" type="#_x0000_t202" style="position:absolute;left:68;top:13716;width:68580;height:27227;visibility:visible;mso-wrap-style:square;v-text-anchor:middle" o:gfxdata="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" fillcolor="white [3212]" stroked="f" strokeweight=".5pt">
                       <v:textbox inset="36pt,7.2pt,36pt,7.2pt">
                         <w:txbxContent>
-                          <w:sdt>
-                            <w:sdtPr>
+                          <w:p>
+                            <w:pPr>
+                              <w:pStyle w:val="NoSpacing"/>
+                              <w:jc w:val="center"/>
                               <w:rPr>
                                 <w:rFonts w:ascii="Times New Roman" w:eastAsiaTheme="majorEastAsia" w:hAnsi="Times New Roman" w:cs="Times New Roman"/>
                                 <w:caps/>
@@ -294,25 +318,25 @@
                                 <w:sz w:val="72"/>
                                 <w:szCs w:val="72"/>
                               </w:rPr>
-                              <w:alias w:val="Title"/>
-                              <w:tag w:val=""/>
-                              <w:id w:val="-9991715"/>
-                              <w:dataBinding w:prefixMappings="xmlns:ns0='http://purl.org/dc/elements/1.1/' xmlns:ns1='http://schemas.openxmlformats.org/package/2006/metadata/core-properties' " w:xpath="/ns1:coreProperties[1]/ns0:title[1]" w:storeItemID="{6C3C8BC8-F283-45AE-878A-BAB7291924A1}"/>
-                              <w:text/>
-                            </w:sdtPr>
-                            <w:sdtContent>
-                              <w:p>
-                                <w:pPr>
-                                  <w:pStyle w:val="NoSpacing"/>
-                                  <w:jc w:val="center"/>
-                                  <w:rPr>
-                                    <w:rFonts w:ascii="Times New Roman" w:eastAsiaTheme="majorEastAsia" w:hAnsi="Times New Roman" w:cs="Times New Roman"/>
-                                    <w:caps/>
-                                    <w:color w:val="4472C4" w:themeColor="accent1"/>
-                                    <w:sz w:val="72"/>
-                                    <w:szCs w:val="72"/>
-                                  </w:rPr>
-                                </w:pPr>
+                            </w:pPr>
+                            <w:sdt>
+                              <w:sdtPr>
+                                <w:rPr>
+                                  <w:rFonts w:ascii="Times New Roman" w:eastAsiaTheme="majorEastAsia" w:hAnsi="Times New Roman" w:cs="Times New Roman"/>
+                                  <w:caps/>
+                                  <w:color w:val="4472C4" w:themeColor="accent1"/>
+                                  <w:sz w:val="72"/>
+                                  <w:szCs w:val="72"/>
+                                </w:rPr>
+                                <w:alias w:val="Title"/>
+                                <w:tag w:val=""/>
+                                <w:id w:val="-9991715"/>
+                                <w:showingPlcHdr/>
+                                <w:dataBinding w:prefixMappings="xmlns:ns0='http://purl.org/dc/elements/1.1/' xmlns:ns1='http://schemas.openxmlformats.org/package/2006/metadata/core-properties' " w:xpath="/ns1:coreProperties[1]/ns0:title[1]" w:storeItemID="{6C3C8BC8-F283-45AE-878A-BAB7291924A1}"/>
+                                <w:text/>
+                              </w:sdtPr>
+                              <w:sdtEndPr/>
+                              <w:sdtContent>
                                 <w:r>
                                   <w:rPr>
                                     <w:rFonts w:ascii="Times New Roman" w:eastAsiaTheme="majorEastAsia" w:hAnsi="Times New Roman" w:cs="Times New Roman"/>
@@ -321,11 +345,21 @@
                                     <w:sz w:val="72"/>
                                     <w:szCs w:val="72"/>
                                   </w:rPr>
-                                  <w:t>Design Documentation</w:t>
+                                  <w:t xml:space="preserve">     </w:t>
                                 </w:r>
-                              </w:p>
-                            </w:sdtContent>
-                          </w:sdt>
+                              </w:sdtContent>
+                            </w:sdt>
+                            <w:r>
+                              <w:rPr>
+                                <w:rFonts w:ascii="Times New Roman" w:eastAsiaTheme="majorEastAsia" w:hAnsi="Times New Roman" w:cs="Times New Roman"/>
+                                <w:caps/>
+                                <w:color w:val="4472C4" w:themeColor="accent1"/>
+                                <w:sz w:val="72"/>
+                                <w:szCs w:val="72"/>
+                              </w:rPr>
+                              <w:t>Design document</w:t>
+                            </w:r>
+                          </w:p>
                         </w:txbxContent>
                       </v:textbox>
                     </v:shape>
@@ -338,8 +372,10 @@
         </w:p>
         <w:p>
           <w:pPr>
+            <w:spacing w:line="360" w:lineRule="auto"/>
+            <w:jc w:val="both"/>
             <w:rPr>
-              <w:rFonts w:ascii="Times New Roman" w:eastAsiaTheme="majorEastAsia" w:hAnsi="Times New Roman" w:cs="Times New Roman"/>
+              <w:rFonts w:eastAsiaTheme="majorEastAsia" w:cstheme="minorHAnsi"/>
               <w:b/>
               <w:bCs/>
               <w:color w:val="2F5496" w:themeColor="accent1" w:themeShade="BF"/>
@@ -349,7 +385,7 @@
           </w:pPr>
           <w:r>
             <w:rPr>
-              <w:rFonts w:ascii="Times New Roman" w:hAnsi="Times New Roman" w:cs="Times New Roman"/>
+              <w:rFonts w:cstheme="minorHAnsi"/>
               <w:b/>
               <w:bCs/>
               <w:sz w:val="24"/>
@@ -363,8 +399,11 @@
     <w:sdt>
       <w:sdtPr>
         <w:rPr>
+          <w:rFonts w:asciiTheme="minorHAnsi" w:eastAsiaTheme="minorHAnsi" w:hAnsiTheme="minorHAnsi" w:cstheme="minorHAnsi"/>
+          <w:color w:val="auto"/>
           <w:sz w:val="24"/>
           <w:szCs w:val="24"/>
+          <w:lang w:val="en-GB"/>
         </w:rPr>
         <w:id w:val="709924914"/>
         <w:docPartObj>
@@ -374,26 +413,26 @@
       </w:sdtPr>
       <w:sdtEndPr>
         <w:rPr>
-          <w:rFonts w:asciiTheme="minorHAnsi" w:eastAsiaTheme="minorHAnsi" w:hAnsiTheme="minorHAnsi" w:cstheme="minorBidi"/>
           <w:b/>
           <w:bCs/>
           <w:noProof/>
-          <w:color w:val="auto"/>
-          <w:lang w:val="en-GB"/>
         </w:rPr>
       </w:sdtEndPr>
       <w:sdtContent>
         <w:p>
           <w:pPr>
             <w:pStyle w:val="TOCHeading"/>
+            <w:spacing w:line="360" w:lineRule="auto"/>
             <w:jc w:val="both"/>
             <w:rPr>
+              <w:rFonts w:asciiTheme="minorHAnsi" w:hAnsiTheme="minorHAnsi" w:cstheme="minorHAnsi"/>
               <w:sz w:val="24"/>
               <w:szCs w:val="24"/>
             </w:rPr>
           </w:pPr>
           <w:r>
             <w:rPr>
+              <w:rFonts w:asciiTheme="minorHAnsi" w:hAnsiTheme="minorHAnsi" w:cstheme="minorHAnsi"/>
               <w:sz w:val="24"/>
               <w:szCs w:val="24"/>
             </w:rPr>
@@ -402,18 +441,19 @@
         </w:p>
         <w:p>
           <w:pPr>
-            <w:pStyle w:val="TOC2"/>
+            <w:pStyle w:val="TOC1"/>
             <w:tabs>
               <w:tab w:val="right" w:leader="dot" w:pos="9016"/>
             </w:tabs>
+            <w:spacing w:line="360" w:lineRule="auto"/>
+            <w:jc w:val="both"/>
             <w:rPr>
-              <w:rFonts w:eastAsiaTheme="minorEastAsia"/>
               <w:noProof/>
-              <w:lang w:eastAsia="en-GB"/>
             </w:rPr>
           </w:pPr>
           <w:r>
             <w:rPr>
+              <w:rFonts w:cstheme="minorHAnsi"/>
               <w:sz w:val="24"/>
               <w:szCs w:val="24"/>
             </w:rPr>
@@ -421,6 +461,7 @@
           </w:r>
           <w:r>
             <w:rPr>
+              <w:rFonts w:cstheme="minorHAnsi"/>
               <w:sz w:val="24"/>
               <w:szCs w:val="24"/>
             </w:rPr>
@@ -428,12 +469,13 @@
           </w:r>
           <w:r>
             <w:rPr>
+              <w:rFonts w:cstheme="minorHAnsi"/>
               <w:sz w:val="24"/>
               <w:szCs w:val="24"/>
             </w:rPr>
             <w:fldChar w:fldCharType="separate"/>
           </w:r>
-          <w:hyperlink w:anchor="_Toc125349694" w:history="1">
+          <w:hyperlink w:anchor="_Toc125380735" w:history="1">
             <w:r>
               <w:rPr>
                 <w:rStyle w:val="Hyperlink"/>
@@ -460,7 +502,7 @@
                 <w:noProof/>
                 <w:webHidden/>
               </w:rPr>
-              <w:instrText xml:space="preserve"> PAGEREF _Toc125349694 \h </w:instrText>
+              <w:instrText xml:space="preserve"> PAGEREF _Toc125380735 \h </w:instrText>
             </w:r>
             <w:r>
               <w:rPr>
@@ -497,19 +539,21 @@
             <w:tabs>
               <w:tab w:val="right" w:leader="dot" w:pos="9016"/>
             </w:tabs>
+            <w:spacing w:line="360" w:lineRule="auto"/>
+            <w:jc w:val="both"/>
             <w:rPr>
               <w:rFonts w:eastAsiaTheme="minorEastAsia"/>
               <w:noProof/>
               <w:lang w:eastAsia="en-GB"/>
             </w:rPr>
           </w:pPr>
-          <w:hyperlink w:anchor="_Toc125349695" w:history="1">
+          <w:hyperlink w:anchor="_Toc125380736" w:history="1">
             <w:r>
               <w:rPr>
                 <w:rStyle w:val="Hyperlink"/>
                 <w:noProof/>
               </w:rPr>
-              <w:t>Aims and Objectives</w:t>
+              <w:t>Introduction</w:t>
             </w:r>
             <w:r>
               <w:rPr>
@@ -530,7 +574,7 @@
                 <w:noProof/>
                 <w:webHidden/>
               </w:rPr>
-              <w:instrText xml:space="preserve"> PAGEREF _Toc125349695 \h </w:instrText>
+              <w:instrText xml:space="preserve"> PAGEREF _Toc125380736 \h </w:instrText>
             </w:r>
             <w:r>
               <w:rPr>
@@ -567,19 +611,21 @@
             <w:tabs>
               <w:tab w:val="right" w:leader="dot" w:pos="9016"/>
             </w:tabs>
+            <w:spacing w:line="360" w:lineRule="auto"/>
+            <w:jc w:val="both"/>
             <w:rPr>
               <w:rFonts w:eastAsiaTheme="minorEastAsia"/>
               <w:noProof/>
               <w:lang w:eastAsia="en-GB"/>
             </w:rPr>
           </w:pPr>
-          <w:hyperlink w:anchor="_Toc125349696" w:history="1">
+          <w:hyperlink w:anchor="_Toc125380737" w:history="1">
             <w:r>
               <w:rPr>
                 <w:rStyle w:val="Hyperlink"/>
                 <w:noProof/>
               </w:rPr>
-              <w:t>Target Audience</w:t>
+              <w:t>Aims and Objectives</w:t>
             </w:r>
             <w:r>
               <w:rPr>
@@ -600,7 +646,7 @@
                 <w:noProof/>
                 <w:webHidden/>
               </w:rPr>
-              <w:instrText xml:space="preserve"> PAGEREF _Toc125349696 \h </w:instrText>
+              <w:instrText xml:space="preserve"> PAGEREF _Toc125380737 \h </w:instrText>
             </w:r>
             <w:r>
               <w:rPr>
@@ -637,19 +683,21 @@
             <w:tabs>
               <w:tab w:val="right" w:leader="dot" w:pos="9016"/>
             </w:tabs>
+            <w:spacing w:line="360" w:lineRule="auto"/>
+            <w:jc w:val="both"/>
             <w:rPr>
               <w:rFonts w:eastAsiaTheme="minorEastAsia"/>
               <w:noProof/>
               <w:lang w:eastAsia="en-GB"/>
             </w:rPr>
           </w:pPr>
-          <w:hyperlink w:anchor="_Toc125349697" w:history="1">
+          <w:hyperlink w:anchor="_Toc125380738" w:history="1">
             <w:r>
               <w:rPr>
                 <w:rStyle w:val="Hyperlink"/>
                 <w:noProof/>
               </w:rPr>
-              <w:t>Our Industry Uniqueness</w:t>
+              <w:t>Target Audience</w:t>
             </w:r>
             <w:r>
               <w:rPr>
@@ -670,7 +718,7 @@
                 <w:noProof/>
                 <w:webHidden/>
               </w:rPr>
-              <w:instrText xml:space="preserve"> PAGEREF _Toc125349697 \h </w:instrText>
+              <w:instrText xml:space="preserve"> PAGEREF _Toc125380738 \h </w:instrText>
             </w:r>
             <w:r>
               <w:rPr>
@@ -691,6 +739,76 @@
                 <w:webHidden/>
               </w:rPr>
               <w:t>2</w:t>
+            </w:r>
+            <w:r>
+              <w:rPr>
+                <w:noProof/>
+                <w:webHidden/>
+              </w:rPr>
+              <w:fldChar w:fldCharType="end"/>
+            </w:r>
+          </w:hyperlink>
+        </w:p>
+        <w:p>
+          <w:pPr>
+            <w:pStyle w:val="TOC1"/>
+            <w:tabs>
+              <w:tab w:val="right" w:leader="dot" w:pos="9016"/>
+            </w:tabs>
+            <w:spacing w:line="360" w:lineRule="auto"/>
+            <w:jc w:val="both"/>
+            <w:rPr>
+              <w:noProof/>
+            </w:rPr>
+          </w:pPr>
+          <w:hyperlink w:anchor="_Toc125380739" w:history="1">
+            <w:r>
+              <w:rPr>
+                <w:rStyle w:val="Hyperlink"/>
+                <w:noProof/>
+              </w:rPr>
+              <w:t>Design principles</w:t>
+            </w:r>
+            <w:r>
+              <w:rPr>
+                <w:noProof/>
+                <w:webHidden/>
+              </w:rPr>
+              <w:tab/>
+            </w:r>
+            <w:r>
+              <w:rPr>
+                <w:noProof/>
+                <w:webHidden/>
+              </w:rPr>
+              <w:fldChar w:fldCharType="begin"/>
+            </w:r>
+            <w:r>
+              <w:rPr>
+                <w:noProof/>
+                <w:webHidden/>
+              </w:rPr>
+              <w:instrText xml:space="preserve"> PAGEREF _Toc125380739 \h </w:instrText>
+            </w:r>
+            <w:r>
+              <w:rPr>
+                <w:noProof/>
+                <w:webHidden/>
+              </w:rPr>
+            </w:r>
+            <w:r>
+              <w:rPr>
+                <w:noProof/>
+                <w:webHidden/>
+              </w:rPr>
+              <w:fldChar w:fldCharType="separate"/>
+            </w:r>
+            <w:r>
+              <w:rPr>
+                <w:noProof/>
+                <w:webHidden/>
+              </w:rPr>
+              <w:t>3</w:t>
             </w:r>
             <w:r>
               <w:rPr>
@@ -707,19 +825,21 @@
             <w:tabs>
               <w:tab w:val="right" w:leader="dot" w:pos="9016"/>
             </w:tabs>
+            <w:spacing w:line="360" w:lineRule="auto"/>
+            <w:jc w:val="both"/>
             <w:rPr>
               <w:rFonts w:eastAsiaTheme="minorEastAsia"/>
               <w:noProof/>
               <w:lang w:eastAsia="en-GB"/>
             </w:rPr>
           </w:pPr>
-          <w:hyperlink w:anchor="_Toc125349698" w:history="1">
+          <w:hyperlink w:anchor="_Toc125380740" w:history="1">
             <w:r>
               <w:rPr>
                 <w:rStyle w:val="Hyperlink"/>
                 <w:noProof/>
               </w:rPr>
-              <w:t>System features</w:t>
+              <w:t>Layout</w:t>
             </w:r>
             <w:r>
               <w:rPr>
@@ -740,7 +860,7 @@
                 <w:noProof/>
                 <w:webHidden/>
               </w:rPr>
-              <w:instrText xml:space="preserve"> PAGEREF _Toc125349698 \h </w:instrText>
+              <w:instrText xml:space="preserve"> PAGEREF _Toc125380740 \h </w:instrText>
             </w:r>
             <w:r>
               <w:rPr>
@@ -760,7 +880,7 @@
                 <w:noProof/>
                 <w:webHidden/>
               </w:rPr>
-              <w:t>2</w:t>
+              <w:t>3</w:t>
             </w:r>
             <w:r>
               <w:rPr>
@@ -777,19 +897,21 @@
             <w:tabs>
               <w:tab w:val="right" w:leader="dot" w:pos="9016"/>
             </w:tabs>
+            <w:spacing w:line="360" w:lineRule="auto"/>
+            <w:jc w:val="both"/>
             <w:rPr>
               <w:rFonts w:eastAsiaTheme="minorEastAsia"/>
               <w:noProof/>
               <w:lang w:eastAsia="en-GB"/>
             </w:rPr>
           </w:pPr>
-          <w:hyperlink w:anchor="_Toc125349699" w:history="1">
+          <w:hyperlink w:anchor="_Toc125380741" w:history="1">
             <w:r>
               <w:rPr>
                 <w:rStyle w:val="Hyperlink"/>
                 <w:noProof/>
               </w:rPr>
-              <w:t>Conclusion</w:t>
+              <w:t>Responsive web design</w:t>
             </w:r>
             <w:r>
               <w:rPr>
@@ -810,7 +932,7 @@
                 <w:noProof/>
                 <w:webHidden/>
               </w:rPr>
-              <w:instrText xml:space="preserve"> PAGEREF _Toc125349699 \h </w:instrText>
+              <w:instrText xml:space="preserve"> PAGEREF _Toc125380741 \h </w:instrText>
             </w:r>
             <w:r>
               <w:rPr>
@@ -843,14 +965,305 @@
         </w:p>
         <w:p>
           <w:pPr>
+            <w:pStyle w:val="TOC2"/>
+            <w:tabs>
+              <w:tab w:val="right" w:leader="dot" w:pos="9016"/>
+            </w:tabs>
+            <w:spacing w:line="360" w:lineRule="auto"/>
             <w:jc w:val="both"/>
             <w:rPr>
+              <w:rFonts w:eastAsiaTheme="minorEastAsia"/>
+              <w:noProof/>
+              <w:lang w:eastAsia="en-GB"/>
+            </w:rPr>
+          </w:pPr>
+          <w:hyperlink w:anchor="_Toc125380742" w:history="1">
+            <w:r>
+              <w:rPr>
+                <w:rStyle w:val="Hyperlink"/>
+                <w:noProof/>
+              </w:rPr>
+              <w:t>Dynamic website with server</w:t>
+            </w:r>
+            <w:r>
+              <w:rPr>
+                <w:noProof/>
+                <w:webHidden/>
+              </w:rPr>
+              <w:tab/>
+            </w:r>
+            <w:r>
+              <w:rPr>
+                <w:noProof/>
+                <w:webHidden/>
+              </w:rPr>
+              <w:fldChar w:fldCharType="begin"/>
+            </w:r>
+            <w:r>
+              <w:rPr>
+                <w:noProof/>
+                <w:webHidden/>
+              </w:rPr>
+              <w:instrText xml:space="preserve"> PAGEREF _Toc125380742 \h </w:instrText>
+            </w:r>
+            <w:r>
+              <w:rPr>
+                <w:noProof/>
+                <w:webHidden/>
+              </w:rPr>
+            </w:r>
+            <w:r>
+              <w:rPr>
+                <w:noProof/>
+                <w:webHidden/>
+              </w:rPr>
+              <w:fldChar w:fldCharType="separate"/>
+            </w:r>
+            <w:r>
+              <w:rPr>
+                <w:noProof/>
+                <w:webHidden/>
+              </w:rPr>
+              <w:t>3</w:t>
+            </w:r>
+            <w:r>
+              <w:rPr>
+                <w:noProof/>
+                <w:webHidden/>
+              </w:rPr>
+              <w:fldChar w:fldCharType="end"/>
+            </w:r>
+          </w:hyperlink>
+        </w:p>
+        <w:p>
+          <w:pPr>
+            <w:pStyle w:val="TOC2"/>
+            <w:tabs>
+              <w:tab w:val="right" w:leader="dot" w:pos="9016"/>
+            </w:tabs>
+            <w:spacing w:line="360" w:lineRule="auto"/>
+            <w:jc w:val="both"/>
+            <w:rPr>
+              <w:rFonts w:eastAsiaTheme="minorEastAsia"/>
+              <w:noProof/>
+              <w:lang w:eastAsia="en-GB"/>
+            </w:rPr>
+          </w:pPr>
+          <w:hyperlink w:anchor="_Toc125380743" w:history="1">
+            <w:r>
+              <w:rPr>
+                <w:rStyle w:val="Hyperlink"/>
+                <w:noProof/>
+              </w:rPr>
+              <w:t>Accessibility</w:t>
+            </w:r>
+            <w:r>
+              <w:rPr>
+                <w:noProof/>
+                <w:webHidden/>
+              </w:rPr>
+              <w:tab/>
+            </w:r>
+            <w:r>
+              <w:rPr>
+                <w:noProof/>
+                <w:webHidden/>
+              </w:rPr>
+              <w:fldChar w:fldCharType="begin"/>
+            </w:r>
+            <w:r>
+              <w:rPr>
+                <w:noProof/>
+                <w:webHidden/>
+              </w:rPr>
+              <w:instrText xml:space="preserve"> PAGEREF _Toc125380743 \h </w:instrText>
+            </w:r>
+            <w:r>
+              <w:rPr>
+                <w:noProof/>
+                <w:webHidden/>
+              </w:rPr>
+            </w:r>
+            <w:r>
+              <w:rPr>
+                <w:noProof/>
+                <w:webHidden/>
+              </w:rPr>
+              <w:fldChar w:fldCharType="separate"/>
+            </w:r>
+            <w:r>
+              <w:rPr>
+                <w:noProof/>
+                <w:webHidden/>
+              </w:rPr>
+              <w:t>3</w:t>
+            </w:r>
+            <w:r>
+              <w:rPr>
+                <w:noProof/>
+                <w:webHidden/>
+              </w:rPr>
+              <w:fldChar w:fldCharType="end"/>
+            </w:r>
+          </w:hyperlink>
+        </w:p>
+        <w:p>
+          <w:pPr>
+            <w:pStyle w:val="TOC2"/>
+            <w:tabs>
+              <w:tab w:val="right" w:leader="dot" w:pos="9016"/>
+            </w:tabs>
+            <w:spacing w:line="360" w:lineRule="auto"/>
+            <w:jc w:val="both"/>
+            <w:rPr>
+              <w:rFonts w:eastAsiaTheme="minorEastAsia"/>
+              <w:noProof/>
+              <w:lang w:eastAsia="en-GB"/>
+            </w:rPr>
+          </w:pPr>
+          <w:hyperlink w:anchor="_Toc125380744" w:history="1">
+            <w:r>
+              <w:rPr>
+                <w:rStyle w:val="Hyperlink"/>
+                <w:noProof/>
+              </w:rPr>
+              <w:t>Compatibility</w:t>
+            </w:r>
+            <w:r>
+              <w:rPr>
+                <w:noProof/>
+                <w:webHidden/>
+              </w:rPr>
+              <w:tab/>
+            </w:r>
+            <w:r>
+              <w:rPr>
+                <w:noProof/>
+                <w:webHidden/>
+              </w:rPr>
+              <w:fldChar w:fldCharType="begin"/>
+            </w:r>
+            <w:r>
+              <w:rPr>
+                <w:noProof/>
+                <w:webHidden/>
+              </w:rPr>
+              <w:instrText xml:space="preserve"> PAGEREF _Toc125380744 \h </w:instrText>
+            </w:r>
+            <w:r>
+              <w:rPr>
+                <w:noProof/>
+                <w:webHidden/>
+              </w:rPr>
+            </w:r>
+            <w:r>
+              <w:rPr>
+                <w:noProof/>
+                <w:webHidden/>
+              </w:rPr>
+              <w:fldChar w:fldCharType="separate"/>
+            </w:r>
+            <w:r>
+              <w:rPr>
+                <w:noProof/>
+                <w:webHidden/>
+              </w:rPr>
+              <w:t>3</w:t>
+            </w:r>
+            <w:r>
+              <w:rPr>
+                <w:noProof/>
+                <w:webHidden/>
+              </w:rPr>
+              <w:fldChar w:fldCharType="end"/>
+            </w:r>
+          </w:hyperlink>
+        </w:p>
+        <w:p>
+          <w:pPr>
+            <w:pStyle w:val="TOC2"/>
+            <w:tabs>
+              <w:tab w:val="right" w:leader="dot" w:pos="9016"/>
+            </w:tabs>
+            <w:spacing w:line="360" w:lineRule="auto"/>
+            <w:jc w:val="both"/>
+            <w:rPr>
+              <w:rFonts w:eastAsiaTheme="minorEastAsia"/>
+              <w:noProof/>
+              <w:lang w:eastAsia="en-GB"/>
+            </w:rPr>
+          </w:pPr>
+          <w:hyperlink w:anchor="_Toc125380745" w:history="1">
+            <w:r>
+              <w:rPr>
+                <w:rStyle w:val="Hyperlink"/>
+                <w:noProof/>
+              </w:rPr>
+              <w:t>Creative design</w:t>
+            </w:r>
+            <w:r>
+              <w:rPr>
+                <w:noProof/>
+                <w:webHidden/>
+              </w:rPr>
+              <w:tab/>
+            </w:r>
+            <w:r>
+              <w:rPr>
+                <w:noProof/>
+                <w:webHidden/>
+              </w:rPr>
+              <w:fldChar w:fldCharType="begin"/>
+            </w:r>
+            <w:r>
+              <w:rPr>
+                <w:noProof/>
+                <w:webHidden/>
+              </w:rPr>
+              <w:instrText xml:space="preserve"> PAGEREF _Toc125380745 \h </w:instrText>
+            </w:r>
+            <w:r>
+              <w:rPr>
+                <w:noProof/>
+                <w:webHidden/>
+              </w:rPr>
+            </w:r>
+            <w:r>
+              <w:rPr>
+                <w:noProof/>
+                <w:webHidden/>
+              </w:rPr>
+              <w:fldChar w:fldCharType="separate"/>
+            </w:r>
+            <w:r>
+              <w:rPr>
+                <w:noProof/>
+                <w:webHidden/>
+              </w:rPr>
+              <w:t>3</w:t>
+            </w:r>
+            <w:r>
+              <w:rPr>
+                <w:noProof/>
+                <w:webHidden/>
+              </w:rPr>
+              <w:fldChar w:fldCharType="end"/>
+            </w:r>
+          </w:hyperlink>
+        </w:p>
+        <w:p>
+          <w:pPr>
+            <w:spacing w:line="360" w:lineRule="auto"/>
+            <w:jc w:val="both"/>
+            <w:rPr>
+              <w:rFonts w:cstheme="minorHAnsi"/>
               <w:sz w:val="24"/>
               <w:szCs w:val="24"/>
             </w:rPr>
           </w:pPr>
           <w:r>
             <w:rPr>
+              <w:rFonts w:cstheme="minorHAnsi"/>
               <w:b/>
               <w:bCs/>
               <w:noProof/>
@@ -865,8 +1278,10 @@
     <w:p>
       <w:pPr>
         <w:pStyle w:val="Heading2"/>
-        <w:jc w:val="both"/>
-        <w:rPr>
+        <w:spacing w:line="360" w:lineRule="auto"/>
+        <w:jc w:val="both"/>
+        <w:rPr>
+          <w:rFonts w:asciiTheme="minorHAnsi" w:hAnsiTheme="minorHAnsi" w:cstheme="minorHAnsi"/>
           <w:sz w:val="24"/>
           <w:szCs w:val="24"/>
         </w:rPr>
@@ -874,9 +1289,10 @@
     </w:p>
     <w:p>
       <w:pPr>
-        <w:jc w:val="both"/>
-        <w:rPr>
-          <w:rFonts w:asciiTheme="majorHAnsi" w:eastAsiaTheme="majorEastAsia" w:hAnsiTheme="majorHAnsi" w:cstheme="majorBidi"/>
+        <w:spacing w:line="360" w:lineRule="auto"/>
+        <w:jc w:val="both"/>
+        <w:rPr>
+          <w:rFonts w:eastAsiaTheme="majorEastAsia" w:cstheme="minorHAnsi"/>
           <w:color w:val="2F5496" w:themeColor="accent1" w:themeShade="BF"/>
           <w:sz w:val="24"/>
           <w:szCs w:val="24"/>
@@ -884,6 +1300,7 @@
       </w:pPr>
       <w:r>
         <w:rPr>
+          <w:rFonts w:cstheme="minorHAnsi"/>
           <w:sz w:val="24"/>
           <w:szCs w:val="24"/>
         </w:rPr>
@@ -892,992 +1309,689 @@
     </w:p>
     <w:p>
       <w:pPr>
+        <w:pStyle w:val="Heading1"/>
+        <w:spacing w:line="360" w:lineRule="auto"/>
+        <w:jc w:val="both"/>
+      </w:pPr>
+      <w:bookmarkStart w:id="0" w:name="_Toc125380735"/>
+      <w:r>
+        <w:lastRenderedPageBreak/>
+        <w:t>Overview</w:t>
+      </w:r>
+      <w:bookmarkEnd w:id="0"/>
+    </w:p>
+    <w:p>
+      <w:pPr>
         <w:pStyle w:val="Heading2"/>
-        <w:jc w:val="both"/>
-        <w:rPr>
-          <w:rFonts w:ascii="Times New Roman" w:hAnsi="Times New Roman" w:cs="Times New Roman"/>
-          <w:b/>
-          <w:bCs/>
+        <w:spacing w:line="360" w:lineRule="auto"/>
+        <w:jc w:val="both"/>
+      </w:pPr>
+      <w:bookmarkStart w:id="1" w:name="_Toc125380736"/>
+      <w:r>
+        <w:t>Introduction</w:t>
+      </w:r>
+      <w:bookmarkEnd w:id="1"/>
+      <w:r>
+        <w:t xml:space="preserve"> </w:t>
+      </w:r>
+    </w:p>
+    <w:p>
+      <w:pPr>
+        <w:spacing w:line="360" w:lineRule="auto"/>
+        <w:jc w:val="both"/>
+        <w:rPr>
+          <w:rFonts w:cstheme="minorHAnsi"/>
           <w:sz w:val="24"/>
           <w:szCs w:val="24"/>
         </w:rPr>
       </w:pPr>
-      <w:bookmarkStart w:id="0" w:name="_Toc125349694"/>
-      <w:r>
-        <w:rPr>
-          <w:rFonts w:ascii="Times New Roman" w:hAnsi="Times New Roman" w:cs="Times New Roman"/>
-          <w:b/>
-          <w:bCs/>
+      <w:r>
+        <w:rPr>
+          <w:rFonts w:cstheme="minorHAnsi"/>
           <w:sz w:val="24"/>
           <w:szCs w:val="24"/>
         </w:rPr>
-        <w:lastRenderedPageBreak/>
-        <w:t>Overview</w:t>
-      </w:r>
-      <w:bookmarkEnd w:id="0"/>
-    </w:p>
-    <w:p>
-      <w:pPr>
-        <w:jc w:val="both"/>
-        <w:rPr>
-          <w:rFonts w:ascii="Times New Roman" w:hAnsi="Times New Roman" w:cs="Times New Roman"/>
+        <w:t xml:space="preserve">To assist individuals in discovering the ideal vacation spot inside the county, this platform for holiday reviews would be </w:t>
+      </w:r>
+      <w:r>
+        <w:rPr>
+          <w:rFonts w:cstheme="minorHAnsi"/>
           <w:sz w:val="24"/>
           <w:szCs w:val="24"/>
         </w:rPr>
-      </w:pPr>
-      <w:r>
-        <w:rPr>
-          <w:rFonts w:ascii="Times New Roman" w:hAnsi="Times New Roman" w:cs="Times New Roman"/>
+        <w:t>fit for use</w:t>
+      </w:r>
+      <w:r>
+        <w:rPr>
+          <w:rFonts w:cstheme="minorHAnsi"/>
           <w:sz w:val="24"/>
           <w:szCs w:val="24"/>
         </w:rPr>
-        <w:t>To assist individuals in discovering the ideal vacation spot inside the county, this platform for holiday reviews would be fantastic. The site could have evaluations, rankings, images, and videos of various county places. The greatest places to eat, stay, and explore as well as the top things to do in the region could also be covered. The site may also provide the phone numbers and addresses of nearby tour operators and attractions so that visitors can quickly try to organise their journeys. This would be an excellent method to assist visitors in making the most of their stay in the region and give them trustworthy information to guarantee they have a memorable and secure vacation.</w:t>
-      </w:r>
-    </w:p>
-    <w:p>
-      <w:pPr>
-        <w:jc w:val="both"/>
-        <w:rPr>
-          <w:rFonts w:ascii="Times New Roman" w:hAnsi="Times New Roman" w:cs="Times New Roman"/>
+        <w:t xml:space="preserve">. The site could have </w:t>
+      </w:r>
+      <w:r>
+        <w:rPr>
+          <w:rFonts w:cstheme="minorHAnsi"/>
           <w:sz w:val="24"/>
           <w:szCs w:val="24"/>
         </w:rPr>
-      </w:pPr>
-      <w:r>
-        <w:rPr>
-          <w:rFonts w:ascii="Times New Roman" w:hAnsi="Times New Roman" w:cs="Times New Roman"/>
+        <w:t>reviews</w:t>
+      </w:r>
+      <w:r>
+        <w:rPr>
+          <w:rFonts w:cstheme="minorHAnsi"/>
           <w:sz w:val="24"/>
           <w:szCs w:val="24"/>
         </w:rPr>
-        <w:t xml:space="preserve">A variety of evaluation criteria are included in the rating system, which may be used to assess the county's tourist attractions, events, and recreational activities. Safety, cost, accessibility, customer service, the standard of amenities, and general contentment are a few examples. Each criterion is assigned a number value, and the results should be added together to give each location, venue, event, or activity a final score. </w:t>
-      </w:r>
-      <w:proofErr w:type="gramStart"/>
-      <w:r>
-        <w:rPr>
-          <w:rFonts w:ascii="Times New Roman" w:hAnsi="Times New Roman" w:cs="Times New Roman"/>
+        <w:t>, rankings, images</w:t>
+      </w:r>
+      <w:r>
+        <w:rPr>
+          <w:rFonts w:cstheme="minorHAnsi"/>
           <w:sz w:val="24"/>
           <w:szCs w:val="24"/>
         </w:rPr>
-        <w:t>In order to</w:t>
-      </w:r>
-      <w:proofErr w:type="gramEnd"/>
-      <w:r>
-        <w:rPr>
-          <w:rFonts w:ascii="Times New Roman" w:hAnsi="Times New Roman" w:cs="Times New Roman"/>
+        <w:t xml:space="preserve"> </w:t>
+      </w:r>
+      <w:r>
+        <w:rPr>
+          <w:rFonts w:cstheme="minorHAnsi"/>
           <w:sz w:val="24"/>
           <w:szCs w:val="24"/>
         </w:rPr>
-        <w:t xml:space="preserve"> make it simple for visitors to compare and choose which places to visit, the county's destinations, venues, events, and activities may then be ranked using this score.</w:t>
-      </w:r>
-    </w:p>
-    <w:p>
-      <w:pPr>
-        <w:pStyle w:val="Heading2"/>
-        <w:jc w:val="both"/>
-        <w:rPr>
-          <w:rFonts w:ascii="Times New Roman" w:hAnsi="Times New Roman" w:cs="Times New Roman"/>
-          <w:b/>
-          <w:bCs/>
+        <w:t>of various county places. The greatest places to eat, stay, and explore as well as the top things to do in the region could also be covered. The site may also provide the phone numbers and addresses of nearby tour operators and attractions so that visitors can quickly try to organise their journeys. This would be an excellent method to assist visitors in making the most of their stay in the region and give them trustworthy information to guarantee they have a memorable and secure vacation.</w:t>
+      </w:r>
+    </w:p>
+    <w:p>
+      <w:pPr>
+        <w:spacing w:line="360" w:lineRule="auto"/>
+        <w:jc w:val="both"/>
+        <w:rPr>
+          <w:rFonts w:cstheme="minorHAnsi"/>
           <w:sz w:val="24"/>
           <w:szCs w:val="24"/>
         </w:rPr>
       </w:pPr>
-      <w:bookmarkStart w:id="1" w:name="_Toc125349695"/>
-      <w:r>
-        <w:rPr>
-          <w:rFonts w:ascii="Times New Roman" w:hAnsi="Times New Roman" w:cs="Times New Roman"/>
-          <w:b/>
-          <w:bCs/>
+      <w:r>
+        <w:rPr>
+          <w:rFonts w:cstheme="minorHAnsi"/>
           <w:sz w:val="24"/>
           <w:szCs w:val="24"/>
         </w:rPr>
-        <w:t>Aims and Objectives</w:t>
-      </w:r>
-      <w:bookmarkEnd w:id="1"/>
-    </w:p>
-    <w:p>
-      <w:pPr>
-        <w:jc w:val="both"/>
-        <w:rPr>
-          <w:rFonts w:ascii="Times New Roman" w:hAnsi="Times New Roman" w:cs="Times New Roman"/>
+        <w:t>To</w:t>
+      </w:r>
+      <w:r>
+        <w:rPr>
+          <w:rFonts w:cstheme="minorHAnsi"/>
           <w:sz w:val="24"/>
           <w:szCs w:val="24"/>
         </w:rPr>
-      </w:pPr>
-      <w:r>
-        <w:rPr>
-          <w:rFonts w:ascii="Times New Roman" w:hAnsi="Times New Roman" w:cs="Times New Roman"/>
+        <w:t xml:space="preserve"> make it simple for visitors to compare and choose which places to visit, the county's destinations, venues, events, and activities may then be ranked using </w:t>
+      </w:r>
+      <w:r>
+        <w:rPr>
+          <w:rFonts w:cstheme="minorHAnsi"/>
           <w:sz w:val="24"/>
           <w:szCs w:val="24"/>
         </w:rPr>
-        <w:t xml:space="preserve">The purpose and goals of this site are to offer passengers accurate and current information to aid them in planning their domestic travel. The portal offers in-depth critiques, evaluations, and images of the county's attractions, venues, events, and activities. Additionally, it offers the phone numbers and addresses of local tour operators and attractions so that visitors may simply arrange their travels. The web also aims to give visitors a safe and secure space in which to express their ideas and experiences on the towns, cities, venues, activities, and events that take place there. </w:t>
-      </w:r>
-      <w:proofErr w:type="gramStart"/>
-      <w:r>
-        <w:rPr>
-          <w:rFonts w:ascii="Times New Roman" w:hAnsi="Times New Roman" w:cs="Times New Roman"/>
+        <w:t xml:space="preserve">a 5-star review system to </w:t>
+      </w:r>
+      <w:r>
+        <w:rPr>
+          <w:rFonts w:cstheme="minorHAnsi"/>
           <w:sz w:val="24"/>
           <w:szCs w:val="24"/>
         </w:rPr>
-        <w:t>Last but not least</w:t>
-      </w:r>
-      <w:proofErr w:type="gramEnd"/>
-      <w:r>
-        <w:rPr>
-          <w:rFonts w:ascii="Times New Roman" w:hAnsi="Times New Roman" w:cs="Times New Roman"/>
+        <w:t>score</w:t>
+      </w:r>
+      <w:r>
+        <w:rPr>
+          <w:rFonts w:cstheme="minorHAnsi"/>
           <w:sz w:val="24"/>
           <w:szCs w:val="24"/>
         </w:rPr>
-        <w:t>, the site will be continually updated with fresh data and reviews so that visitors can be confident they are obtaining the most precise and recent information.</w:t>
-      </w:r>
-    </w:p>
-    <w:p>
-      <w:pPr>
-        <w:pStyle w:val="Heading2"/>
-        <w:jc w:val="both"/>
-        <w:rPr>
-          <w:rFonts w:ascii="Times New Roman" w:hAnsi="Times New Roman" w:cs="Times New Roman"/>
-          <w:b/>
-          <w:bCs/>
+        <w:t xml:space="preserve"> the locations</w:t>
+      </w:r>
+      <w:r>
+        <w:rPr>
+          <w:rFonts w:cstheme="minorHAnsi"/>
           <w:sz w:val="24"/>
           <w:szCs w:val="24"/>
         </w:rPr>
-      </w:pPr>
-      <w:bookmarkStart w:id="2" w:name="_Toc125349696"/>
-      <w:r>
-        <w:rPr>
-          <w:rFonts w:ascii="Times New Roman" w:hAnsi="Times New Roman" w:cs="Times New Roman"/>
-          <w:b/>
-          <w:bCs/>
+        <w:t>.</w:t>
+      </w:r>
+    </w:p>
+    <w:p>
+      <w:pPr>
+        <w:pStyle w:val="Heading2"/>
+        <w:spacing w:line="360" w:lineRule="auto"/>
+        <w:jc w:val="both"/>
+      </w:pPr>
+      <w:bookmarkStart w:id="2" w:name="_Toc125380737"/>
+      <w:r>
+        <w:t>Aims and Objectives</w:t>
+      </w:r>
+      <w:bookmarkEnd w:id="2"/>
+    </w:p>
+    <w:p>
+      <w:pPr>
+        <w:spacing w:line="360" w:lineRule="auto"/>
+        <w:jc w:val="both"/>
+        <w:rPr>
+          <w:rFonts w:cstheme="minorHAnsi"/>
           <w:sz w:val="24"/>
           <w:szCs w:val="24"/>
         </w:rPr>
-        <w:t>Target Audience</w:t>
-      </w:r>
-      <w:bookmarkEnd w:id="2"/>
-    </w:p>
-    <w:p>
-      <w:pPr>
-        <w:jc w:val="both"/>
-        <w:rPr>
-          <w:rFonts w:ascii="Times New Roman" w:hAnsi="Times New Roman" w:cs="Times New Roman"/>
+      </w:pPr>
+      <w:r>
+        <w:rPr>
+          <w:rFonts w:cstheme="minorHAnsi"/>
           <w:sz w:val="24"/>
           <w:szCs w:val="24"/>
         </w:rPr>
-      </w:pPr>
-      <w:r>
-        <w:rPr>
-          <w:rFonts w:ascii="Times New Roman" w:hAnsi="Times New Roman" w:cs="Times New Roman"/>
+        <w:t xml:space="preserve">The purpose and goals of this site are to offer passengers accurate and current information to aid them in planning their domestic travel. The portal offers in-depth critiques, evaluations, and images of the county's attractions, venues, events, and activities. Additionally, it offers the phone numbers and addresses of local tour operators and attractions so that visitors may simply arrange their travels. The web also aims to give visitors a safe and secure space in which to express their ideas and experiences on the towns, cities, venues, activities, and events that take place there. </w:t>
+      </w:r>
+      <w:r>
+        <w:rPr>
+          <w:rFonts w:cstheme="minorHAnsi"/>
           <w:sz w:val="24"/>
           <w:szCs w:val="24"/>
         </w:rPr>
-        <w:t>The individuals</w:t>
-      </w:r>
-      <w:r>
-        <w:rPr>
-          <w:rFonts w:ascii="Times New Roman" w:hAnsi="Times New Roman" w:cs="Times New Roman"/>
+        <w:t>Finally</w:t>
+      </w:r>
+      <w:r>
+        <w:rPr>
+          <w:rFonts w:cstheme="minorHAnsi"/>
           <w:sz w:val="24"/>
           <w:szCs w:val="24"/>
         </w:rPr>
-        <w:t xml:space="preserve"> </w:t>
-      </w:r>
-      <w:proofErr w:type="spellStart"/>
-      <w:r>
-        <w:rPr>
-          <w:rFonts w:ascii="Times New Roman" w:hAnsi="Times New Roman" w:cs="Times New Roman"/>
+        <w:t>, the site will be continually updated with fresh data and reviews so that visitors can be confident they are obtaining the most precise and recent information.</w:t>
+      </w:r>
+    </w:p>
+    <w:p>
+      <w:pPr>
+        <w:pStyle w:val="Heading2"/>
+        <w:spacing w:line="360" w:lineRule="auto"/>
+        <w:jc w:val="both"/>
+      </w:pPr>
+      <w:bookmarkStart w:id="3" w:name="_Toc125380738"/>
+      <w:r>
+        <w:t>Target Audience</w:t>
+      </w:r>
+      <w:bookmarkEnd w:id="3"/>
+    </w:p>
+    <w:p>
+      <w:pPr>
+        <w:spacing w:line="360" w:lineRule="auto"/>
+        <w:jc w:val="both"/>
+        <w:rPr>
+          <w:rFonts w:cstheme="minorHAnsi"/>
           <w:sz w:val="24"/>
           <w:szCs w:val="24"/>
         </w:rPr>
-        <w:t>i.e</w:t>
-      </w:r>
-      <w:proofErr w:type="spellEnd"/>
-      <w:r>
-        <w:rPr>
-          <w:rFonts w:ascii="Times New Roman" w:hAnsi="Times New Roman" w:cs="Times New Roman"/>
+      </w:pPr>
+      <w:r>
+        <w:rPr>
+          <w:rFonts w:cstheme="minorHAnsi"/>
           <w:sz w:val="24"/>
           <w:szCs w:val="24"/>
         </w:rPr>
-        <w:t xml:space="preserve"> tourists</w:t>
-      </w:r>
-      <w:r>
-        <w:rPr>
-          <w:rFonts w:ascii="Times New Roman" w:hAnsi="Times New Roman" w:cs="Times New Roman"/>
+        <w:t xml:space="preserve">The individuals </w:t>
+      </w:r>
+      <w:r>
+        <w:rPr>
+          <w:rFonts w:cstheme="minorHAnsi"/>
           <w:sz w:val="24"/>
           <w:szCs w:val="24"/>
         </w:rPr>
-        <w:t xml:space="preserve"> who want</w:t>
-      </w:r>
-      <w:r>
-        <w:rPr>
-          <w:rFonts w:ascii="Times New Roman" w:hAnsi="Times New Roman" w:cs="Times New Roman"/>
+        <w:t>i.e.,</w:t>
+      </w:r>
+      <w:r>
+        <w:rPr>
+          <w:rFonts w:cstheme="minorHAnsi"/>
           <w:sz w:val="24"/>
           <w:szCs w:val="24"/>
         </w:rPr>
-        <w:t>s</w:t>
-      </w:r>
-      <w:r>
-        <w:rPr>
-          <w:rFonts w:ascii="Times New Roman" w:hAnsi="Times New Roman" w:cs="Times New Roman"/>
-          <w:sz w:val="24"/>
-          <w:szCs w:val="24"/>
-        </w:rPr>
-        <w:t xml:space="preserve"> to travel within the country are the </w:t>
-      </w:r>
-      <w:r>
-        <w:rPr>
-          <w:rFonts w:ascii="Times New Roman" w:hAnsi="Times New Roman" w:cs="Times New Roman"/>
-          <w:sz w:val="24"/>
-          <w:szCs w:val="24"/>
-        </w:rPr>
-        <w:t>primary audience</w:t>
-      </w:r>
-      <w:r>
-        <w:rPr>
-          <w:rFonts w:ascii="Times New Roman" w:hAnsi="Times New Roman" w:cs="Times New Roman"/>
-          <w:sz w:val="24"/>
-          <w:szCs w:val="24"/>
-        </w:rPr>
-        <w:t xml:space="preserve"> for th</w:t>
-      </w:r>
-      <w:r>
-        <w:rPr>
-          <w:rFonts w:ascii="Times New Roman" w:hAnsi="Times New Roman" w:cs="Times New Roman"/>
-          <w:sz w:val="24"/>
-          <w:szCs w:val="24"/>
-        </w:rPr>
-        <w:t>is</w:t>
-      </w:r>
-      <w:r>
-        <w:rPr>
-          <w:rFonts w:ascii="Times New Roman" w:hAnsi="Times New Roman" w:cs="Times New Roman"/>
-          <w:sz w:val="24"/>
-          <w:szCs w:val="24"/>
-        </w:rPr>
-        <w:t xml:space="preserve"> holiday review page. This may include vacationers, </w:t>
-      </w:r>
-      <w:r>
-        <w:rPr>
-          <w:rFonts w:ascii="Times New Roman" w:hAnsi="Times New Roman" w:cs="Times New Roman"/>
-          <w:sz w:val="24"/>
-          <w:szCs w:val="24"/>
-        </w:rPr>
-        <w:t>businesspeople</w:t>
-      </w:r>
-      <w:r>
-        <w:rPr>
-          <w:rFonts w:ascii="Times New Roman" w:hAnsi="Times New Roman" w:cs="Times New Roman"/>
-          <w:sz w:val="24"/>
-          <w:szCs w:val="24"/>
-        </w:rPr>
-        <w:t>, and locals seeking for new locations to explore. By offering comprehensive information on the places, venues, events, and activities in the county, the site is designed to suit the demands of the target audience. The site also gives visitors a safe and secure space in which to express their thoughts and views on the places, gathering places, activities, and events in the region.</w:t>
+        <w:t xml:space="preserve"> tourists who wants to travel within the country are the primary audience for this holiday review page. This may include vacationers, and locals seeking for new locations to explore. By offering comprehensive information on the places, venues, events, and activities in the county, the site is designed to suit the demands of the target audience. The site also gives visitors a safe and secure space in which to express their thoughts and views on the places, gathering places, activities, and events in the region.</w:t>
+      </w:r>
+    </w:p>
+    <w:p>
+      <w:pPr>
+        <w:pStyle w:val="Heading1"/>
+        <w:spacing w:line="360" w:lineRule="auto"/>
+        <w:jc w:val="both"/>
+      </w:pPr>
+      <w:bookmarkStart w:id="4" w:name="_Toc125380739"/>
+      <w:r>
+        <w:lastRenderedPageBreak/>
+        <w:t>Design principles</w:t>
+      </w:r>
+      <w:bookmarkEnd w:id="4"/>
+      <w:r>
+        <w:t xml:space="preserve"> </w:t>
       </w:r>
     </w:p>
     <w:p>
       <w:pPr>
         <w:pStyle w:val="Heading2"/>
-        <w:jc w:val="both"/>
-        <w:rPr>
-          <w:rFonts w:ascii="Times New Roman" w:hAnsi="Times New Roman" w:cs="Times New Roman"/>
-          <w:b/>
-          <w:bCs/>
-          <w:sz w:val="24"/>
-          <w:szCs w:val="24"/>
-        </w:rPr>
-      </w:pPr>
-      <w:bookmarkStart w:id="3" w:name="_Toc125349697"/>
-      <w:r>
-        <w:rPr>
-          <w:rFonts w:ascii="Times New Roman" w:hAnsi="Times New Roman" w:cs="Times New Roman"/>
-          <w:b/>
-          <w:bCs/>
-          <w:sz w:val="24"/>
-          <w:szCs w:val="24"/>
-        </w:rPr>
-        <w:t>Our Industry Uniqueness</w:t>
-      </w:r>
-      <w:bookmarkEnd w:id="3"/>
-    </w:p>
-    <w:p>
-      <w:pPr>
-        <w:jc w:val="both"/>
-        <w:rPr>
-          <w:rFonts w:ascii="Times New Roman" w:hAnsi="Times New Roman" w:cs="Times New Roman"/>
-          <w:color w:val="353740"/>
-          <w:sz w:val="24"/>
-          <w:szCs w:val="24"/>
-        </w:rPr>
-      </w:pPr>
-      <w:r>
-        <w:rPr>
-          <w:rFonts w:ascii="Times New Roman" w:hAnsi="Times New Roman" w:cs="Times New Roman"/>
-          <w:color w:val="353740"/>
-          <w:sz w:val="24"/>
-          <w:szCs w:val="24"/>
-        </w:rPr>
-        <w:t xml:space="preserve">This vacation review portal stands out in the market because it offers a simple interface via which visitors can easily get in-depth details and evaluations about locations, establishments, activities, and events in the region. </w:t>
-      </w:r>
-      <w:proofErr w:type="gramStart"/>
-      <w:r>
-        <w:rPr>
-          <w:rFonts w:ascii="Times New Roman" w:hAnsi="Times New Roman" w:cs="Times New Roman"/>
-          <w:color w:val="353740"/>
-          <w:sz w:val="24"/>
-          <w:szCs w:val="24"/>
-        </w:rPr>
-        <w:t>In order to</w:t>
-      </w:r>
-      <w:proofErr w:type="gramEnd"/>
-      <w:r>
-        <w:rPr>
-          <w:rFonts w:ascii="Times New Roman" w:hAnsi="Times New Roman" w:cs="Times New Roman"/>
-          <w:color w:val="353740"/>
-          <w:sz w:val="24"/>
-          <w:szCs w:val="24"/>
-        </w:rPr>
-        <w:t xml:space="preserve"> aid guests in choosing which places, venues, events, and activities to attend, the web also offers ratings and reviews from both local and foreign visitors.</w:t>
+        <w:spacing w:line="360" w:lineRule="auto"/>
+        <w:jc w:val="both"/>
+      </w:pPr>
+      <w:bookmarkStart w:id="5" w:name="_Toc125380740"/>
+      <w:r>
+        <w:t>Layout</w:t>
+      </w:r>
+      <w:bookmarkEnd w:id="5"/>
+      <w:r>
+        <w:t xml:space="preserve"> </w:t>
+      </w:r>
+    </w:p>
+    <w:p>
+      <w:pPr>
+        <w:spacing w:line="360" w:lineRule="auto"/>
+        <w:jc w:val="both"/>
+      </w:pPr>
+      <w:r>
+        <w:t>The website will use the F layout which</w:t>
+      </w:r>
+      <w:r>
+        <w:t xml:space="preserve"> </w:t>
+      </w:r>
+      <w:r>
+        <w:t xml:space="preserve">is where users will read content of a website from left to right from the top to the bottom. </w:t>
+      </w:r>
+      <w:r>
+        <w:t>The</w:t>
+      </w:r>
+      <w:r>
+        <w:t xml:space="preserve"> website will be designed with the most important elements </w:t>
+      </w:r>
+      <w:r>
+        <w:t>such as navigation</w:t>
+      </w:r>
+      <w:r>
+        <w:t xml:space="preserve"> and the search bar are at the top of the page to ensure the user can easily find and access them with content being below.</w:t>
       </w:r>
     </w:p>
     <w:p>
       <w:pPr>
         <w:pStyle w:val="Heading2"/>
-        <w:jc w:val="both"/>
-        <w:rPr>
-          <w:rFonts w:ascii="Times New Roman" w:hAnsi="Times New Roman" w:cs="Times New Roman"/>
-          <w:b/>
-          <w:bCs/>
-          <w:sz w:val="24"/>
-          <w:szCs w:val="24"/>
-        </w:rPr>
-      </w:pPr>
-      <w:bookmarkStart w:id="4" w:name="_Toc125349698"/>
-      <w:r>
-        <w:rPr>
-          <w:rFonts w:ascii="Times New Roman" w:hAnsi="Times New Roman" w:cs="Times New Roman"/>
-          <w:b/>
-          <w:bCs/>
-          <w:sz w:val="24"/>
-          <w:szCs w:val="24"/>
-        </w:rPr>
-        <w:t>System features</w:t>
-      </w:r>
-      <w:bookmarkEnd w:id="4"/>
-    </w:p>
-    <w:p>
-      <w:pPr>
-        <w:jc w:val="both"/>
-        <w:rPr>
-          <w:rFonts w:ascii="Times New Roman" w:hAnsi="Times New Roman" w:cs="Times New Roman"/>
-          <w:sz w:val="24"/>
-          <w:szCs w:val="24"/>
-        </w:rPr>
-      </w:pPr>
-      <w:r>
-        <w:rPr>
-          <w:rFonts w:ascii="Times New Roman" w:hAnsi="Times New Roman" w:cs="Times New Roman"/>
-          <w:sz w:val="24"/>
-          <w:szCs w:val="24"/>
-        </w:rPr>
-        <w:t xml:space="preserve">This vacation review portal's system features include a rating system that enables users to quickly analyse and score the places, venues, events, and activities in the </w:t>
-      </w:r>
-      <w:r>
-        <w:rPr>
-          <w:rFonts w:ascii="Times New Roman" w:hAnsi="Times New Roman" w:cs="Times New Roman"/>
-          <w:sz w:val="24"/>
-          <w:szCs w:val="24"/>
-        </w:rPr>
-        <w:t>location</w:t>
-      </w:r>
-      <w:r>
-        <w:rPr>
-          <w:rFonts w:ascii="Times New Roman" w:hAnsi="Times New Roman" w:cs="Times New Roman"/>
-          <w:sz w:val="24"/>
-          <w:szCs w:val="24"/>
-        </w:rPr>
+      </w:pPr>
+      <w:r>
+        <w:t xml:space="preserve">Page hierarchy </w:t>
+      </w:r>
+    </w:p>
+    <w:p/>
+    <w:p>
+      <w:pPr>
+        <w:pStyle w:val="Heading2"/>
+        <w:spacing w:line="360" w:lineRule="auto"/>
+        <w:jc w:val="both"/>
+      </w:pPr>
+      <w:bookmarkStart w:id="6" w:name="_Toc125380741"/>
+      <w:r>
+        <w:t>Responsive web design</w:t>
+      </w:r>
+      <w:bookmarkEnd w:id="6"/>
+    </w:p>
+    <w:p>
+      <w:pPr>
+        <w:spacing w:line="360" w:lineRule="auto"/>
+        <w:jc w:val="both"/>
+      </w:pPr>
+      <w:r>
+        <w:t>Website should be responsive to allow the website’s elements to be resized for all screen sizes ensuring that it is still readable and usable on any device the user will be viewing the website on</w:t>
+      </w:r>
+    </w:p>
+    <w:p>
+      <w:pPr>
+        <w:pStyle w:val="Heading2"/>
+        <w:spacing w:line="360" w:lineRule="auto"/>
+        <w:jc w:val="both"/>
+      </w:pPr>
+      <w:bookmarkStart w:id="7" w:name="_Toc125380743"/>
+      <w:r>
+        <w:t>Accessibility</w:t>
+      </w:r>
+      <w:bookmarkEnd w:id="7"/>
+      <w:r>
+        <w:t xml:space="preserve"> </w:t>
+      </w:r>
+    </w:p>
+    <w:p>
+      <w:pPr>
+        <w:spacing w:line="360" w:lineRule="auto"/>
+        <w:jc w:val="both"/>
+      </w:pPr>
+      <w:r>
+        <w:t xml:space="preserve">Website will use colour schemes that will not affect people who are colour-blind or poor of sight ensuring that they can still see the content. This will be achieved by ensuring the website uses colours for the text and background that are suitable for both conditions for example black text on a white background or white text on a dark red background will be used throughout the sight with the colours being a high contract and of different colour to each other to avoid confusion. </w:t>
+      </w:r>
+    </w:p>
+    <w:p>
+      <w:pPr>
+        <w:pStyle w:val="Heading2"/>
+        <w:spacing w:line="360" w:lineRule="auto"/>
+        <w:jc w:val="both"/>
+      </w:pPr>
+      <w:bookmarkStart w:id="8" w:name="_Toc125380745"/>
+      <w:r>
+        <w:t>Creative design</w:t>
+      </w:r>
+      <w:bookmarkEnd w:id="8"/>
+    </w:p>
+    <w:p>
+      <w:pPr>
+        <w:spacing w:line="360" w:lineRule="auto"/>
+        <w:jc w:val="both"/>
+      </w:pPr>
+      <w:r>
+        <w:t>As mentioned previously the colour scheme will be either black</w:t>
+      </w:r>
+      <w:r>
+        <w:t xml:space="preserve"> text</w:t>
+      </w:r>
+      <w:r>
+        <w:t xml:space="preserve"> on white </w:t>
+      </w:r>
+      <w:r>
+        <w:t>background</w:t>
+      </w:r>
+      <w:r>
+        <w:t xml:space="preserve"> or white </w:t>
+      </w:r>
+      <w:r>
+        <w:t xml:space="preserve">text </w:t>
+      </w:r>
+      <w:r>
+        <w:t>on a dark red back</w:t>
+      </w:r>
+      <w:r>
+        <w:t>ground</w:t>
+      </w:r>
+      <w:r>
         <w:t>.</w:t>
       </w:r>
     </w:p>
     <w:p>
       <w:pPr>
-        <w:pStyle w:val="ListParagraph"/>
-        <w:keepNext/>
-        <w:numPr>
-          <w:ilvl w:val="0"/>
-          <w:numId w:val="1"/>
-        </w:numPr>
-        <w:jc w:val="both"/>
-        <w:rPr>
-          <w:rFonts w:ascii="Times New Roman" w:hAnsi="Times New Roman" w:cs="Times New Roman"/>
-          <w:sz w:val="24"/>
-          <w:szCs w:val="24"/>
-        </w:rPr>
-      </w:pPr>
-      <w:r>
-        <w:rPr>
-          <w:rFonts w:ascii="Times New Roman" w:hAnsi="Times New Roman" w:cs="Times New Roman"/>
-          <w:sz w:val="24"/>
-          <w:szCs w:val="24"/>
-        </w:rPr>
-        <w:t>Register</w:t>
-      </w:r>
-    </w:p>
-    <w:p>
-      <w:pPr>
-        <w:pStyle w:val="ListParagraph"/>
-        <w:numPr>
-          <w:ilvl w:val="0"/>
-          <w:numId w:val="1"/>
-        </w:numPr>
-        <w:jc w:val="both"/>
-        <w:rPr>
-          <w:rFonts w:ascii="Times New Roman" w:hAnsi="Times New Roman" w:cs="Times New Roman"/>
-          <w:sz w:val="24"/>
-          <w:szCs w:val="24"/>
-        </w:rPr>
-      </w:pPr>
-      <w:r>
-        <w:rPr>
-          <w:rFonts w:ascii="Times New Roman" w:hAnsi="Times New Roman" w:cs="Times New Roman"/>
-          <w:sz w:val="24"/>
-          <w:szCs w:val="24"/>
-        </w:rPr>
-        <w:t>Login</w:t>
-      </w:r>
-    </w:p>
-    <w:p>
-      <w:pPr>
-        <w:pStyle w:val="ListParagraph"/>
-        <w:numPr>
-          <w:ilvl w:val="0"/>
-          <w:numId w:val="1"/>
-        </w:numPr>
-        <w:jc w:val="both"/>
-        <w:rPr>
-          <w:rFonts w:ascii="Times New Roman" w:hAnsi="Times New Roman" w:cs="Times New Roman"/>
-          <w:sz w:val="24"/>
-          <w:szCs w:val="24"/>
-        </w:rPr>
-      </w:pPr>
-      <w:r>
-        <w:rPr>
-          <w:rFonts w:ascii="Times New Roman" w:hAnsi="Times New Roman" w:cs="Times New Roman"/>
-          <w:sz w:val="24"/>
-          <w:szCs w:val="24"/>
-        </w:rPr>
-        <w:t>Homepage</w:t>
-      </w:r>
-    </w:p>
-    <w:p>
-      <w:pPr>
-        <w:pStyle w:val="ListParagraph"/>
-        <w:numPr>
-          <w:ilvl w:val="0"/>
-          <w:numId w:val="1"/>
-        </w:numPr>
-        <w:jc w:val="both"/>
-        <w:rPr>
-          <w:rFonts w:ascii="Times New Roman" w:hAnsi="Times New Roman" w:cs="Times New Roman"/>
-          <w:sz w:val="24"/>
-          <w:szCs w:val="24"/>
-        </w:rPr>
-      </w:pPr>
-      <w:r>
-        <w:rPr>
-          <w:rFonts w:ascii="Times New Roman" w:hAnsi="Times New Roman" w:cs="Times New Roman"/>
-          <w:sz w:val="24"/>
-          <w:szCs w:val="24"/>
-        </w:rPr>
-        <w:t>Description Page</w:t>
-      </w:r>
-    </w:p>
-    <w:p>
-      <w:pPr>
-        <w:pStyle w:val="ListParagraph"/>
-        <w:numPr>
-          <w:ilvl w:val="0"/>
-          <w:numId w:val="1"/>
-        </w:numPr>
-        <w:jc w:val="both"/>
-        <w:rPr>
-          <w:rFonts w:ascii="Times New Roman" w:hAnsi="Times New Roman" w:cs="Times New Roman"/>
-          <w:sz w:val="24"/>
-          <w:szCs w:val="24"/>
-        </w:rPr>
-      </w:pPr>
-      <w:r>
-        <w:rPr>
-          <w:rFonts w:ascii="Times New Roman" w:hAnsi="Times New Roman" w:cs="Times New Roman"/>
-          <w:sz w:val="24"/>
-          <w:szCs w:val="24"/>
-        </w:rPr>
-        <w:t>Reviews Page</w:t>
-      </w:r>
-    </w:p>
-    <w:p>
-      <w:pPr>
-        <w:pStyle w:val="ListParagraph"/>
-        <w:numPr>
-          <w:ilvl w:val="0"/>
-          <w:numId w:val="1"/>
-        </w:numPr>
-        <w:jc w:val="both"/>
-        <w:rPr>
-          <w:rFonts w:ascii="Times New Roman" w:hAnsi="Times New Roman" w:cs="Times New Roman"/>
-          <w:sz w:val="24"/>
-          <w:szCs w:val="24"/>
-        </w:rPr>
-      </w:pPr>
-      <w:r>
-        <w:rPr>
-          <w:rFonts w:ascii="Times New Roman" w:hAnsi="Times New Roman" w:cs="Times New Roman"/>
-          <w:sz w:val="24"/>
-          <w:szCs w:val="24"/>
-        </w:rPr>
-        <w:t>Admin Panel</w:t>
-      </w:r>
-    </w:p>
-    <w:p>
-      <w:pPr>
-        <w:pStyle w:val="ListParagraph"/>
-        <w:numPr>
-          <w:ilvl w:val="0"/>
-          <w:numId w:val="1"/>
-        </w:numPr>
-        <w:jc w:val="both"/>
-        <w:rPr>
-          <w:rFonts w:ascii="Times New Roman" w:hAnsi="Times New Roman" w:cs="Times New Roman"/>
-          <w:sz w:val="24"/>
-          <w:szCs w:val="24"/>
-        </w:rPr>
-      </w:pPr>
-      <w:r>
-        <w:rPr>
-          <w:rFonts w:ascii="Times New Roman" w:hAnsi="Times New Roman" w:cs="Times New Roman"/>
-          <w:sz w:val="24"/>
-          <w:szCs w:val="24"/>
-        </w:rPr>
-        <w:t>Places page</w:t>
-      </w:r>
-    </w:p>
-    <w:p>
-      <w:pPr>
-        <w:pStyle w:val="ListParagraph"/>
-        <w:numPr>
-          <w:ilvl w:val="0"/>
-          <w:numId w:val="1"/>
-        </w:numPr>
-        <w:jc w:val="both"/>
-        <w:rPr>
-          <w:rFonts w:ascii="Times New Roman" w:hAnsi="Times New Roman" w:cs="Times New Roman"/>
-          <w:sz w:val="24"/>
-          <w:szCs w:val="24"/>
-        </w:rPr>
-      </w:pPr>
-      <w:r>
-        <w:rPr>
-          <w:rFonts w:ascii="Times New Roman" w:hAnsi="Times New Roman" w:cs="Times New Roman"/>
-          <w:sz w:val="24"/>
-          <w:szCs w:val="24"/>
-        </w:rPr>
-        <w:t>Add Place Form</w:t>
-      </w:r>
-    </w:p>
-    <w:p>
-      <w:pPr>
-        <w:pStyle w:val="ListParagraph"/>
-        <w:numPr>
-          <w:ilvl w:val="0"/>
-          <w:numId w:val="1"/>
-        </w:numPr>
-        <w:jc w:val="both"/>
-        <w:rPr>
-          <w:rFonts w:ascii="Times New Roman" w:hAnsi="Times New Roman" w:cs="Times New Roman"/>
-          <w:sz w:val="24"/>
-          <w:szCs w:val="24"/>
-        </w:rPr>
-      </w:pPr>
-      <w:r>
-        <w:rPr>
-          <w:rFonts w:ascii="Times New Roman" w:hAnsi="Times New Roman" w:cs="Times New Roman"/>
-          <w:sz w:val="24"/>
-          <w:szCs w:val="24"/>
-        </w:rPr>
-        <w:t>Edit Place Form</w:t>
-      </w:r>
-    </w:p>
-    <w:p>
-      <w:pPr>
-        <w:pStyle w:val="ListParagraph"/>
-        <w:numPr>
-          <w:ilvl w:val="0"/>
-          <w:numId w:val="1"/>
-        </w:numPr>
-        <w:jc w:val="both"/>
-        <w:rPr>
-          <w:rFonts w:ascii="Times New Roman" w:hAnsi="Times New Roman" w:cs="Times New Roman"/>
-          <w:sz w:val="24"/>
-          <w:szCs w:val="24"/>
-        </w:rPr>
-      </w:pPr>
-      <w:r>
-        <w:rPr>
-          <w:rFonts w:ascii="Times New Roman" w:hAnsi="Times New Roman" w:cs="Times New Roman"/>
-          <w:sz w:val="24"/>
-          <w:szCs w:val="24"/>
-        </w:rPr>
-        <w:t>Categories Page</w:t>
-      </w:r>
-    </w:p>
-    <w:p>
-      <w:pPr>
-        <w:pStyle w:val="ListParagraph"/>
-        <w:numPr>
-          <w:ilvl w:val="0"/>
-          <w:numId w:val="1"/>
-        </w:numPr>
-        <w:jc w:val="both"/>
-        <w:rPr>
-          <w:rFonts w:ascii="Times New Roman" w:hAnsi="Times New Roman" w:cs="Times New Roman"/>
-          <w:sz w:val="24"/>
-          <w:szCs w:val="24"/>
-        </w:rPr>
-      </w:pPr>
-      <w:r>
-        <w:rPr>
-          <w:rFonts w:ascii="Times New Roman" w:hAnsi="Times New Roman" w:cs="Times New Roman"/>
-          <w:sz w:val="24"/>
-          <w:szCs w:val="24"/>
-        </w:rPr>
-        <w:t>Add Category Form</w:t>
-      </w:r>
-    </w:p>
-    <w:p>
-      <w:pPr>
-        <w:pStyle w:val="ListParagraph"/>
-        <w:numPr>
-          <w:ilvl w:val="0"/>
-          <w:numId w:val="1"/>
-        </w:numPr>
-        <w:jc w:val="both"/>
-        <w:rPr>
-          <w:rFonts w:ascii="Times New Roman" w:hAnsi="Times New Roman" w:cs="Times New Roman"/>
-          <w:sz w:val="24"/>
-          <w:szCs w:val="24"/>
-        </w:rPr>
-      </w:pPr>
-      <w:r>
-        <w:rPr>
-          <w:rFonts w:ascii="Times New Roman" w:hAnsi="Times New Roman" w:cs="Times New Roman"/>
-          <w:sz w:val="24"/>
-          <w:szCs w:val="24"/>
-        </w:rPr>
-        <w:t>Edit Category Form</w:t>
-      </w:r>
-    </w:p>
-    <w:p>
-      <w:pPr>
-        <w:pStyle w:val="ListParagraph"/>
-        <w:numPr>
-          <w:ilvl w:val="0"/>
-          <w:numId w:val="1"/>
-        </w:numPr>
-        <w:jc w:val="both"/>
-        <w:rPr>
-          <w:rFonts w:ascii="Times New Roman" w:hAnsi="Times New Roman" w:cs="Times New Roman"/>
-          <w:sz w:val="24"/>
-          <w:szCs w:val="24"/>
-        </w:rPr>
-      </w:pPr>
-      <w:r>
-        <w:rPr>
-          <w:rFonts w:ascii="Times New Roman" w:hAnsi="Times New Roman" w:cs="Times New Roman"/>
-          <w:sz w:val="24"/>
-          <w:szCs w:val="24"/>
-        </w:rPr>
-        <w:t>Unapproved Reviews</w:t>
-      </w:r>
-    </w:p>
-    <w:p>
-      <w:pPr>
-        <w:pStyle w:val="ListParagraph"/>
-        <w:numPr>
-          <w:ilvl w:val="0"/>
-          <w:numId w:val="1"/>
-        </w:numPr>
-        <w:jc w:val="both"/>
-        <w:rPr>
-          <w:rFonts w:ascii="Times New Roman" w:hAnsi="Times New Roman" w:cs="Times New Roman"/>
-          <w:sz w:val="24"/>
-          <w:szCs w:val="24"/>
-        </w:rPr>
-      </w:pPr>
-      <w:r>
-        <w:rPr>
-          <w:rFonts w:ascii="Times New Roman" w:hAnsi="Times New Roman" w:cs="Times New Roman"/>
-          <w:sz w:val="24"/>
-          <w:szCs w:val="24"/>
-        </w:rPr>
-        <w:t>Approved Reviews</w:t>
-      </w:r>
-    </w:p>
-    <w:p>
-      <w:pPr>
-        <w:jc w:val="both"/>
-        <w:rPr>
-          <w:rFonts w:ascii="Times New Roman" w:hAnsi="Times New Roman" w:cs="Times New Roman"/>
-          <w:sz w:val="24"/>
-          <w:szCs w:val="24"/>
-        </w:rPr>
-      </w:pPr>
-    </w:p>
-    <w:p>
-      <w:pPr>
         <w:pStyle w:val="Heading2"/>
-        <w:jc w:val="both"/>
-        <w:rPr>
-          <w:rFonts w:ascii="Times New Roman" w:hAnsi="Times New Roman" w:cs="Times New Roman"/>
-          <w:b/>
-          <w:bCs/>
-          <w:sz w:val="24"/>
-          <w:szCs w:val="24"/>
-        </w:rPr>
-      </w:pPr>
-      <w:bookmarkStart w:id="5" w:name="_Toc125349699"/>
-      <w:r>
-        <w:rPr>
-          <w:rFonts w:ascii="Times New Roman" w:hAnsi="Times New Roman" w:cs="Times New Roman"/>
-          <w:b/>
-          <w:bCs/>
-          <w:sz w:val="24"/>
-          <w:szCs w:val="24"/>
-        </w:rPr>
-        <w:t>Conclusion</w:t>
-      </w:r>
-      <w:bookmarkEnd w:id="5"/>
-    </w:p>
-    <w:p>
-      <w:pPr>
-        <w:jc w:val="both"/>
-        <w:rPr>
-          <w:rFonts w:ascii="Times New Roman" w:hAnsi="Times New Roman" w:cs="Times New Roman"/>
-          <w:sz w:val="24"/>
-          <w:szCs w:val="24"/>
-        </w:rPr>
-      </w:pPr>
-      <w:r>
-        <w:rPr>
-          <w:rFonts w:ascii="Times New Roman" w:hAnsi="Times New Roman" w:cs="Times New Roman"/>
-          <w:color w:val="353740"/>
-          <w:sz w:val="24"/>
-          <w:szCs w:val="24"/>
-        </w:rPr>
-        <w:t xml:space="preserve">Creating </w:t>
-      </w:r>
-      <w:r>
-        <w:rPr>
-          <w:rFonts w:ascii="Times New Roman" w:hAnsi="Times New Roman" w:cs="Times New Roman"/>
-          <w:color w:val="353740"/>
-          <w:sz w:val="24"/>
-          <w:szCs w:val="24"/>
-        </w:rPr>
-        <w:t>this</w:t>
-      </w:r>
-      <w:r>
-        <w:rPr>
-          <w:rFonts w:ascii="Times New Roman" w:hAnsi="Times New Roman" w:cs="Times New Roman"/>
-          <w:color w:val="353740"/>
-          <w:sz w:val="24"/>
-          <w:szCs w:val="24"/>
-        </w:rPr>
-        <w:t xml:space="preserve"> holiday review portal for locations within the county is a great way to help </w:t>
-      </w:r>
-      <w:proofErr w:type="spellStart"/>
-      <w:r>
-        <w:rPr>
-          <w:rFonts w:ascii="Times New Roman" w:hAnsi="Times New Roman" w:cs="Times New Roman"/>
-          <w:color w:val="353740"/>
-          <w:sz w:val="24"/>
-          <w:szCs w:val="24"/>
-        </w:rPr>
-        <w:t>travelers</w:t>
-      </w:r>
-      <w:proofErr w:type="spellEnd"/>
-      <w:r>
-        <w:rPr>
-          <w:rFonts w:ascii="Times New Roman" w:hAnsi="Times New Roman" w:cs="Times New Roman"/>
-          <w:color w:val="353740"/>
-          <w:sz w:val="24"/>
-          <w:szCs w:val="24"/>
-        </w:rPr>
-        <w:t xml:space="preserve"> make the most of their time in the area. Th</w:t>
-      </w:r>
-      <w:r>
-        <w:rPr>
-          <w:rFonts w:ascii="Times New Roman" w:hAnsi="Times New Roman" w:cs="Times New Roman"/>
-          <w:color w:val="353740"/>
-          <w:sz w:val="24"/>
-          <w:szCs w:val="24"/>
-        </w:rPr>
-        <w:t>is</w:t>
-      </w:r>
-      <w:r>
-        <w:rPr>
-          <w:rFonts w:ascii="Times New Roman" w:hAnsi="Times New Roman" w:cs="Times New Roman"/>
-          <w:color w:val="353740"/>
-          <w:sz w:val="24"/>
-          <w:szCs w:val="24"/>
-        </w:rPr>
-        <w:t xml:space="preserve"> portal provide</w:t>
-      </w:r>
-      <w:r>
-        <w:rPr>
-          <w:rFonts w:ascii="Times New Roman" w:hAnsi="Times New Roman" w:cs="Times New Roman"/>
-          <w:color w:val="353740"/>
-          <w:sz w:val="24"/>
-          <w:szCs w:val="24"/>
-        </w:rPr>
-        <w:t>s</w:t>
-      </w:r>
-      <w:r>
-        <w:rPr>
-          <w:rFonts w:ascii="Times New Roman" w:hAnsi="Times New Roman" w:cs="Times New Roman"/>
-          <w:color w:val="353740"/>
-          <w:sz w:val="24"/>
-          <w:szCs w:val="24"/>
-        </w:rPr>
-        <w:t xml:space="preserve"> detailed reviews, ratings, and </w:t>
-      </w:r>
-      <w:r>
-        <w:rPr>
-          <w:rFonts w:ascii="Times New Roman" w:hAnsi="Times New Roman" w:cs="Times New Roman"/>
-          <w:color w:val="353740"/>
-          <w:sz w:val="24"/>
-          <w:szCs w:val="24"/>
-        </w:rPr>
-        <w:t>photos</w:t>
-      </w:r>
-      <w:r>
-        <w:rPr>
-          <w:rFonts w:ascii="Times New Roman" w:hAnsi="Times New Roman" w:cs="Times New Roman"/>
-          <w:color w:val="353740"/>
-          <w:sz w:val="24"/>
-          <w:szCs w:val="24"/>
-        </w:rPr>
-        <w:t xml:space="preserve"> of </w:t>
-      </w:r>
-      <w:r>
-        <w:rPr>
-          <w:rFonts w:ascii="Times New Roman" w:hAnsi="Times New Roman" w:cs="Times New Roman"/>
-          <w:color w:val="353740"/>
-          <w:sz w:val="24"/>
-          <w:szCs w:val="24"/>
-        </w:rPr>
-        <w:t>various</w:t>
-      </w:r>
-      <w:r>
-        <w:rPr>
-          <w:rFonts w:ascii="Times New Roman" w:hAnsi="Times New Roman" w:cs="Times New Roman"/>
-          <w:color w:val="353740"/>
-          <w:sz w:val="24"/>
-          <w:szCs w:val="24"/>
-        </w:rPr>
-        <w:t xml:space="preserve"> destinations, venues, events, and activities in the county. The rating system include</w:t>
-      </w:r>
-      <w:r>
-        <w:rPr>
-          <w:rFonts w:ascii="Times New Roman" w:hAnsi="Times New Roman" w:cs="Times New Roman"/>
-          <w:color w:val="353740"/>
-          <w:sz w:val="24"/>
-          <w:szCs w:val="24"/>
-        </w:rPr>
-        <w:t>s</w:t>
-      </w:r>
-      <w:r>
-        <w:rPr>
-          <w:rFonts w:ascii="Times New Roman" w:hAnsi="Times New Roman" w:cs="Times New Roman"/>
-          <w:color w:val="353740"/>
-          <w:sz w:val="24"/>
-          <w:szCs w:val="24"/>
-        </w:rPr>
-        <w:t xml:space="preserve"> several criteria </w:t>
-      </w:r>
-      <w:r>
-        <w:rPr>
-          <w:rFonts w:ascii="Times New Roman" w:hAnsi="Times New Roman" w:cs="Times New Roman"/>
-          <w:color w:val="353740"/>
-          <w:sz w:val="24"/>
-          <w:szCs w:val="24"/>
-        </w:rPr>
-        <w:t>are</w:t>
-      </w:r>
-      <w:r>
-        <w:rPr>
-          <w:rFonts w:ascii="Times New Roman" w:hAnsi="Times New Roman" w:cs="Times New Roman"/>
-          <w:color w:val="353740"/>
-          <w:sz w:val="24"/>
-          <w:szCs w:val="24"/>
-        </w:rPr>
-        <w:t xml:space="preserve"> used to evaluate the destinations, venues, events, and activities in the county so that </w:t>
-      </w:r>
-      <w:proofErr w:type="spellStart"/>
-      <w:r>
-        <w:rPr>
-          <w:rFonts w:ascii="Times New Roman" w:hAnsi="Times New Roman" w:cs="Times New Roman"/>
-          <w:color w:val="353740"/>
-          <w:sz w:val="24"/>
-          <w:szCs w:val="24"/>
-        </w:rPr>
-        <w:t>travelers</w:t>
-      </w:r>
-      <w:proofErr w:type="spellEnd"/>
-      <w:r>
-        <w:rPr>
-          <w:rFonts w:ascii="Times New Roman" w:hAnsi="Times New Roman" w:cs="Times New Roman"/>
-          <w:color w:val="353740"/>
-          <w:sz w:val="24"/>
-          <w:szCs w:val="24"/>
-        </w:rPr>
-        <w:t xml:space="preserve"> can easily compare and make decisions about which ones to visit. Finally, the portal provide</w:t>
-      </w:r>
-      <w:r>
-        <w:rPr>
-          <w:rFonts w:ascii="Times New Roman" w:hAnsi="Times New Roman" w:cs="Times New Roman"/>
-          <w:color w:val="353740"/>
-          <w:sz w:val="24"/>
-          <w:szCs w:val="24"/>
-        </w:rPr>
-        <w:t>s</w:t>
-      </w:r>
-      <w:r>
-        <w:rPr>
-          <w:rFonts w:ascii="Times New Roman" w:hAnsi="Times New Roman" w:cs="Times New Roman"/>
-          <w:color w:val="353740"/>
-          <w:sz w:val="24"/>
-          <w:szCs w:val="24"/>
-        </w:rPr>
-        <w:t xml:space="preserve"> a safe and secure environment for </w:t>
-      </w:r>
-      <w:proofErr w:type="spellStart"/>
-      <w:r>
-        <w:rPr>
-          <w:rFonts w:ascii="Times New Roman" w:hAnsi="Times New Roman" w:cs="Times New Roman"/>
-          <w:color w:val="353740"/>
-          <w:sz w:val="24"/>
-          <w:szCs w:val="24"/>
-        </w:rPr>
-        <w:t>travelers</w:t>
-      </w:r>
-      <w:proofErr w:type="spellEnd"/>
-      <w:r>
-        <w:rPr>
-          <w:rFonts w:ascii="Times New Roman" w:hAnsi="Times New Roman" w:cs="Times New Roman"/>
-          <w:color w:val="353740"/>
-          <w:sz w:val="24"/>
-          <w:szCs w:val="24"/>
-        </w:rPr>
-        <w:t xml:space="preserve"> to share their experiences and opinions about the locations, venues, events, and activities in the county.</w:t>
+        <w:spacing w:line="360" w:lineRule="auto"/>
+        <w:jc w:val="both"/>
+      </w:pPr>
+      <w:r>
+        <w:t>Interaction design</w:t>
+      </w:r>
+    </w:p>
+    <w:p>
+      <w:pPr>
+        <w:spacing w:line="360" w:lineRule="auto"/>
+        <w:jc w:val="both"/>
+      </w:pPr>
+      <w:r>
+        <w:t xml:space="preserve">The way users will interact on the website </w:t>
+      </w:r>
+      <w:r>
+        <w:t>with certain features only working with user action these can include…</w:t>
+      </w:r>
+    </w:p>
+    <w:p>
+      <w:pPr>
+        <w:pStyle w:val="Heading3"/>
+        <w:spacing w:line="360" w:lineRule="auto"/>
+        <w:jc w:val="both"/>
+      </w:pPr>
+      <w:r>
+        <w:t>Search bar</w:t>
+      </w:r>
+    </w:p>
+    <w:p>
+      <w:pPr>
+        <w:spacing w:line="360" w:lineRule="auto"/>
+        <w:jc w:val="both"/>
+      </w:pPr>
+      <w:r>
+        <w:t>Search bar will work by the user selecting the textbox where it will open a drop-down menu of different locations. User can then type into the search bar and depending on the text the drop-down menu will attempt to find the closest location name. user can then select the desired option.</w:t>
+      </w:r>
+    </w:p>
+    <w:p>
+      <w:pPr>
+        <w:pStyle w:val="Heading3"/>
+        <w:spacing w:line="360" w:lineRule="auto"/>
+        <w:jc w:val="both"/>
+      </w:pPr>
+      <w:r>
+        <w:t>Login/register</w:t>
+      </w:r>
+    </w:p>
+    <w:p>
+      <w:pPr>
+        <w:spacing w:line="360" w:lineRule="auto"/>
+        <w:jc w:val="both"/>
+      </w:pPr>
+      <w:r>
+        <w:t xml:space="preserve">Users can login or register a new account if they are not logged in using the navigation bar at the top of the screen. Login will take the user to a page which will ask them to input a username and password </w:t>
+      </w:r>
+      <w:r>
+        <w:lastRenderedPageBreak/>
+        <w:t xml:space="preserve">and when they press login the login system will try to find their account which if successful will log them in and if not successful will show an appropriate error. The register feature is similar however it works by the user instead pressing the register button at the top of the screen where it will ask for their username, </w:t>
+      </w:r>
+      <w:r>
+        <w:t>email,</w:t>
+      </w:r>
+      <w:r>
+        <w:t xml:space="preserve"> and password which they will then press register. If successful it will create a new account and log them in but if email is already used it will be unsuccessful and will show an appropriate error.</w:t>
+      </w:r>
+    </w:p>
+    <w:p>
+      <w:pPr>
+        <w:pStyle w:val="Heading3"/>
+        <w:spacing w:line="360" w:lineRule="auto"/>
+        <w:jc w:val="both"/>
+      </w:pPr>
+      <w:r>
+        <w:t>Logging out</w:t>
+      </w:r>
+    </w:p>
+    <w:p>
+      <w:pPr>
+        <w:spacing w:line="360" w:lineRule="auto"/>
+        <w:jc w:val="both"/>
+      </w:pPr>
+      <w:r>
+        <w:t xml:space="preserve">Logging out is only available if the user is </w:t>
+      </w:r>
+      <w:r>
+        <w:t>logged in and can be achieved by the user pressing the username at the top of the page and selecting log out which it will then load the page in the default log out state with login and register buttons in the navigation bar instead of just the username.</w:t>
+      </w:r>
+    </w:p>
+    <w:p>
+      <w:pPr>
+        <w:pStyle w:val="Heading3"/>
+        <w:spacing w:line="360" w:lineRule="auto"/>
+        <w:jc w:val="both"/>
+      </w:pPr>
+      <w:r>
+        <w:t>Location selection</w:t>
+      </w:r>
+    </w:p>
+    <w:p>
+      <w:pPr>
+        <w:spacing w:line="360" w:lineRule="auto"/>
+        <w:jc w:val="both"/>
+      </w:pPr>
+      <w:r>
+        <w:t>Users can select a location on the home page by pressing any of the “learn more” buttons which it will then load the appropriate page</w:t>
+      </w:r>
+    </w:p>
+    <w:p>
+      <w:pPr>
+        <w:pStyle w:val="Heading3"/>
+        <w:spacing w:line="360" w:lineRule="auto"/>
+        <w:jc w:val="both"/>
+      </w:pPr>
+      <w:r>
+        <w:t>5-star review</w:t>
+      </w:r>
+    </w:p>
+    <w:p>
+      <w:pPr>
+        <w:spacing w:line="360" w:lineRule="auto"/>
+        <w:jc w:val="both"/>
+      </w:pPr>
+      <w:r>
+        <w:t>The 5-star review feature has a total review system and a personal 5-star review system. In the total review system, the average score of the location is shown to the user which they will see to help advise them on a location with a high score making it a location they would like to go to. The personal 5-star review gives the user to review the location which they can decide the score from 1-5 with 1 being low and 5 being high depending on their thoughts on a location. When a score is selected using one of the 5 stars that is then added to the average score of the location.</w:t>
+      </w:r>
+    </w:p>
+    <w:p>
+      <w:pPr>
+        <w:pStyle w:val="Heading3"/>
+        <w:spacing w:line="360" w:lineRule="auto"/>
+        <w:jc w:val="both"/>
+      </w:pPr>
+      <w:r>
+        <w:t>Reviewing/ commenting</w:t>
+      </w:r>
+    </w:p>
+    <w:p>
+      <w:pPr>
+        <w:spacing w:line="360" w:lineRule="auto"/>
+        <w:jc w:val="both"/>
+      </w:pPr>
+      <w:r>
+        <w:t xml:space="preserve">Users can add a review to the location using the “add review” button which they will then show a textbox to write their review in. when they are done </w:t>
+      </w:r>
+      <w:r>
+        <w:t>typing,</w:t>
+      </w:r>
+      <w:r>
+        <w:t xml:space="preserve"> they can then press the “send” button to submit the review.  Users will have existing reviews shown to them</w:t>
+      </w:r>
+      <w:r>
+        <w:t xml:space="preserve"> in the location page which they can then comment on by pressing the “reply button” so that like the review system they can type and send a comment which is then displayed under the relevant review.</w:t>
+      </w:r>
+    </w:p>
+    <w:p>
+      <w:pPr>
+        <w:pStyle w:val="Heading3"/>
+      </w:pPr>
+      <w:r>
+        <w:t>About us page</w:t>
+      </w:r>
+    </w:p>
+    <w:p>
+      <w:pPr>
+        <w:spacing w:line="360" w:lineRule="auto"/>
+        <w:jc w:val="both"/>
+      </w:pPr>
+      <w:r>
+        <w:t>By pressing the “about us” button in navigation at the top of the page it will take the user to the about us page where they can see the mission statement and the contact information for the organisation.</w:t>
+      </w:r>
+    </w:p>
+    <w:p>
+      <w:pPr>
+        <w:spacing w:line="360" w:lineRule="auto"/>
+        <w:jc w:val="both"/>
+      </w:pPr>
+      <w:r>
+        <w:t>Users can then type an email, subject and message before sending a message to a organisation email so that they can respond if needed.</w:t>
+      </w:r>
+    </w:p>
+    <w:p>
+      <w:pPr>
+        <w:pStyle w:val="Heading3"/>
+        <w:spacing w:line="360" w:lineRule="auto"/>
+        <w:jc w:val="both"/>
+      </w:pPr>
+      <w:r>
+        <w:lastRenderedPageBreak/>
+        <w:t>Moderator abilities</w:t>
+      </w:r>
+    </w:p>
+    <w:p>
+      <w:pPr>
+        <w:pStyle w:val="Heading4"/>
+      </w:pPr>
+      <w:r>
+        <w:t>Moderator/admin page</w:t>
+      </w:r>
+    </w:p>
+    <w:p>
+      <w:r>
+        <w:t>If the user when logging in, logs into a admin account then it will take them to a admin page instead of the home page where they can have options for managing the site in the navigation bar on the left side of the page.</w:t>
+      </w:r>
+    </w:p>
+    <w:p>
+      <w:pPr>
+        <w:pStyle w:val="Heading4"/>
+      </w:pPr>
+      <w:r>
+        <w:t>Page creation</w:t>
+      </w:r>
+    </w:p>
+    <w:p>
+      <w:pPr>
+        <w:spacing w:line="360" w:lineRule="auto"/>
+        <w:jc w:val="both"/>
+      </w:pPr>
+      <w:r>
+        <w:t>Admin users can select the “page create” button to open a form to create a new page with where they select an image and category for a location before typing the relevant information for it. Then they can select the “create” button to create that page</w:t>
+      </w:r>
+    </w:p>
+    <w:p>
+      <w:pPr>
+        <w:pStyle w:val="Heading4"/>
+      </w:pPr>
+      <w:r>
+        <w:t>review moderation</w:t>
+      </w:r>
+    </w:p>
+    <w:p>
+      <w:pPr>
+        <w:spacing w:line="360" w:lineRule="auto"/>
+        <w:jc w:val="both"/>
+        <w:rPr>
+          <w:rFonts w:cstheme="minorHAnsi"/>
+        </w:rPr>
+      </w:pPr>
+      <w:r>
+        <w:rPr>
+          <w:rFonts w:cstheme="minorHAnsi"/>
+        </w:rPr>
+        <w:t>A</w:t>
+      </w:r>
+      <w:r>
+        <w:rPr>
+          <w:rFonts w:cstheme="minorHAnsi"/>
+        </w:rPr>
+        <w:t xml:space="preserve">dmin users </w:t>
+      </w:r>
+      <w:r>
+        <w:rPr>
+          <w:rFonts w:cstheme="minorHAnsi"/>
+        </w:rPr>
+        <w:t>can select the “review comments” button in the admin navigation to see all new comments and reviews and checking if they are appropriate for the site by selecting either the “remove” button to remove the comment</w:t>
+      </w:r>
+      <w:r>
+        <w:rPr>
+          <w:rFonts w:cstheme="minorHAnsi"/>
+        </w:rPr>
+        <w:t>/ review</w:t>
+      </w:r>
+      <w:r>
+        <w:rPr>
+          <w:rFonts w:cstheme="minorHAnsi"/>
+        </w:rPr>
+        <w:t xml:space="preserve"> from the page</w:t>
+      </w:r>
+      <w:r>
+        <w:rPr>
+          <w:rFonts w:cstheme="minorHAnsi"/>
+        </w:rPr>
+        <w:t xml:space="preserve"> or press the “accept” button to verify its okay for the page removing it from the moderation screen.</w:t>
       </w:r>
     </w:p>
     <w:sectPr>
+      <w:footerReference w:type="default" r:id="rId8"/>
       <w:pgSz w:w="11906" w:h="16838"/>
       <w:pgMar w:top="1440" w:right="1440" w:bottom="1440" w:left="1440" w:header="708" w:footer="708" w:gutter="0"/>
       <w:pgNumType w:start="0"/>
@@ -1889,8 +2003,111 @@
 </w:document>
 </file>
 
+<file path=word/endnotes.xml><?xml version="1.0" encoding="utf-8"?>
+<w:endnotes xmlns:wpc="http://schemas.microsoft.com/office/word/2010/wordprocessingCanvas" xmlns:cx="http://schemas.microsoft.com/office/drawing/2014/chartex" xmlns:cx1="http://schemas.microsoft.com/office/drawing/2015/9/8/chartex" xmlns:cx2="http://schemas.microsoft.com/office/drawing/2015/10/21/chartex" xmlns:cx3="http://schemas.microsoft.com/office/drawing/2016/5/9/chartex" xmlns:cx4="http://schemas.microsoft.com/office/drawing/2016/5/10/chartex" xmlns:cx5="http://schemas.microsoft.com/office/drawing/2016/5/11/chartex" xmlns:cx6="http://schemas.microsoft.com/office/drawing/2016/5/12/chartex" xmlns:cx7="http://schemas.microsoft.com/office/drawing/2016/5/13/chartex" xmlns:cx8="http://schemas.microsoft.com/office/drawing/2016/5/14/chartex" xmlns:mc="http://schemas.openxmlformats.org/markup-compatibility/2006" xmlns:aink="http://schemas.microsoft.com/office/drawing/2016/ink" xmlns:am3d="http://schemas.microsoft.com/office/drawing/2017/model3d" xmlns:o="urn:schemas-microsoft-com:office:office" xmlns:r="http://schemas.openxmlformats.org/officeDocument/2006/relationships" xmlns:m="http://schemas.openxmlformats.org/officeDocument/2006/math" xmlns:v="urn:schemas-microsoft-com:vml" xmlns:wp14="http://schemas.microsoft.com/office/word/2010/wordprocessingDrawing" xmlns:wp="http://schemas.openxmlformats.org/drawingml/2006/wordprocessingDrawing" xmlns:w10="urn:schemas-microsoft-com:office:word" xmlns:w="http://schemas.openxmlformats.org/wordprocessingml/2006/main" xmlns:w14="http://schemas.microsoft.com/office/word/2010/wordml" xmlns:w15="http://schemas.microsoft.com/office/word/2012/wordml" xmlns:w16cex="http://schemas.microsoft.com/office/word/2018/wordml/cex" xmlns:w16cid="http://schemas.microsoft.com/office/word/2016/wordml/cid" xmlns:w16="http://schemas.microsoft.com/office/word/2018/wordml" xmlns:w16sdtdh="http://schemas.microsoft.com/office/word/2020/wordml/sdtdatahash" xmlns:w16se="http://schemas.microsoft.com/office/word/2015/wordml/symex" xmlns:wpg="http://schemas.microsoft.com/office/word/2010/wordprocessingGroup" xmlns:wpi="http://schemas.microsoft.com/office/word/2010/wordprocessingInk" xmlns:wne="http://schemas.microsoft.com/office/word/2006/wordml" xmlns:wps="http://schemas.microsoft.com/office/word/2010/wordprocessingShape" mc:Ignorable="w14 w15 w16se w16cid w16 w16cex w16sdtdh wp14">
+  <w:endnote w:type="separator" w:id="-1">
+    <w:p>
+      <w:pPr>
+        <w:spacing w:after="0" w:line="240" w:lineRule="auto"/>
+      </w:pPr>
+      <w:r>
+        <w:separator/>
+      </w:r>
+    </w:p>
+  </w:endnote>
+  <w:endnote w:type="continuationSeparator" w:id="0">
+    <w:p>
+      <w:pPr>
+        <w:spacing w:after="0" w:line="240" w:lineRule="auto"/>
+      </w:pPr>
+      <w:r>
+        <w:continuationSeparator/>
+      </w:r>
+    </w:p>
+  </w:endnote>
+</w:endnotes>
+</file>
+
+<file path=word/footer1.xml><?xml version="1.0" encoding="utf-8"?>
+<w:ftr xmlns:wpc="http://schemas.microsoft.com/office/word/2010/wordprocessingCanvas" xmlns:cx="http://schemas.microsoft.com/office/drawing/2014/chartex" xmlns:cx1="http://schemas.microsoft.com/office/drawing/2015/9/8/chartex" xmlns:cx2="http://schemas.microsoft.com/office/drawing/2015/10/21/chartex" xmlns:cx3="http://schemas.microsoft.com/office/drawing/2016/5/9/chartex" xmlns:cx4="http://schemas.microsoft.com/office/drawing/2016/5/10/chartex" xmlns:cx5="http://schemas.microsoft.com/office/drawing/2016/5/11/chartex" xmlns:cx6="http://schemas.microsoft.com/office/drawing/2016/5/12/chartex" xmlns:cx7="http://schemas.microsoft.com/office/drawing/2016/5/13/chartex" xmlns:cx8="http://schemas.microsoft.com/office/drawing/2016/5/14/chartex" xmlns:mc="http://schemas.openxmlformats.org/markup-compatibility/2006" xmlns:aink="http://schemas.microsoft.com/office/drawing/2016/ink" xmlns:am3d="http://schemas.microsoft.com/office/drawing/2017/model3d" xmlns:o="urn:schemas-microsoft-com:office:office" xmlns:r="http://schemas.openxmlformats.org/officeDocument/2006/relationships" xmlns:m="http://schemas.openxmlformats.org/officeDocument/2006/math" xmlns:v="urn:schemas-microsoft-com:vml" xmlns:wp14="http://schemas.microsoft.com/office/word/2010/wordprocessingDrawing" xmlns:wp="http://schemas.openxmlformats.org/drawingml/2006/wordprocessingDrawing" xmlns:w10="urn:schemas-microsoft-com:office:word" xmlns:w="http://schemas.openxmlformats.org/wordprocessingml/2006/main" xmlns:w14="http://schemas.microsoft.com/office/word/2010/wordml" xmlns:w15="http://schemas.microsoft.com/office/word/2012/wordml" xmlns:w16cex="http://schemas.microsoft.com/office/word/2018/wordml/cex" xmlns:w16cid="http://schemas.microsoft.com/office/word/2016/wordml/cid" xmlns:w16="http://schemas.microsoft.com/office/word/2018/wordml" xmlns:w16sdtdh="http://schemas.microsoft.com/office/word/2020/wordml/sdtdatahash" xmlns:w16se="http://schemas.microsoft.com/office/word/2015/wordml/symex" xmlns:wpg="http://schemas.microsoft.com/office/word/2010/wordprocessingGroup" xmlns:wpi="http://schemas.microsoft.com/office/word/2010/wordprocessingInk" xmlns:wne="http://schemas.microsoft.com/office/word/2006/wordml" xmlns:wps="http://schemas.microsoft.com/office/word/2010/wordprocessingShape" mc:Ignorable="w14 w15 w16se w16cid w16 w16cex w16sdtdh wp14">
+  <w:sdt>
+    <w:sdtPr>
+      <w:id w:val="-292055955"/>
+      <w:docPartObj>
+        <w:docPartGallery w:val="Page Numbers (Bottom of Page)"/>
+        <w:docPartUnique/>
+      </w:docPartObj>
+    </w:sdtPr>
+    <w:sdtEndPr>
+      <w:rPr>
+        <w:noProof/>
+      </w:rPr>
+    </w:sdtEndPr>
+    <w:sdtContent>
+      <w:p>
+        <w:pPr>
+          <w:pStyle w:val="Footer"/>
+          <w:jc w:val="center"/>
+        </w:pPr>
+        <w:r>
+          <w:fldChar w:fldCharType="begin"/>
+        </w:r>
+        <w:r>
+          <w:instrText xml:space="preserve"> PAGE   \* MERGEFORMAT </w:instrText>
+        </w:r>
+        <w:r>
+          <w:fldChar w:fldCharType="separate"/>
+        </w:r>
+        <w:r>
+          <w:rPr>
+            <w:noProof/>
+          </w:rPr>
+          <w:t>2</w:t>
+        </w:r>
+        <w:r>
+          <w:rPr>
+            <w:noProof/>
+          </w:rPr>
+          <w:fldChar w:fldCharType="end"/>
+        </w:r>
+      </w:p>
+    </w:sdtContent>
+  </w:sdt>
+  <w:p>
+    <w:pPr>
+      <w:pStyle w:val="Footer"/>
+    </w:pPr>
+  </w:p>
+</w:ftr>
+</file>
+
+<file path=word/footnotes.xml><?xml version="1.0" encoding="utf-8"?>
+<w:footnotes xmlns:wpc="http://schemas.microsoft.com/office/word/2010/wordprocessingCanvas" xmlns:cx="http://schemas.microsoft.com/office/drawing/2014/chartex" xmlns:cx1="http://schemas.microsoft.com/office/drawing/2015/9/8/chartex" xmlns:cx2="http://schemas.microsoft.com/office/drawing/2015/10/21/chartex" xmlns:cx3="http://schemas.microsoft.com/office/drawing/2016/5/9/chartex" xmlns:cx4="http://schemas.microsoft.com/office/drawing/2016/5/10/chartex" xmlns:cx5="http://schemas.microsoft.com/office/drawing/2016/5/11/chartex" xmlns:cx6="http://schemas.microsoft.com/office/drawing/2016/5/12/chartex" xmlns:cx7="http://schemas.microsoft.com/office/drawing/2016/5/13/chartex" xmlns:cx8="http://schemas.microsoft.com/office/drawing/2016/5/14/chartex" xmlns:mc="http://schemas.openxmlformats.org/markup-compatibility/2006" xmlns:aink="http://schemas.microsoft.com/office/drawing/2016/ink" xmlns:am3d="http://schemas.microsoft.com/office/drawing/2017/model3d" xmlns:o="urn:schemas-microsoft-com:office:office" xmlns:r="http://schemas.openxmlformats.org/officeDocument/2006/relationships" xmlns:m="http://schemas.openxmlformats.org/officeDocument/2006/math" xmlns:v="urn:schemas-microsoft-com:vml" xmlns:wp14="http://schemas.microsoft.com/office/word/2010/wordprocessingDrawing" xmlns:wp="http://schemas.openxmlformats.org/drawingml/2006/wordprocessingDrawing" xmlns:w10="urn:schemas-microsoft-com:office:word" xmlns:w="http://schemas.openxmlformats.org/wordprocessingml/2006/main" xmlns:w14="http://schemas.microsoft.com/office/word/2010/wordml" xmlns:w15="http://schemas.microsoft.com/office/word/2012/wordml" xmlns:w16cex="http://schemas.microsoft.com/office/word/2018/wordml/cex" xmlns:w16cid="http://schemas.microsoft.com/office/word/2016/wordml/cid" xmlns:w16="http://schemas.microsoft.com/office/word/2018/wordml" xmlns:w16sdtdh="http://schemas.microsoft.com/office/word/2020/wordml/sdtdatahash" xmlns:w16se="http://schemas.microsoft.com/office/word/2015/wordml/symex" xmlns:wpg="http://schemas.microsoft.com/office/word/2010/wordprocessingGroup" xmlns:wpi="http://schemas.microsoft.com/office/word/2010/wordprocessingInk" xmlns:wne="http://schemas.microsoft.com/office/word/2006/wordml" xmlns:wps="http://schemas.microsoft.com/office/word/2010/wordprocessingShape" mc:Ignorable="w14 w15 w16se w16cid w16 w16cex w16sdtdh wp14">
+  <w:footnote w:type="separator" w:id="-1">
+    <w:p>
+      <w:pPr>
+        <w:spacing w:after="0" w:line="240" w:lineRule="auto"/>
+      </w:pPr>
+      <w:r>
+        <w:separator/>
+      </w:r>
+    </w:p>
+  </w:footnote>
+  <w:footnote w:type="continuationSeparator" w:id="0">
+    <w:p>
+      <w:pPr>
+        <w:spacing w:after="0" w:line="240" w:lineRule="auto"/>
+      </w:pPr>
+      <w:r>
+        <w:continuationSeparator/>
+      </w:r>
+    </w:p>
+  </w:footnote>
+</w:footnotes>
+</file>
+
 <file path=word/numbering.xml><?xml version="1.0" encoding="utf-8"?>
-<w:numbering xmlns:wpc="http://schemas.microsoft.com/office/word/2010/wordprocessingCanvas" xmlns:cx="http://schemas.microsoft.com/office/drawing/2014/chartex" xmlns:cx1="http://schemas.microsoft.com/office/drawing/2015/9/8/chartex" xmlns:cx2="http://schemas.microsoft.com/office/drawing/2015/10/21/chartex" xmlns:cx3="http://schemas.microsoft.com/office/drawing/2016/5/9/chartex" xmlns:cx4="http://schemas.microsoft.com/office/drawing/2016/5/10/chartex" xmlns:cx5="http://schemas.microsoft.com/office/drawing/2016/5/11/chartex" xmlns:cx6="http://schemas.microsoft.com/office/drawing/2016/5/12/chartex" xmlns:cx7="http://schemas.microsoft.com/office/drawing/2016/5/13/chartex" xmlns:cx8="http://schemas.microsoft.com/office/drawing/2016/5/14/chartex" xmlns:mc="http://schemas.openxmlformats.org/markup-compatibility/2006" xmlns:aink="http://schemas.microsoft.com/office/drawing/2016/ink" xmlns:am3d="http://schemas.microsoft.com/office/drawing/2017/model3d" xmlns:o="urn:schemas-microsoft-com:office:office" xmlns:oel="http://schemas.microsoft.com/office/2019/extlst" xmlns:r="http://schemas.openxmlformats.org/officeDocument/2006/relationships" xmlns:m="http://schemas.openxmlformats.org/officeDocument/2006/math" xmlns:v="urn:schemas-microsoft-com:vml" xmlns:wp14="http://schemas.microsoft.com/office/word/2010/wordprocessingDrawing" xmlns:wp="http://schemas.openxmlformats.org/drawingml/2006/wordprocessingDrawing" xmlns:w10="urn:schemas-microsoft-com:office:word" xmlns:w="http://schemas.openxmlformats.org/wordprocessingml/2006/main" xmlns:w14="http://schemas.microsoft.com/office/word/2010/wordml" xmlns:w15="http://schemas.microsoft.com/office/word/2012/wordml" xmlns:w16cex="http://schemas.microsoft.com/office/word/2018/wordml/cex" xmlns:w16cid="http://schemas.microsoft.com/office/word/2016/wordml/cid" xmlns:w16="http://schemas.microsoft.com/office/word/2018/wordml" xmlns:w16sdtdh="http://schemas.microsoft.com/office/word/2020/wordml/sdtdatahash" xmlns:w16se="http://schemas.microsoft.com/office/word/2015/wordml/symex" xmlns:wpg="http://schemas.microsoft.com/office/word/2010/wordprocessingGroup" xmlns:wpi="http://schemas.microsoft.com/office/word/2010/wordprocessingInk" xmlns:wne="http://schemas.microsoft.com/office/word/2006/wordml" xmlns:wps="http://schemas.microsoft.com/office/word/2010/wordprocessingShape" mc:Ignorable="w14 w15 w16se w16cid w16 w16cex w16sdtdh wp14">
+<w:numbering xmlns:wpc="http://schemas.microsoft.com/office/word/2010/wordprocessingCanvas" xmlns:cx="http://schemas.microsoft.com/office/drawing/2014/chartex" xmlns:cx1="http://schemas.microsoft.com/office/drawing/2015/9/8/chartex" xmlns:cx2="http://schemas.microsoft.com/office/drawing/2015/10/21/chartex" xmlns:cx3="http://schemas.microsoft.com/office/drawing/2016/5/9/chartex" xmlns:cx4="http://schemas.microsoft.com/office/drawing/2016/5/10/chartex" xmlns:cx5="http://schemas.microsoft.com/office/drawing/2016/5/11/chartex" xmlns:cx6="http://schemas.microsoft.com/office/drawing/2016/5/12/chartex" xmlns:cx7="http://schemas.microsoft.com/office/drawing/2016/5/13/chartex" xmlns:cx8="http://schemas.microsoft.com/office/drawing/2016/5/14/chartex" xmlns:mc="http://schemas.openxmlformats.org/markup-compatibility/2006" xmlns:aink="http://schemas.microsoft.com/office/drawing/2016/ink" xmlns:am3d="http://schemas.microsoft.com/office/drawing/2017/model3d" xmlns:o="urn:schemas-microsoft-com:office:office" xmlns:r="http://schemas.openxmlformats.org/officeDocument/2006/relationships" xmlns:m="http://schemas.openxmlformats.org/officeDocument/2006/math" xmlns:v="urn:schemas-microsoft-com:vml" xmlns:wp14="http://schemas.microsoft.com/office/word/2010/wordprocessingDrawing" xmlns:wp="http://schemas.openxmlformats.org/drawingml/2006/wordprocessingDrawing" xmlns:w10="urn:schemas-microsoft-com:office:word" xmlns:w="http://schemas.openxmlformats.org/wordprocessingml/2006/main" xmlns:w14="http://schemas.microsoft.com/office/word/2010/wordml" xmlns:w15="http://schemas.microsoft.com/office/word/2012/wordml" xmlns:w16cex="http://schemas.microsoft.com/office/word/2018/wordml/cex" xmlns:w16cid="http://schemas.microsoft.com/office/word/2016/wordml/cid" xmlns:w16="http://schemas.microsoft.com/office/word/2018/wordml" xmlns:w16sdtdh="http://schemas.microsoft.com/office/word/2020/wordml/sdtdatahash" xmlns:w16se="http://schemas.microsoft.com/office/word/2015/wordml/symex" xmlns:wpg="http://schemas.microsoft.com/office/word/2010/wordprocessingGroup" xmlns:wpi="http://schemas.microsoft.com/office/word/2010/wordprocessingInk" xmlns:wne="http://schemas.microsoft.com/office/word/2006/wordml" xmlns:wps="http://schemas.microsoft.com/office/word/2010/wordprocessingShape" mc:Ignorable="w14 w15 w16se w16cid w16 w16cex w16sdtdh wp14">
   <w:abstractNum w:abstractNumId="0" w15:restartNumberingAfterBreak="0">
     <w:nsid w:val="2D0E275F"/>
     <w:multiLevelType w:val="hybridMultilevel"/>
@@ -2452,6 +2669,50 @@
       <w:szCs w:val="26"/>
     </w:rPr>
   </w:style>
+  <w:style w:type="paragraph" w:styleId="Heading3">
+    <w:name w:val="heading 3"/>
+    <w:basedOn w:val="Normal"/>
+    <w:next w:val="Normal"/>
+    <w:link w:val="Heading3Char"/>
+    <w:uiPriority w:val="9"/>
+    <w:unhideWhenUsed/>
+    <w:qFormat/>
+    <w:rsid w:val="00BC11F3"/>
+    <w:pPr>
+      <w:keepNext/>
+      <w:keepLines/>
+      <w:spacing w:before="40" w:after="0"/>
+      <w:outlineLvl w:val="2"/>
+    </w:pPr>
+    <w:rPr>
+      <w:rFonts w:asciiTheme="majorHAnsi" w:eastAsiaTheme="majorEastAsia" w:hAnsiTheme="majorHAnsi" w:cstheme="majorBidi"/>
+      <w:color w:val="1F3763" w:themeColor="accent1" w:themeShade="7F"/>
+      <w:sz w:val="24"/>
+      <w:szCs w:val="24"/>
+    </w:rPr>
+  </w:style>
+  <w:style w:type="paragraph" w:styleId="Heading4">
+    <w:name w:val="heading 4"/>
+    <w:basedOn w:val="Normal"/>
+    <w:next w:val="Normal"/>
+    <w:link w:val="Heading4Char"/>
+    <w:uiPriority w:val="9"/>
+    <w:unhideWhenUsed/>
+    <w:qFormat/>
+    <w:rsid w:val="003138D1"/>
+    <w:pPr>
+      <w:keepNext/>
+      <w:keepLines/>
+      <w:spacing w:before="40" w:after="0"/>
+      <w:outlineLvl w:val="3"/>
+    </w:pPr>
+    <w:rPr>
+      <w:rFonts w:asciiTheme="majorHAnsi" w:eastAsiaTheme="majorEastAsia" w:hAnsiTheme="majorHAnsi" w:cstheme="majorBidi"/>
+      <w:i/>
+      <w:iCs/>
+      <w:color w:val="2F5496" w:themeColor="accent1" w:themeShade="BF"/>
+    </w:rPr>
+  </w:style>
   <w:style w:type="character" w:default="1" w:styleId="DefaultParagraphFont">
     <w:name w:val="Default Paragraph Font"/>
     <w:uiPriority w:val="1"/>
@@ -2571,6 +2832,88 @@
     <w:link w:val="NoSpacing"/>
     <w:uiPriority w:val="1"/>
     <w:rsid w:val="00FA7603"/>
+  </w:style>
+  <w:style w:type="paragraph" w:styleId="Header">
+    <w:name w:val="header"/>
+    <w:basedOn w:val="Normal"/>
+    <w:link w:val="HeaderChar"/>
+    <w:uiPriority w:val="99"/>
+    <w:unhideWhenUsed/>
+    <w:rsid w:val="009D09B1"/>
+    <w:pPr>
+      <w:tabs>
+        <w:tab w:val="center" w:pos="4513"/>
+        <w:tab w:val="right" w:pos="9026"/>
+      </w:tabs>
+      <w:spacing w:after="0" w:line="240" w:lineRule="auto"/>
+    </w:pPr>
+  </w:style>
+  <w:style w:type="character" w:customStyle="1" w:styleId="HeaderChar">
+    <w:name w:val="Header Char"/>
+    <w:basedOn w:val="DefaultParagraphFont"/>
+    <w:link w:val="Header"/>
+    <w:uiPriority w:val="99"/>
+    <w:rsid w:val="009D09B1"/>
+  </w:style>
+  <w:style w:type="paragraph" w:styleId="Footer">
+    <w:name w:val="footer"/>
+    <w:basedOn w:val="Normal"/>
+    <w:link w:val="FooterChar"/>
+    <w:uiPriority w:val="99"/>
+    <w:unhideWhenUsed/>
+    <w:rsid w:val="009D09B1"/>
+    <w:pPr>
+      <w:tabs>
+        <w:tab w:val="center" w:pos="4513"/>
+        <w:tab w:val="right" w:pos="9026"/>
+      </w:tabs>
+      <w:spacing w:after="0" w:line="240" w:lineRule="auto"/>
+    </w:pPr>
+  </w:style>
+  <w:style w:type="character" w:customStyle="1" w:styleId="FooterChar">
+    <w:name w:val="Footer Char"/>
+    <w:basedOn w:val="DefaultParagraphFont"/>
+    <w:link w:val="Footer"/>
+    <w:uiPriority w:val="99"/>
+    <w:rsid w:val="009D09B1"/>
+  </w:style>
+  <w:style w:type="paragraph" w:styleId="TOC1">
+    <w:name w:val="toc 1"/>
+    <w:basedOn w:val="Normal"/>
+    <w:next w:val="Normal"/>
+    <w:autoRedefine/>
+    <w:uiPriority w:val="39"/>
+    <w:unhideWhenUsed/>
+    <w:rsid w:val="009D09B1"/>
+    <w:pPr>
+      <w:spacing w:after="100"/>
+    </w:pPr>
+  </w:style>
+  <w:style w:type="character" w:customStyle="1" w:styleId="Heading3Char">
+    <w:name w:val="Heading 3 Char"/>
+    <w:basedOn w:val="DefaultParagraphFont"/>
+    <w:link w:val="Heading3"/>
+    <w:uiPriority w:val="9"/>
+    <w:rsid w:val="00BC11F3"/>
+    <w:rPr>
+      <w:rFonts w:asciiTheme="majorHAnsi" w:eastAsiaTheme="majorEastAsia" w:hAnsiTheme="majorHAnsi" w:cstheme="majorBidi"/>
+      <w:color w:val="1F3763" w:themeColor="accent1" w:themeShade="7F"/>
+      <w:sz w:val="24"/>
+      <w:szCs w:val="24"/>
+    </w:rPr>
+  </w:style>
+  <w:style w:type="character" w:customStyle="1" w:styleId="Heading4Char">
+    <w:name w:val="Heading 4 Char"/>
+    <w:basedOn w:val="DefaultParagraphFont"/>
+    <w:link w:val="Heading4"/>
+    <w:uiPriority w:val="9"/>
+    <w:rsid w:val="003138D1"/>
+    <w:rPr>
+      <w:rFonts w:asciiTheme="majorHAnsi" w:eastAsiaTheme="majorEastAsia" w:hAnsiTheme="majorHAnsi" w:cstheme="majorBidi"/>
+      <w:i/>
+      <w:iCs/>
+      <w:color w:val="2F5496" w:themeColor="accent1" w:themeShade="BF"/>
+    </w:rPr>
   </w:style>
 </w:styles>
 </file>

</xml_diff>

<commit_message>
testing and design done
</commit_message>
<xml_diff>
--- a/design documentation.docx
+++ b/design documentation.docx
@@ -445,10 +445,10 @@
             <w:tabs>
               <w:tab w:val="right" w:leader="dot" w:pos="9016"/>
             </w:tabs>
-            <w:spacing w:line="360" w:lineRule="auto"/>
-            <w:jc w:val="both"/>
             <w:rPr>
+              <w:rFonts w:eastAsiaTheme="minorEastAsia"/>
               <w:noProof/>
+              <w:lang w:eastAsia="en-GB"/>
             </w:rPr>
           </w:pPr>
           <w:r>
@@ -475,7 +475,7 @@
             </w:rPr>
             <w:fldChar w:fldCharType="separate"/>
           </w:r>
-          <w:hyperlink w:anchor="_Toc125380735" w:history="1">
+          <w:hyperlink w:anchor="_Toc125398162" w:history="1">
             <w:r>
               <w:rPr>
                 <w:rStyle w:val="Hyperlink"/>
@@ -502,7 +502,7 @@
                 <w:noProof/>
                 <w:webHidden/>
               </w:rPr>
-              <w:instrText xml:space="preserve"> PAGEREF _Toc125380735 \h </w:instrText>
+              <w:instrText xml:space="preserve"> PAGEREF _Toc125398162 \h </w:instrText>
             </w:r>
             <w:r>
               <w:rPr>
@@ -539,15 +539,13 @@
             <w:tabs>
               <w:tab w:val="right" w:leader="dot" w:pos="9016"/>
             </w:tabs>
-            <w:spacing w:line="360" w:lineRule="auto"/>
-            <w:jc w:val="both"/>
             <w:rPr>
               <w:rFonts w:eastAsiaTheme="minorEastAsia"/>
               <w:noProof/>
               <w:lang w:eastAsia="en-GB"/>
             </w:rPr>
           </w:pPr>
-          <w:hyperlink w:anchor="_Toc125380736" w:history="1">
+          <w:hyperlink w:anchor="_Toc125398163" w:history="1">
             <w:r>
               <w:rPr>
                 <w:rStyle w:val="Hyperlink"/>
@@ -574,7 +572,7 @@
                 <w:noProof/>
                 <w:webHidden/>
               </w:rPr>
-              <w:instrText xml:space="preserve"> PAGEREF _Toc125380736 \h </w:instrText>
+              <w:instrText xml:space="preserve"> PAGEREF _Toc125398163 \h </w:instrText>
             </w:r>
             <w:r>
               <w:rPr>
@@ -611,15 +609,13 @@
             <w:tabs>
               <w:tab w:val="right" w:leader="dot" w:pos="9016"/>
             </w:tabs>
-            <w:spacing w:line="360" w:lineRule="auto"/>
-            <w:jc w:val="both"/>
             <w:rPr>
               <w:rFonts w:eastAsiaTheme="minorEastAsia"/>
               <w:noProof/>
               <w:lang w:eastAsia="en-GB"/>
             </w:rPr>
           </w:pPr>
-          <w:hyperlink w:anchor="_Toc125380737" w:history="1">
+          <w:hyperlink w:anchor="_Toc125398164" w:history="1">
             <w:r>
               <w:rPr>
                 <w:rStyle w:val="Hyperlink"/>
@@ -646,7 +642,7 @@
                 <w:noProof/>
                 <w:webHidden/>
               </w:rPr>
-              <w:instrText xml:space="preserve"> PAGEREF _Toc125380737 \h </w:instrText>
+              <w:instrText xml:space="preserve"> PAGEREF _Toc125398164 \h </w:instrText>
             </w:r>
             <w:r>
               <w:rPr>
@@ -683,15 +679,13 @@
             <w:tabs>
               <w:tab w:val="right" w:leader="dot" w:pos="9016"/>
             </w:tabs>
-            <w:spacing w:line="360" w:lineRule="auto"/>
-            <w:jc w:val="both"/>
             <w:rPr>
               <w:rFonts w:eastAsiaTheme="minorEastAsia"/>
               <w:noProof/>
               <w:lang w:eastAsia="en-GB"/>
             </w:rPr>
           </w:pPr>
-          <w:hyperlink w:anchor="_Toc125380738" w:history="1">
+          <w:hyperlink w:anchor="_Toc125398165" w:history="1">
             <w:r>
               <w:rPr>
                 <w:rStyle w:val="Hyperlink"/>
@@ -718,7 +712,7 @@
                 <w:noProof/>
                 <w:webHidden/>
               </w:rPr>
-              <w:instrText xml:space="preserve"> PAGEREF _Toc125380738 \h </w:instrText>
+              <w:instrText xml:space="preserve"> PAGEREF _Toc125398165 \h </w:instrText>
             </w:r>
             <w:r>
               <w:rPr>
@@ -755,13 +749,13 @@
             <w:tabs>
               <w:tab w:val="right" w:leader="dot" w:pos="9016"/>
             </w:tabs>
-            <w:spacing w:line="360" w:lineRule="auto"/>
-            <w:jc w:val="both"/>
             <w:rPr>
+              <w:rFonts w:eastAsiaTheme="minorEastAsia"/>
               <w:noProof/>
+              <w:lang w:eastAsia="en-GB"/>
             </w:rPr>
           </w:pPr>
-          <w:hyperlink w:anchor="_Toc125380739" w:history="1">
+          <w:hyperlink w:anchor="_Toc125398166" w:history="1">
             <w:r>
               <w:rPr>
                 <w:rStyle w:val="Hyperlink"/>
@@ -788,7 +782,7 @@
                 <w:noProof/>
                 <w:webHidden/>
               </w:rPr>
-              <w:instrText xml:space="preserve"> PAGEREF _Toc125380739 \h </w:instrText>
+              <w:instrText xml:space="preserve"> PAGEREF _Toc125398166 \h </w:instrText>
             </w:r>
             <w:r>
               <w:rPr>
@@ -825,15 +819,13 @@
             <w:tabs>
               <w:tab w:val="right" w:leader="dot" w:pos="9016"/>
             </w:tabs>
-            <w:spacing w:line="360" w:lineRule="auto"/>
-            <w:jc w:val="both"/>
             <w:rPr>
               <w:rFonts w:eastAsiaTheme="minorEastAsia"/>
               <w:noProof/>
               <w:lang w:eastAsia="en-GB"/>
             </w:rPr>
           </w:pPr>
-          <w:hyperlink w:anchor="_Toc125380740" w:history="1">
+          <w:hyperlink w:anchor="_Toc125398167" w:history="1">
             <w:r>
               <w:rPr>
                 <w:rStyle w:val="Hyperlink"/>
@@ -860,7 +852,7 @@
                 <w:noProof/>
                 <w:webHidden/>
               </w:rPr>
-              <w:instrText xml:space="preserve"> PAGEREF _Toc125380740 \h </w:instrText>
+              <w:instrText xml:space="preserve"> PAGEREF _Toc125398167 \h </w:instrText>
             </w:r>
             <w:r>
               <w:rPr>
@@ -897,21 +889,19 @@
             <w:tabs>
               <w:tab w:val="right" w:leader="dot" w:pos="9016"/>
             </w:tabs>
-            <w:spacing w:line="360" w:lineRule="auto"/>
-            <w:jc w:val="both"/>
             <w:rPr>
               <w:rFonts w:eastAsiaTheme="minorEastAsia"/>
               <w:noProof/>
               <w:lang w:eastAsia="en-GB"/>
             </w:rPr>
           </w:pPr>
-          <w:hyperlink w:anchor="_Toc125380741" w:history="1">
+          <w:hyperlink w:anchor="_Toc125398168" w:history="1">
             <w:r>
               <w:rPr>
                 <w:rStyle w:val="Hyperlink"/>
                 <w:noProof/>
               </w:rPr>
-              <w:t>Responsive web design</w:t>
+              <w:t>Page hierarchy</w:t>
             </w:r>
             <w:r>
               <w:rPr>
@@ -932,7 +922,7 @@
                 <w:noProof/>
                 <w:webHidden/>
               </w:rPr>
-              <w:instrText xml:space="preserve"> PAGEREF _Toc125380741 \h </w:instrText>
+              <w:instrText xml:space="preserve"> PAGEREF _Toc125398168 \h </w:instrText>
             </w:r>
             <w:r>
               <w:rPr>
@@ -969,21 +959,19 @@
             <w:tabs>
               <w:tab w:val="right" w:leader="dot" w:pos="9016"/>
             </w:tabs>
-            <w:spacing w:line="360" w:lineRule="auto"/>
-            <w:jc w:val="both"/>
             <w:rPr>
               <w:rFonts w:eastAsiaTheme="minorEastAsia"/>
               <w:noProof/>
               <w:lang w:eastAsia="en-GB"/>
             </w:rPr>
           </w:pPr>
-          <w:hyperlink w:anchor="_Toc125380742" w:history="1">
+          <w:hyperlink w:anchor="_Toc125398169" w:history="1">
             <w:r>
               <w:rPr>
                 <w:rStyle w:val="Hyperlink"/>
                 <w:noProof/>
               </w:rPr>
-              <w:t>Dynamic website with server</w:t>
+              <w:t>Responsive web design</w:t>
             </w:r>
             <w:r>
               <w:rPr>
@@ -1004,7 +992,7 @@
                 <w:noProof/>
                 <w:webHidden/>
               </w:rPr>
-              <w:instrText xml:space="preserve"> PAGEREF _Toc125380742 \h </w:instrText>
+              <w:instrText xml:space="preserve"> PAGEREF _Toc125398169 \h </w:instrText>
             </w:r>
             <w:r>
               <w:rPr>
@@ -1041,15 +1029,13 @@
             <w:tabs>
               <w:tab w:val="right" w:leader="dot" w:pos="9016"/>
             </w:tabs>
-            <w:spacing w:line="360" w:lineRule="auto"/>
-            <w:jc w:val="both"/>
             <w:rPr>
               <w:rFonts w:eastAsiaTheme="minorEastAsia"/>
               <w:noProof/>
               <w:lang w:eastAsia="en-GB"/>
             </w:rPr>
           </w:pPr>
-          <w:hyperlink w:anchor="_Toc125380743" w:history="1">
+          <w:hyperlink w:anchor="_Toc125398170" w:history="1">
             <w:r>
               <w:rPr>
                 <w:rStyle w:val="Hyperlink"/>
@@ -1076,7 +1062,7 @@
                 <w:noProof/>
                 <w:webHidden/>
               </w:rPr>
-              <w:instrText xml:space="preserve"> PAGEREF _Toc125380743 \h </w:instrText>
+              <w:instrText xml:space="preserve"> PAGEREF _Toc125398170 \h </w:instrText>
             </w:r>
             <w:r>
               <w:rPr>
@@ -1113,21 +1099,19 @@
             <w:tabs>
               <w:tab w:val="right" w:leader="dot" w:pos="9016"/>
             </w:tabs>
-            <w:spacing w:line="360" w:lineRule="auto"/>
-            <w:jc w:val="both"/>
             <w:rPr>
               <w:rFonts w:eastAsiaTheme="minorEastAsia"/>
               <w:noProof/>
               <w:lang w:eastAsia="en-GB"/>
             </w:rPr>
           </w:pPr>
-          <w:hyperlink w:anchor="_Toc125380744" w:history="1">
+          <w:hyperlink w:anchor="_Toc125398171" w:history="1">
             <w:r>
               <w:rPr>
                 <w:rStyle w:val="Hyperlink"/>
                 <w:noProof/>
               </w:rPr>
-              <w:t>Compatibility</w:t>
+              <w:t>Creative design</w:t>
             </w:r>
             <w:r>
               <w:rPr>
@@ -1148,7 +1132,7 @@
                 <w:noProof/>
                 <w:webHidden/>
               </w:rPr>
-              <w:instrText xml:space="preserve"> PAGEREF _Toc125380744 \h </w:instrText>
+              <w:instrText xml:space="preserve"> PAGEREF _Toc125398171 \h </w:instrText>
             </w:r>
             <w:r>
               <w:rPr>
@@ -1185,21 +1169,19 @@
             <w:tabs>
               <w:tab w:val="right" w:leader="dot" w:pos="9016"/>
             </w:tabs>
-            <w:spacing w:line="360" w:lineRule="auto"/>
-            <w:jc w:val="both"/>
             <w:rPr>
               <w:rFonts w:eastAsiaTheme="minorEastAsia"/>
               <w:noProof/>
               <w:lang w:eastAsia="en-GB"/>
             </w:rPr>
           </w:pPr>
-          <w:hyperlink w:anchor="_Toc125380745" w:history="1">
+          <w:hyperlink w:anchor="_Toc125398172" w:history="1">
             <w:r>
               <w:rPr>
                 <w:rStyle w:val="Hyperlink"/>
                 <w:noProof/>
               </w:rPr>
-              <w:t>Creative design</w:t>
+              <w:t>Interaction design</w:t>
             </w:r>
             <w:r>
               <w:rPr>
@@ -1220,7 +1202,7 @@
                 <w:noProof/>
                 <w:webHidden/>
               </w:rPr>
-              <w:instrText xml:space="preserve"> PAGEREF _Toc125380745 \h </w:instrText>
+              <w:instrText xml:space="preserve"> PAGEREF _Toc125398172 \h </w:instrText>
             </w:r>
             <w:r>
               <w:rPr>
@@ -1241,6 +1223,1110 @@
                 <w:webHidden/>
               </w:rPr>
               <w:t>3</w:t>
+            </w:r>
+            <w:r>
+              <w:rPr>
+                <w:noProof/>
+                <w:webHidden/>
+              </w:rPr>
+              <w:fldChar w:fldCharType="end"/>
+            </w:r>
+          </w:hyperlink>
+        </w:p>
+        <w:p>
+          <w:pPr>
+            <w:pStyle w:val="TOC3"/>
+            <w:tabs>
+              <w:tab w:val="right" w:leader="dot" w:pos="9016"/>
+            </w:tabs>
+            <w:rPr>
+              <w:noProof/>
+            </w:rPr>
+          </w:pPr>
+          <w:hyperlink w:anchor="_Toc125398173" w:history="1">
+            <w:r>
+              <w:rPr>
+                <w:rStyle w:val="Hyperlink"/>
+                <w:noProof/>
+              </w:rPr>
+              <w:t>Search bar</w:t>
+            </w:r>
+            <w:r>
+              <w:rPr>
+                <w:noProof/>
+                <w:webHidden/>
+              </w:rPr>
+              <w:tab/>
+            </w:r>
+            <w:r>
+              <w:rPr>
+                <w:noProof/>
+                <w:webHidden/>
+              </w:rPr>
+              <w:fldChar w:fldCharType="begin"/>
+            </w:r>
+            <w:r>
+              <w:rPr>
+                <w:noProof/>
+                <w:webHidden/>
+              </w:rPr>
+              <w:instrText xml:space="preserve"> PAGEREF _Toc125398173 \h </w:instrText>
+            </w:r>
+            <w:r>
+              <w:rPr>
+                <w:noProof/>
+                <w:webHidden/>
+              </w:rPr>
+            </w:r>
+            <w:r>
+              <w:rPr>
+                <w:noProof/>
+                <w:webHidden/>
+              </w:rPr>
+              <w:fldChar w:fldCharType="separate"/>
+            </w:r>
+            <w:r>
+              <w:rPr>
+                <w:noProof/>
+                <w:webHidden/>
+              </w:rPr>
+              <w:t>3</w:t>
+            </w:r>
+            <w:r>
+              <w:rPr>
+                <w:noProof/>
+                <w:webHidden/>
+              </w:rPr>
+              <w:fldChar w:fldCharType="end"/>
+            </w:r>
+          </w:hyperlink>
+        </w:p>
+        <w:p>
+          <w:pPr>
+            <w:pStyle w:val="TOC3"/>
+            <w:tabs>
+              <w:tab w:val="right" w:leader="dot" w:pos="9016"/>
+            </w:tabs>
+            <w:rPr>
+              <w:noProof/>
+            </w:rPr>
+          </w:pPr>
+          <w:hyperlink w:anchor="_Toc125398174" w:history="1">
+            <w:r>
+              <w:rPr>
+                <w:rStyle w:val="Hyperlink"/>
+                <w:noProof/>
+              </w:rPr>
+              <w:t>Login/register</w:t>
+            </w:r>
+            <w:r>
+              <w:rPr>
+                <w:noProof/>
+                <w:webHidden/>
+              </w:rPr>
+              <w:tab/>
+            </w:r>
+            <w:r>
+              <w:rPr>
+                <w:noProof/>
+                <w:webHidden/>
+              </w:rPr>
+              <w:fldChar w:fldCharType="begin"/>
+            </w:r>
+            <w:r>
+              <w:rPr>
+                <w:noProof/>
+                <w:webHidden/>
+              </w:rPr>
+              <w:instrText xml:space="preserve"> PAGEREF _Toc125398174 \h </w:instrText>
+            </w:r>
+            <w:r>
+              <w:rPr>
+                <w:noProof/>
+                <w:webHidden/>
+              </w:rPr>
+            </w:r>
+            <w:r>
+              <w:rPr>
+                <w:noProof/>
+                <w:webHidden/>
+              </w:rPr>
+              <w:fldChar w:fldCharType="separate"/>
+            </w:r>
+            <w:r>
+              <w:rPr>
+                <w:noProof/>
+                <w:webHidden/>
+              </w:rPr>
+              <w:t>3</w:t>
+            </w:r>
+            <w:r>
+              <w:rPr>
+                <w:noProof/>
+                <w:webHidden/>
+              </w:rPr>
+              <w:fldChar w:fldCharType="end"/>
+            </w:r>
+          </w:hyperlink>
+        </w:p>
+        <w:p>
+          <w:pPr>
+            <w:pStyle w:val="TOC3"/>
+            <w:tabs>
+              <w:tab w:val="right" w:leader="dot" w:pos="9016"/>
+            </w:tabs>
+            <w:rPr>
+              <w:noProof/>
+            </w:rPr>
+          </w:pPr>
+          <w:hyperlink w:anchor="_Toc125398175" w:history="1">
+            <w:r>
+              <w:rPr>
+                <w:rStyle w:val="Hyperlink"/>
+                <w:noProof/>
+              </w:rPr>
+              <w:t>Logging out</w:t>
+            </w:r>
+            <w:r>
+              <w:rPr>
+                <w:noProof/>
+                <w:webHidden/>
+              </w:rPr>
+              <w:tab/>
+            </w:r>
+            <w:r>
+              <w:rPr>
+                <w:noProof/>
+                <w:webHidden/>
+              </w:rPr>
+              <w:fldChar w:fldCharType="begin"/>
+            </w:r>
+            <w:r>
+              <w:rPr>
+                <w:noProof/>
+                <w:webHidden/>
+              </w:rPr>
+              <w:instrText xml:space="preserve"> PAGEREF _Toc125398175 \h </w:instrText>
+            </w:r>
+            <w:r>
+              <w:rPr>
+                <w:noProof/>
+                <w:webHidden/>
+              </w:rPr>
+            </w:r>
+            <w:r>
+              <w:rPr>
+                <w:noProof/>
+                <w:webHidden/>
+              </w:rPr>
+              <w:fldChar w:fldCharType="separate"/>
+            </w:r>
+            <w:r>
+              <w:rPr>
+                <w:noProof/>
+                <w:webHidden/>
+              </w:rPr>
+              <w:t>4</w:t>
+            </w:r>
+            <w:r>
+              <w:rPr>
+                <w:noProof/>
+                <w:webHidden/>
+              </w:rPr>
+              <w:fldChar w:fldCharType="end"/>
+            </w:r>
+          </w:hyperlink>
+        </w:p>
+        <w:p>
+          <w:pPr>
+            <w:pStyle w:val="TOC3"/>
+            <w:tabs>
+              <w:tab w:val="right" w:leader="dot" w:pos="9016"/>
+            </w:tabs>
+            <w:rPr>
+              <w:noProof/>
+            </w:rPr>
+          </w:pPr>
+          <w:hyperlink w:anchor="_Toc125398176" w:history="1">
+            <w:r>
+              <w:rPr>
+                <w:rStyle w:val="Hyperlink"/>
+                <w:noProof/>
+              </w:rPr>
+              <w:t>Location selection</w:t>
+            </w:r>
+            <w:r>
+              <w:rPr>
+                <w:noProof/>
+                <w:webHidden/>
+              </w:rPr>
+              <w:tab/>
+            </w:r>
+            <w:r>
+              <w:rPr>
+                <w:noProof/>
+                <w:webHidden/>
+              </w:rPr>
+              <w:fldChar w:fldCharType="begin"/>
+            </w:r>
+            <w:r>
+              <w:rPr>
+                <w:noProof/>
+                <w:webHidden/>
+              </w:rPr>
+              <w:instrText xml:space="preserve"> PAGEREF _Toc125398176 \h </w:instrText>
+            </w:r>
+            <w:r>
+              <w:rPr>
+                <w:noProof/>
+                <w:webHidden/>
+              </w:rPr>
+            </w:r>
+            <w:r>
+              <w:rPr>
+                <w:noProof/>
+                <w:webHidden/>
+              </w:rPr>
+              <w:fldChar w:fldCharType="separate"/>
+            </w:r>
+            <w:r>
+              <w:rPr>
+                <w:noProof/>
+                <w:webHidden/>
+              </w:rPr>
+              <w:t>4</w:t>
+            </w:r>
+            <w:r>
+              <w:rPr>
+                <w:noProof/>
+                <w:webHidden/>
+              </w:rPr>
+              <w:fldChar w:fldCharType="end"/>
+            </w:r>
+          </w:hyperlink>
+        </w:p>
+        <w:p>
+          <w:pPr>
+            <w:pStyle w:val="TOC3"/>
+            <w:tabs>
+              <w:tab w:val="right" w:leader="dot" w:pos="9016"/>
+            </w:tabs>
+            <w:rPr>
+              <w:noProof/>
+            </w:rPr>
+          </w:pPr>
+          <w:hyperlink w:anchor="_Toc125398177" w:history="1">
+            <w:r>
+              <w:rPr>
+                <w:rStyle w:val="Hyperlink"/>
+                <w:noProof/>
+              </w:rPr>
+              <w:t>5-star review</w:t>
+            </w:r>
+            <w:r>
+              <w:rPr>
+                <w:noProof/>
+                <w:webHidden/>
+              </w:rPr>
+              <w:tab/>
+            </w:r>
+            <w:r>
+              <w:rPr>
+                <w:noProof/>
+                <w:webHidden/>
+              </w:rPr>
+              <w:fldChar w:fldCharType="begin"/>
+            </w:r>
+            <w:r>
+              <w:rPr>
+                <w:noProof/>
+                <w:webHidden/>
+              </w:rPr>
+              <w:instrText xml:space="preserve"> PAGEREF _Toc125398177 \h </w:instrText>
+            </w:r>
+            <w:r>
+              <w:rPr>
+                <w:noProof/>
+                <w:webHidden/>
+              </w:rPr>
+            </w:r>
+            <w:r>
+              <w:rPr>
+                <w:noProof/>
+                <w:webHidden/>
+              </w:rPr>
+              <w:fldChar w:fldCharType="separate"/>
+            </w:r>
+            <w:r>
+              <w:rPr>
+                <w:noProof/>
+                <w:webHidden/>
+              </w:rPr>
+              <w:t>4</w:t>
+            </w:r>
+            <w:r>
+              <w:rPr>
+                <w:noProof/>
+                <w:webHidden/>
+              </w:rPr>
+              <w:fldChar w:fldCharType="end"/>
+            </w:r>
+          </w:hyperlink>
+        </w:p>
+        <w:p>
+          <w:pPr>
+            <w:pStyle w:val="TOC3"/>
+            <w:tabs>
+              <w:tab w:val="right" w:leader="dot" w:pos="9016"/>
+            </w:tabs>
+            <w:rPr>
+              <w:noProof/>
+            </w:rPr>
+          </w:pPr>
+          <w:hyperlink w:anchor="_Toc125398178" w:history="1">
+            <w:r>
+              <w:rPr>
+                <w:rStyle w:val="Hyperlink"/>
+                <w:noProof/>
+              </w:rPr>
+              <w:t>Reviewing/ commenting</w:t>
+            </w:r>
+            <w:r>
+              <w:rPr>
+                <w:noProof/>
+                <w:webHidden/>
+              </w:rPr>
+              <w:tab/>
+            </w:r>
+            <w:r>
+              <w:rPr>
+                <w:noProof/>
+                <w:webHidden/>
+              </w:rPr>
+              <w:fldChar w:fldCharType="begin"/>
+            </w:r>
+            <w:r>
+              <w:rPr>
+                <w:noProof/>
+                <w:webHidden/>
+              </w:rPr>
+              <w:instrText xml:space="preserve"> PAGEREF _Toc125398178 \h </w:instrText>
+            </w:r>
+            <w:r>
+              <w:rPr>
+                <w:noProof/>
+                <w:webHidden/>
+              </w:rPr>
+            </w:r>
+            <w:r>
+              <w:rPr>
+                <w:noProof/>
+                <w:webHidden/>
+              </w:rPr>
+              <w:fldChar w:fldCharType="separate"/>
+            </w:r>
+            <w:r>
+              <w:rPr>
+                <w:noProof/>
+                <w:webHidden/>
+              </w:rPr>
+              <w:t>4</w:t>
+            </w:r>
+            <w:r>
+              <w:rPr>
+                <w:noProof/>
+                <w:webHidden/>
+              </w:rPr>
+              <w:fldChar w:fldCharType="end"/>
+            </w:r>
+          </w:hyperlink>
+        </w:p>
+        <w:p>
+          <w:pPr>
+            <w:pStyle w:val="TOC3"/>
+            <w:tabs>
+              <w:tab w:val="right" w:leader="dot" w:pos="9016"/>
+            </w:tabs>
+            <w:rPr>
+              <w:noProof/>
+            </w:rPr>
+          </w:pPr>
+          <w:hyperlink w:anchor="_Toc125398179" w:history="1">
+            <w:r>
+              <w:rPr>
+                <w:rStyle w:val="Hyperlink"/>
+                <w:noProof/>
+              </w:rPr>
+              <w:t>About us page</w:t>
+            </w:r>
+            <w:r>
+              <w:rPr>
+                <w:noProof/>
+                <w:webHidden/>
+              </w:rPr>
+              <w:tab/>
+            </w:r>
+            <w:r>
+              <w:rPr>
+                <w:noProof/>
+                <w:webHidden/>
+              </w:rPr>
+              <w:fldChar w:fldCharType="begin"/>
+            </w:r>
+            <w:r>
+              <w:rPr>
+                <w:noProof/>
+                <w:webHidden/>
+              </w:rPr>
+              <w:instrText xml:space="preserve"> PAGEREF _Toc125398179 \h </w:instrText>
+            </w:r>
+            <w:r>
+              <w:rPr>
+                <w:noProof/>
+                <w:webHidden/>
+              </w:rPr>
+            </w:r>
+            <w:r>
+              <w:rPr>
+                <w:noProof/>
+                <w:webHidden/>
+              </w:rPr>
+              <w:fldChar w:fldCharType="separate"/>
+            </w:r>
+            <w:r>
+              <w:rPr>
+                <w:noProof/>
+                <w:webHidden/>
+              </w:rPr>
+              <w:t>4</w:t>
+            </w:r>
+            <w:r>
+              <w:rPr>
+                <w:noProof/>
+                <w:webHidden/>
+              </w:rPr>
+              <w:fldChar w:fldCharType="end"/>
+            </w:r>
+          </w:hyperlink>
+        </w:p>
+        <w:p>
+          <w:pPr>
+            <w:pStyle w:val="TOC3"/>
+            <w:tabs>
+              <w:tab w:val="right" w:leader="dot" w:pos="9016"/>
+            </w:tabs>
+            <w:rPr>
+              <w:noProof/>
+            </w:rPr>
+          </w:pPr>
+          <w:hyperlink w:anchor="_Toc125398180" w:history="1">
+            <w:r>
+              <w:rPr>
+                <w:rStyle w:val="Hyperlink"/>
+                <w:noProof/>
+              </w:rPr>
+              <w:t>Moderator abilities</w:t>
+            </w:r>
+            <w:r>
+              <w:rPr>
+                <w:noProof/>
+                <w:webHidden/>
+              </w:rPr>
+              <w:tab/>
+            </w:r>
+            <w:r>
+              <w:rPr>
+                <w:noProof/>
+                <w:webHidden/>
+              </w:rPr>
+              <w:fldChar w:fldCharType="begin"/>
+            </w:r>
+            <w:r>
+              <w:rPr>
+                <w:noProof/>
+                <w:webHidden/>
+              </w:rPr>
+              <w:instrText xml:space="preserve"> PAGEREF _Toc125398180 \h </w:instrText>
+            </w:r>
+            <w:r>
+              <w:rPr>
+                <w:noProof/>
+                <w:webHidden/>
+              </w:rPr>
+            </w:r>
+            <w:r>
+              <w:rPr>
+                <w:noProof/>
+                <w:webHidden/>
+              </w:rPr>
+              <w:fldChar w:fldCharType="separate"/>
+            </w:r>
+            <w:r>
+              <w:rPr>
+                <w:noProof/>
+                <w:webHidden/>
+              </w:rPr>
+              <w:t>5</w:t>
+            </w:r>
+            <w:r>
+              <w:rPr>
+                <w:noProof/>
+                <w:webHidden/>
+              </w:rPr>
+              <w:fldChar w:fldCharType="end"/>
+            </w:r>
+          </w:hyperlink>
+        </w:p>
+        <w:p>
+          <w:pPr>
+            <w:pStyle w:val="TOC1"/>
+            <w:tabs>
+              <w:tab w:val="right" w:leader="dot" w:pos="9016"/>
+            </w:tabs>
+            <w:rPr>
+              <w:rFonts w:eastAsiaTheme="minorEastAsia"/>
+              <w:noProof/>
+              <w:lang w:eastAsia="en-GB"/>
+            </w:rPr>
+          </w:pPr>
+          <w:hyperlink w:anchor="_Toc125398181" w:history="1">
+            <w:r>
+              <w:rPr>
+                <w:rStyle w:val="Hyperlink"/>
+                <w:noProof/>
+              </w:rPr>
+              <w:t>Appendix</w:t>
+            </w:r>
+            <w:r>
+              <w:rPr>
+                <w:noProof/>
+                <w:webHidden/>
+              </w:rPr>
+              <w:tab/>
+            </w:r>
+            <w:r>
+              <w:rPr>
+                <w:noProof/>
+                <w:webHidden/>
+              </w:rPr>
+              <w:fldChar w:fldCharType="begin"/>
+            </w:r>
+            <w:r>
+              <w:rPr>
+                <w:noProof/>
+                <w:webHidden/>
+              </w:rPr>
+              <w:instrText xml:space="preserve"> PAGEREF _Toc125398181 \h </w:instrText>
+            </w:r>
+            <w:r>
+              <w:rPr>
+                <w:noProof/>
+                <w:webHidden/>
+              </w:rPr>
+            </w:r>
+            <w:r>
+              <w:rPr>
+                <w:noProof/>
+                <w:webHidden/>
+              </w:rPr>
+              <w:fldChar w:fldCharType="separate"/>
+            </w:r>
+            <w:r>
+              <w:rPr>
+                <w:noProof/>
+                <w:webHidden/>
+              </w:rPr>
+              <w:t>5</w:t>
+            </w:r>
+            <w:r>
+              <w:rPr>
+                <w:noProof/>
+                <w:webHidden/>
+              </w:rPr>
+              <w:fldChar w:fldCharType="end"/>
+            </w:r>
+          </w:hyperlink>
+        </w:p>
+        <w:p>
+          <w:pPr>
+            <w:pStyle w:val="TOC2"/>
+            <w:tabs>
+              <w:tab w:val="right" w:leader="dot" w:pos="9016"/>
+            </w:tabs>
+            <w:rPr>
+              <w:rFonts w:eastAsiaTheme="minorEastAsia"/>
+              <w:noProof/>
+              <w:lang w:eastAsia="en-GB"/>
+            </w:rPr>
+          </w:pPr>
+          <w:hyperlink w:anchor="_Toc125398182" w:history="1">
+            <w:r>
+              <w:rPr>
+                <w:rStyle w:val="Hyperlink"/>
+                <w:noProof/>
+              </w:rPr>
+              <w:t>1.1 register screen</w:t>
+            </w:r>
+            <w:r>
+              <w:rPr>
+                <w:noProof/>
+                <w:webHidden/>
+              </w:rPr>
+              <w:tab/>
+            </w:r>
+            <w:r>
+              <w:rPr>
+                <w:noProof/>
+                <w:webHidden/>
+              </w:rPr>
+              <w:fldChar w:fldCharType="begin"/>
+            </w:r>
+            <w:r>
+              <w:rPr>
+                <w:noProof/>
+                <w:webHidden/>
+              </w:rPr>
+              <w:instrText xml:space="preserve"> PAGEREF _Toc125398182 \h </w:instrText>
+            </w:r>
+            <w:r>
+              <w:rPr>
+                <w:noProof/>
+                <w:webHidden/>
+              </w:rPr>
+            </w:r>
+            <w:r>
+              <w:rPr>
+                <w:noProof/>
+                <w:webHidden/>
+              </w:rPr>
+              <w:fldChar w:fldCharType="separate"/>
+            </w:r>
+            <w:r>
+              <w:rPr>
+                <w:noProof/>
+                <w:webHidden/>
+              </w:rPr>
+              <w:t>5</w:t>
+            </w:r>
+            <w:r>
+              <w:rPr>
+                <w:noProof/>
+                <w:webHidden/>
+              </w:rPr>
+              <w:fldChar w:fldCharType="end"/>
+            </w:r>
+          </w:hyperlink>
+        </w:p>
+        <w:p>
+          <w:pPr>
+            <w:pStyle w:val="TOC2"/>
+            <w:tabs>
+              <w:tab w:val="right" w:leader="dot" w:pos="9016"/>
+            </w:tabs>
+            <w:rPr>
+              <w:rFonts w:eastAsiaTheme="minorEastAsia"/>
+              <w:noProof/>
+              <w:lang w:eastAsia="en-GB"/>
+            </w:rPr>
+          </w:pPr>
+          <w:hyperlink w:anchor="_Toc125398183" w:history="1">
+            <w:r>
+              <w:rPr>
+                <w:rStyle w:val="Hyperlink"/>
+                <w:noProof/>
+              </w:rPr>
+              <w:t>1.2 login screen</w:t>
+            </w:r>
+            <w:r>
+              <w:rPr>
+                <w:noProof/>
+                <w:webHidden/>
+              </w:rPr>
+              <w:tab/>
+            </w:r>
+            <w:r>
+              <w:rPr>
+                <w:noProof/>
+                <w:webHidden/>
+              </w:rPr>
+              <w:fldChar w:fldCharType="begin"/>
+            </w:r>
+            <w:r>
+              <w:rPr>
+                <w:noProof/>
+                <w:webHidden/>
+              </w:rPr>
+              <w:instrText xml:space="preserve"> PAGEREF _Toc125398183 \h </w:instrText>
+            </w:r>
+            <w:r>
+              <w:rPr>
+                <w:noProof/>
+                <w:webHidden/>
+              </w:rPr>
+            </w:r>
+            <w:r>
+              <w:rPr>
+                <w:noProof/>
+                <w:webHidden/>
+              </w:rPr>
+              <w:fldChar w:fldCharType="separate"/>
+            </w:r>
+            <w:r>
+              <w:rPr>
+                <w:noProof/>
+                <w:webHidden/>
+              </w:rPr>
+              <w:t>6</w:t>
+            </w:r>
+            <w:r>
+              <w:rPr>
+                <w:noProof/>
+                <w:webHidden/>
+              </w:rPr>
+              <w:fldChar w:fldCharType="end"/>
+            </w:r>
+          </w:hyperlink>
+        </w:p>
+        <w:p>
+          <w:pPr>
+            <w:pStyle w:val="TOC2"/>
+            <w:tabs>
+              <w:tab w:val="right" w:leader="dot" w:pos="9016"/>
+            </w:tabs>
+            <w:rPr>
+              <w:rFonts w:eastAsiaTheme="minorEastAsia"/>
+              <w:noProof/>
+              <w:lang w:eastAsia="en-GB"/>
+            </w:rPr>
+          </w:pPr>
+          <w:hyperlink w:anchor="_Toc125398184" w:history="1">
+            <w:r>
+              <w:rPr>
+                <w:rStyle w:val="Hyperlink"/>
+                <w:noProof/>
+              </w:rPr>
+              <w:t>1.3 review/comment system</w:t>
+            </w:r>
+            <w:r>
+              <w:rPr>
+                <w:noProof/>
+                <w:webHidden/>
+              </w:rPr>
+              <w:tab/>
+            </w:r>
+            <w:r>
+              <w:rPr>
+                <w:noProof/>
+                <w:webHidden/>
+              </w:rPr>
+              <w:fldChar w:fldCharType="begin"/>
+            </w:r>
+            <w:r>
+              <w:rPr>
+                <w:noProof/>
+                <w:webHidden/>
+              </w:rPr>
+              <w:instrText xml:space="preserve"> PAGEREF _Toc125398184 \h </w:instrText>
+            </w:r>
+            <w:r>
+              <w:rPr>
+                <w:noProof/>
+                <w:webHidden/>
+              </w:rPr>
+            </w:r>
+            <w:r>
+              <w:rPr>
+                <w:noProof/>
+                <w:webHidden/>
+              </w:rPr>
+              <w:fldChar w:fldCharType="separate"/>
+            </w:r>
+            <w:r>
+              <w:rPr>
+                <w:noProof/>
+                <w:webHidden/>
+              </w:rPr>
+              <w:t>7</w:t>
+            </w:r>
+            <w:r>
+              <w:rPr>
+                <w:noProof/>
+                <w:webHidden/>
+              </w:rPr>
+              <w:fldChar w:fldCharType="end"/>
+            </w:r>
+          </w:hyperlink>
+        </w:p>
+        <w:p>
+          <w:pPr>
+            <w:pStyle w:val="TOC2"/>
+            <w:tabs>
+              <w:tab w:val="right" w:leader="dot" w:pos="9016"/>
+            </w:tabs>
+            <w:rPr>
+              <w:rFonts w:eastAsiaTheme="minorEastAsia"/>
+              <w:noProof/>
+              <w:lang w:eastAsia="en-GB"/>
+            </w:rPr>
+          </w:pPr>
+          <w:hyperlink w:anchor="_Toc125398185" w:history="1">
+            <w:r>
+              <w:rPr>
+                <w:rStyle w:val="Hyperlink"/>
+                <w:noProof/>
+              </w:rPr>
+              <w:t>1.4 moderator review page</w:t>
+            </w:r>
+            <w:r>
+              <w:rPr>
+                <w:noProof/>
+                <w:webHidden/>
+              </w:rPr>
+              <w:tab/>
+            </w:r>
+            <w:r>
+              <w:rPr>
+                <w:noProof/>
+                <w:webHidden/>
+              </w:rPr>
+              <w:fldChar w:fldCharType="begin"/>
+            </w:r>
+            <w:r>
+              <w:rPr>
+                <w:noProof/>
+                <w:webHidden/>
+              </w:rPr>
+              <w:instrText xml:space="preserve"> PAGEREF _Toc125398185 \h </w:instrText>
+            </w:r>
+            <w:r>
+              <w:rPr>
+                <w:noProof/>
+                <w:webHidden/>
+              </w:rPr>
+            </w:r>
+            <w:r>
+              <w:rPr>
+                <w:noProof/>
+                <w:webHidden/>
+              </w:rPr>
+              <w:fldChar w:fldCharType="separate"/>
+            </w:r>
+            <w:r>
+              <w:rPr>
+                <w:noProof/>
+                <w:webHidden/>
+              </w:rPr>
+              <w:t>7</w:t>
+            </w:r>
+            <w:r>
+              <w:rPr>
+                <w:noProof/>
+                <w:webHidden/>
+              </w:rPr>
+              <w:fldChar w:fldCharType="end"/>
+            </w:r>
+          </w:hyperlink>
+        </w:p>
+        <w:p>
+          <w:pPr>
+            <w:pStyle w:val="TOC2"/>
+            <w:tabs>
+              <w:tab w:val="right" w:leader="dot" w:pos="9016"/>
+            </w:tabs>
+            <w:rPr>
+              <w:rFonts w:eastAsiaTheme="minorEastAsia"/>
+              <w:noProof/>
+              <w:lang w:eastAsia="en-GB"/>
+            </w:rPr>
+          </w:pPr>
+          <w:hyperlink w:anchor="_Toc125398186" w:history="1">
+            <w:r>
+              <w:rPr>
+                <w:rStyle w:val="Hyperlink"/>
+                <w:noProof/>
+              </w:rPr>
+              <w:t>1.5 moderator category page</w:t>
+            </w:r>
+            <w:r>
+              <w:rPr>
+                <w:noProof/>
+                <w:webHidden/>
+              </w:rPr>
+              <w:tab/>
+            </w:r>
+            <w:r>
+              <w:rPr>
+                <w:noProof/>
+                <w:webHidden/>
+              </w:rPr>
+              <w:fldChar w:fldCharType="begin"/>
+            </w:r>
+            <w:r>
+              <w:rPr>
+                <w:noProof/>
+                <w:webHidden/>
+              </w:rPr>
+              <w:instrText xml:space="preserve"> PAGEREF _Toc125398186 \h </w:instrText>
+            </w:r>
+            <w:r>
+              <w:rPr>
+                <w:noProof/>
+                <w:webHidden/>
+              </w:rPr>
+            </w:r>
+            <w:r>
+              <w:rPr>
+                <w:noProof/>
+                <w:webHidden/>
+              </w:rPr>
+              <w:fldChar w:fldCharType="separate"/>
+            </w:r>
+            <w:r>
+              <w:rPr>
+                <w:noProof/>
+                <w:webHidden/>
+              </w:rPr>
+              <w:t>7</w:t>
+            </w:r>
+            <w:r>
+              <w:rPr>
+                <w:noProof/>
+                <w:webHidden/>
+              </w:rPr>
+              <w:fldChar w:fldCharType="end"/>
+            </w:r>
+          </w:hyperlink>
+        </w:p>
+        <w:p>
+          <w:pPr>
+            <w:pStyle w:val="TOC2"/>
+            <w:tabs>
+              <w:tab w:val="right" w:leader="dot" w:pos="9016"/>
+            </w:tabs>
+            <w:rPr>
+              <w:rFonts w:eastAsiaTheme="minorEastAsia"/>
+              <w:noProof/>
+              <w:lang w:eastAsia="en-GB"/>
+            </w:rPr>
+          </w:pPr>
+          <w:hyperlink w:anchor="_Toc125398187" w:history="1">
+            <w:r>
+              <w:rPr>
+                <w:rStyle w:val="Hyperlink"/>
+                <w:noProof/>
+              </w:rPr>
+              <w:t>1.6 place creation</w:t>
+            </w:r>
+            <w:r>
+              <w:rPr>
+                <w:noProof/>
+                <w:webHidden/>
+              </w:rPr>
+              <w:tab/>
+            </w:r>
+            <w:r>
+              <w:rPr>
+                <w:noProof/>
+                <w:webHidden/>
+              </w:rPr>
+              <w:fldChar w:fldCharType="begin"/>
+            </w:r>
+            <w:r>
+              <w:rPr>
+                <w:noProof/>
+                <w:webHidden/>
+              </w:rPr>
+              <w:instrText xml:space="preserve"> PAGEREF _Toc125398187 \h </w:instrText>
+            </w:r>
+            <w:r>
+              <w:rPr>
+                <w:noProof/>
+                <w:webHidden/>
+              </w:rPr>
+            </w:r>
+            <w:r>
+              <w:rPr>
+                <w:noProof/>
+                <w:webHidden/>
+              </w:rPr>
+              <w:fldChar w:fldCharType="separate"/>
+            </w:r>
+            <w:r>
+              <w:rPr>
+                <w:noProof/>
+                <w:webHidden/>
+              </w:rPr>
+              <w:t>7</w:t>
+            </w:r>
+            <w:r>
+              <w:rPr>
+                <w:noProof/>
+                <w:webHidden/>
+              </w:rPr>
+              <w:fldChar w:fldCharType="end"/>
+            </w:r>
+          </w:hyperlink>
+        </w:p>
+        <w:p>
+          <w:pPr>
+            <w:pStyle w:val="TOC2"/>
+            <w:tabs>
+              <w:tab w:val="right" w:leader="dot" w:pos="9016"/>
+            </w:tabs>
+            <w:rPr>
+              <w:rFonts w:eastAsiaTheme="minorEastAsia"/>
+              <w:noProof/>
+              <w:lang w:eastAsia="en-GB"/>
+            </w:rPr>
+          </w:pPr>
+          <w:hyperlink w:anchor="_Toc125398188" w:history="1">
+            <w:r>
+              <w:rPr>
+                <w:rStyle w:val="Hyperlink"/>
+                <w:noProof/>
+              </w:rPr>
+              <w:t>1.7 location</w:t>
+            </w:r>
+            <w:r>
+              <w:rPr>
+                <w:noProof/>
+                <w:webHidden/>
+              </w:rPr>
+              <w:tab/>
+            </w:r>
+            <w:r>
+              <w:rPr>
+                <w:noProof/>
+                <w:webHidden/>
+              </w:rPr>
+              <w:fldChar w:fldCharType="begin"/>
+            </w:r>
+            <w:r>
+              <w:rPr>
+                <w:noProof/>
+                <w:webHidden/>
+              </w:rPr>
+              <w:instrText xml:space="preserve"> PAGEREF _Toc125398188 \h </w:instrText>
+            </w:r>
+            <w:r>
+              <w:rPr>
+                <w:noProof/>
+                <w:webHidden/>
+              </w:rPr>
+            </w:r>
+            <w:r>
+              <w:rPr>
+                <w:noProof/>
+                <w:webHidden/>
+              </w:rPr>
+              <w:fldChar w:fldCharType="separate"/>
+            </w:r>
+            <w:r>
+              <w:rPr>
+                <w:noProof/>
+                <w:webHidden/>
+              </w:rPr>
+              <w:t>7</w:t>
             </w:r>
             <w:r>
               <w:rPr>
@@ -1313,7 +2399,7 @@
         <w:spacing w:line="360" w:lineRule="auto"/>
         <w:jc w:val="both"/>
       </w:pPr>
-      <w:bookmarkStart w:id="0" w:name="_Toc125380735"/>
+      <w:bookmarkStart w:id="0" w:name="_Toc125398162"/>
       <w:r>
         <w:lastRenderedPageBreak/>
         <w:t>Overview</w:t>
@@ -1326,7 +2412,7 @@
         <w:spacing w:line="360" w:lineRule="auto"/>
         <w:jc w:val="both"/>
       </w:pPr>
-      <w:bookmarkStart w:id="1" w:name="_Toc125380736"/>
+      <w:bookmarkStart w:id="1" w:name="_Toc125398163"/>
       <w:r>
         <w:t>Introduction</w:t>
       </w:r>
@@ -1467,7 +2553,7 @@
         <w:spacing w:line="360" w:lineRule="auto"/>
         <w:jc w:val="both"/>
       </w:pPr>
-      <w:bookmarkStart w:id="2" w:name="_Toc125380737"/>
+      <w:bookmarkStart w:id="2" w:name="_Toc125398164"/>
       <w:r>
         <w:t>Aims and Objectives</w:t>
       </w:r>
@@ -1514,7 +2600,7 @@
         <w:spacing w:line="360" w:lineRule="auto"/>
         <w:jc w:val="both"/>
       </w:pPr>
-      <w:bookmarkStart w:id="3" w:name="_Toc125380738"/>
+      <w:bookmarkStart w:id="3" w:name="_Toc125398165"/>
       <w:r>
         <w:t>Target Audience</w:t>
       </w:r>
@@ -1561,7 +2647,7 @@
         <w:spacing w:line="360" w:lineRule="auto"/>
         <w:jc w:val="both"/>
       </w:pPr>
-      <w:bookmarkStart w:id="4" w:name="_Toc125380739"/>
+      <w:bookmarkStart w:id="4" w:name="_Toc125398166"/>
       <w:r>
         <w:lastRenderedPageBreak/>
         <w:t>Design principles</w:t>
@@ -1577,7 +2663,7 @@
         <w:spacing w:line="360" w:lineRule="auto"/>
         <w:jc w:val="both"/>
       </w:pPr>
-      <w:bookmarkStart w:id="5" w:name="_Toc125380740"/>
+      <w:bookmarkStart w:id="5" w:name="_Toc125398167"/>
       <w:r>
         <w:t>Layout</w:t>
       </w:r>
@@ -1604,21 +2690,20 @@
         <w:t>The</w:t>
       </w:r>
       <w:r>
-        <w:t xml:space="preserve"> website will be designed with the most important elements </w:t>
-      </w:r>
-      <w:r>
-        <w:t>such as navigation</w:t>
-      </w:r>
-      <w:r>
-        <w:t xml:space="preserve"> and the search bar are at the top of the page to ensure the user can easily find and access them with content being below.</w:t>
+        <w:t xml:space="preserve"> website will be designed with the most important elements such as navigation and the search bar are at the top of the page to ensure the user can easily find and access them with content being below.</w:t>
       </w:r>
     </w:p>
     <w:p>
       <w:pPr>
         <w:pStyle w:val="Heading2"/>
       </w:pPr>
-      <w:r>
-        <w:t xml:space="preserve">Page hierarchy </w:t>
+      <w:bookmarkStart w:id="6" w:name="_Toc125398168"/>
+      <w:r>
+        <w:t>Page hierarchy</w:t>
+      </w:r>
+      <w:bookmarkEnd w:id="6"/>
+      <w:r>
+        <w:t xml:space="preserve"> </w:t>
       </w:r>
     </w:p>
     <w:p/>
@@ -1628,11 +2713,11 @@
         <w:spacing w:line="360" w:lineRule="auto"/>
         <w:jc w:val="both"/>
       </w:pPr>
-      <w:bookmarkStart w:id="6" w:name="_Toc125380741"/>
+      <w:bookmarkStart w:id="7" w:name="_Toc125398169"/>
       <w:r>
         <w:t>Responsive web design</w:t>
       </w:r>
-      <w:bookmarkEnd w:id="6"/>
+      <w:bookmarkEnd w:id="7"/>
     </w:p>
     <w:p>
       <w:pPr>
@@ -1649,11 +2734,11 @@
         <w:spacing w:line="360" w:lineRule="auto"/>
         <w:jc w:val="both"/>
       </w:pPr>
-      <w:bookmarkStart w:id="7" w:name="_Toc125380743"/>
+      <w:bookmarkStart w:id="8" w:name="_Toc125398170"/>
       <w:r>
         <w:t>Accessibility</w:t>
       </w:r>
-      <w:bookmarkEnd w:id="7"/>
+      <w:bookmarkEnd w:id="8"/>
       <w:r>
         <w:t xml:space="preserve"> </w:t>
       </w:r>
@@ -1673,11 +2758,11 @@
         <w:spacing w:line="360" w:lineRule="auto"/>
         <w:jc w:val="both"/>
       </w:pPr>
-      <w:bookmarkStart w:id="8" w:name="_Toc125380745"/>
+      <w:bookmarkStart w:id="9" w:name="_Toc125398171"/>
       <w:r>
         <w:t>Creative design</w:t>
       </w:r>
-      <w:bookmarkEnd w:id="8"/>
+      <w:bookmarkEnd w:id="9"/>
     </w:p>
     <w:p>
       <w:pPr>
@@ -1718,9 +2803,11 @@
         <w:spacing w:line="360" w:lineRule="auto"/>
         <w:jc w:val="both"/>
       </w:pPr>
+      <w:bookmarkStart w:id="10" w:name="_Toc125398172"/>
       <w:r>
         <w:t>Interaction design</w:t>
       </w:r>
+      <w:bookmarkEnd w:id="10"/>
     </w:p>
     <w:p>
       <w:pPr>
@@ -1740,9 +2827,11 @@
         <w:spacing w:line="360" w:lineRule="auto"/>
         <w:jc w:val="both"/>
       </w:pPr>
+      <w:bookmarkStart w:id="11" w:name="_Toc125398173"/>
       <w:r>
         <w:t>Search bar</w:t>
       </w:r>
+      <w:bookmarkEnd w:id="11"/>
     </w:p>
     <w:p>
       <w:pPr>
@@ -1751,6 +2840,9 @@
       </w:pPr>
       <w:r>
         <w:t>Search bar will work by the user selecting the textbox where it will open a drop-down menu of different locations. User can then type into the search bar and depending on the text the drop-down menu will attempt to find the closest location name. user can then select the desired option.</w:t>
+      </w:r>
+      <w:r>
+        <w:t xml:space="preserve"> (see appendix 1.8).</w:t>
       </w:r>
     </w:p>
     <w:p>
@@ -1759,9 +2851,12 @@
         <w:spacing w:line="360" w:lineRule="auto"/>
         <w:jc w:val="both"/>
       </w:pPr>
-      <w:r>
+      <w:bookmarkStart w:id="12" w:name="_Toc125398174"/>
+      <w:r>
+        <w:lastRenderedPageBreak/>
         <w:t>Login/register</w:t>
       </w:r>
+      <w:bookmarkEnd w:id="12"/>
     </w:p>
     <w:p>
       <w:pPr>
@@ -1769,17 +2864,31 @@
         <w:jc w:val="both"/>
       </w:pPr>
       <w:r>
-        <w:t xml:space="preserve">Users can login or register a new account if they are not logged in using the navigation bar at the top of the screen. Login will take the user to a page which will ask them to input a username and password </w:t>
-      </w:r>
-      <w:r>
-        <w:lastRenderedPageBreak/>
-        <w:t xml:space="preserve">and when they press login the login system will try to find their account which if successful will log them in and if not successful will show an appropriate error. The register feature is similar however it works by the user instead pressing the register button at the top of the screen where it will ask for their username, </w:t>
+        <w:t>Users can login or register a new account if they are not logged in using the navigation bar at the top of the screen</w:t>
+      </w:r>
+      <w:r>
+        <w:t xml:space="preserve"> (see appendix 1.1)</w:t>
+      </w:r>
+      <w:r>
+        <w:t xml:space="preserve">. Login will take the user to a page </w:t>
+      </w:r>
+      <w:r>
+        <w:t xml:space="preserve">(see appendix 1.2) </w:t>
+      </w:r>
+      <w:r>
+        <w:t xml:space="preserve">which will ask them to input a username and password and when they press login the login system will try to find their account which if successful will log them in and if not successful will show an appropriate error. The register feature is similar however it works by the user instead pressing the register button at the top of the screen where it will ask for their username, </w:t>
       </w:r>
       <w:r>
         <w:t>email,</w:t>
       </w:r>
       <w:r>
-        <w:t xml:space="preserve"> and password which they will then press register. If successful it will create a new account and log them in but if email is already used it will be unsuccessful and will show an appropriate error.</w:t>
+        <w:t xml:space="preserve"> and password which they will then press register. If successful it will create a new account and log them in but if email is already used it will be unsuccessful and will show an appropriate error</w:t>
+      </w:r>
+      <w:r>
+        <w:t xml:space="preserve"> (see appendix 1.1)</w:t>
+      </w:r>
+      <w:r>
+        <w:t>.</w:t>
       </w:r>
     </w:p>
     <w:p>
@@ -1788,9 +2897,11 @@
         <w:spacing w:line="360" w:lineRule="auto"/>
         <w:jc w:val="both"/>
       </w:pPr>
+      <w:bookmarkStart w:id="13" w:name="_Toc125398175"/>
       <w:r>
         <w:t>Logging out</w:t>
       </w:r>
+      <w:bookmarkEnd w:id="13"/>
     </w:p>
     <w:p>
       <w:pPr>
@@ -1810,9 +2921,11 @@
         <w:spacing w:line="360" w:lineRule="auto"/>
         <w:jc w:val="both"/>
       </w:pPr>
+      <w:bookmarkStart w:id="14" w:name="_Toc125398176"/>
       <w:r>
         <w:t>Location selection</w:t>
       </w:r>
+      <w:bookmarkEnd w:id="14"/>
     </w:p>
     <w:p>
       <w:pPr>
@@ -1821,6 +2934,9 @@
       </w:pPr>
       <w:r>
         <w:t>Users can select a location on the home page by pressing any of the “learn more” buttons which it will then load the appropriate page</w:t>
+      </w:r>
+      <w:r>
+        <w:t xml:space="preserve"> (see appendix 1.8)</w:t>
       </w:r>
     </w:p>
     <w:p>
@@ -1829,9 +2945,11 @@
         <w:spacing w:line="360" w:lineRule="auto"/>
         <w:jc w:val="both"/>
       </w:pPr>
+      <w:bookmarkStart w:id="15" w:name="_Toc125398177"/>
       <w:r>
         <w:t>5-star review</w:t>
       </w:r>
+      <w:bookmarkEnd w:id="15"/>
     </w:p>
     <w:p>
       <w:pPr>
@@ -1839,7 +2957,13 @@
         <w:jc w:val="both"/>
       </w:pPr>
       <w:r>
-        <w:t>The 5-star review feature has a total review system and a personal 5-star review system. In the total review system, the average score of the location is shown to the user which they will see to help advise them on a location with a high score making it a location they would like to go to. The personal 5-star review gives the user to review the location which they can decide the score from 1-5 with 1 being low and 5 being high depending on their thoughts on a location. When a score is selected using one of the 5 stars that is then added to the average score of the location.</w:t>
+        <w:t>The 5-star review feature has a total review system and a personal 5-star review system. In the total review system, the average score of the location is shown to the user which they will see to help advise them on a location with a high score making it a location they would like to go to. The personal 5-star review gives the user to review the location which they can decide the score from 1-5 with 1 being low and 5 being high depending on their thoughts on a location. When a score is selected using one of the 5 stars that is then added to the average score of the location</w:t>
+      </w:r>
+      <w:r>
+        <w:t xml:space="preserve"> (see appendix 1.7)</w:t>
+      </w:r>
+      <w:r>
+        <w:t>.</w:t>
       </w:r>
     </w:p>
     <w:p>
@@ -1848,9 +2972,11 @@
         <w:spacing w:line="360" w:lineRule="auto"/>
         <w:jc w:val="both"/>
       </w:pPr>
+      <w:bookmarkStart w:id="16" w:name="_Toc125398178"/>
       <w:r>
         <w:t>Reviewing/ commenting</w:t>
       </w:r>
+      <w:bookmarkEnd w:id="16"/>
     </w:p>
     <w:p>
       <w:pPr>
@@ -1867,16 +2993,25 @@
         <w:t xml:space="preserve"> they can then press the “send” button to submit the review.  Users will have existing reviews shown to them</w:t>
       </w:r>
       <w:r>
-        <w:t xml:space="preserve"> in the location page which they can then comment on by pressing the “reply button” so that like the review system they can type and send a comment which is then displayed under the relevant review.</w:t>
+        <w:t xml:space="preserve"> in the location page which they can then comment on by pressing the “reply button” so that like the review system they can type and send a comment which is then displayed under the relevant review</w:t>
+      </w:r>
+      <w:r>
+        <w:t xml:space="preserve"> (see appendix 1.7)</w:t>
+      </w:r>
+      <w:r>
+        <w:t>.</w:t>
       </w:r>
     </w:p>
     <w:p>
       <w:pPr>
         <w:pStyle w:val="Heading3"/>
       </w:pPr>
-      <w:r>
+      <w:bookmarkStart w:id="17" w:name="_Toc125398179"/>
+      <w:r>
+        <w:lastRenderedPageBreak/>
         <w:t>About us page</w:t>
       </w:r>
+      <w:bookmarkEnd w:id="17"/>
     </w:p>
     <w:p>
       <w:pPr>
@@ -1884,7 +3019,13 @@
         <w:jc w:val="both"/>
       </w:pPr>
       <w:r>
-        <w:t>By pressing the “about us” button in navigation at the top of the page it will take the user to the about us page where they can see the mission statement and the contact information for the organisation.</w:t>
+        <w:t>By pressing the “about us” button in navigation at the top of the page it will take the user to the about us page where they can see the mission statement and the contact information for the organisation</w:t>
+      </w:r>
+      <w:r>
+        <w:t xml:space="preserve"> (see appendix 1.8)</w:t>
+      </w:r>
+      <w:r>
+        <w:t>.</w:t>
       </w:r>
     </w:p>
     <w:p>
@@ -1893,7 +3034,19 @@
         <w:jc w:val="both"/>
       </w:pPr>
       <w:r>
-        <w:t>Users can then type an email, subject and message before sending a message to a organisation email so that they can respond if needed.</w:t>
+        <w:t xml:space="preserve">Users can then type an email, </w:t>
+      </w:r>
+      <w:r>
+        <w:t>subject,</w:t>
+      </w:r>
+      <w:r>
+        <w:t xml:space="preserve"> and message before sending a message to </w:t>
+      </w:r>
+      <w:r>
+        <w:t>an</w:t>
+      </w:r>
+      <w:r>
+        <w:t xml:space="preserve"> organisation email so that they can respond if needed.</w:t>
       </w:r>
     </w:p>
     <w:p>
@@ -1902,10 +3055,11 @@
         <w:spacing w:line="360" w:lineRule="auto"/>
         <w:jc w:val="both"/>
       </w:pPr>
-      <w:r>
-        <w:lastRenderedPageBreak/>
+      <w:bookmarkStart w:id="18" w:name="_Toc125398180"/>
+      <w:r>
         <w:t>Moderator abilities</w:t>
       </w:r>
+      <w:bookmarkEnd w:id="18"/>
     </w:p>
     <w:p>
       <w:pPr>
@@ -1917,7 +3071,40 @@
     </w:p>
     <w:p>
       <w:r>
-        <w:t>If the user when logging in, logs into a admin account then it will take them to a admin page instead of the home page where they can have options for managing the site in the navigation bar on the left side of the page.</w:t>
+        <w:t>If the user when logging in, logs into a</w:t>
+      </w:r>
+      <w:r>
+        <w:t>n</w:t>
+      </w:r>
+      <w:r>
+        <w:t xml:space="preserve"> admin account then it will take them to a</w:t>
+      </w:r>
+      <w:r>
+        <w:t xml:space="preserve">n </w:t>
+      </w:r>
+      <w:r>
+        <w:t>admin page instead of the home page where they can have options for managing the site in the navigation bar on the left side of the page.</w:t>
+      </w:r>
+      <w:r>
+        <w:t xml:space="preserve"> </w:t>
+      </w:r>
+      <w:r>
+        <w:rPr>
+          <w:rFonts w:cstheme="minorHAnsi"/>
+        </w:rPr>
+        <w:t>(see appendix 1.</w:t>
+      </w:r>
+      <w:r>
+        <w:rPr>
+          <w:rFonts w:cstheme="minorHAnsi"/>
+        </w:rPr>
+        <w:t>4-1.6</w:t>
+      </w:r>
+      <w:r>
+        <w:rPr>
+          <w:rFonts w:cstheme="minorHAnsi"/>
+        </w:rPr>
+        <w:t>).</w:t>
       </w:r>
     </w:p>
     <w:p>
@@ -1936,6 +3123,27 @@
       <w:r>
         <w:t>Admin users can select the “page create” button to open a form to create a new page with where they select an image and category for a location before typing the relevant information for it. Then they can select the “create” button to create that page</w:t>
       </w:r>
+      <w:r>
+        <w:t xml:space="preserve"> </w:t>
+      </w:r>
+      <w:r>
+        <w:rPr>
+          <w:rFonts w:cstheme="minorHAnsi"/>
+        </w:rPr>
+        <w:t>(see appendix 1.</w:t>
+      </w:r>
+      <w:r>
+        <w:rPr>
+          <w:rFonts w:cstheme="minorHAnsi"/>
+        </w:rPr>
+        <w:t>6</w:t>
+      </w:r>
+      <w:r>
+        <w:rPr>
+          <w:rFonts w:cstheme="minorHAnsi"/>
+        </w:rPr>
+        <w:t>).</w:t>
+      </w:r>
     </w:p>
     <w:p>
       <w:pPr>
@@ -1987,11 +3195,747 @@
         <w:rPr>
           <w:rFonts w:cstheme="minorHAnsi"/>
         </w:rPr>
-        <w:t xml:space="preserve"> or press the “accept” button to verify its okay for the page removing it from the moderation screen.</w:t>
+        <w:t xml:space="preserve"> or press the “accept” button to verify its okay for the page removing it from the moderation screen</w:t>
+      </w:r>
+      <w:r>
+        <w:rPr>
+          <w:rFonts w:cstheme="minorHAnsi"/>
+        </w:rPr>
+        <w:t xml:space="preserve"> (see appendix 1.4)</w:t>
+      </w:r>
+      <w:r>
+        <w:rPr>
+          <w:rFonts w:cstheme="minorHAnsi"/>
+        </w:rPr>
+        <w:t>.</w:t>
+      </w:r>
+    </w:p>
+    <w:p>
+      <w:pPr>
+        <w:spacing w:line="360" w:lineRule="auto"/>
+        <w:jc w:val="both"/>
+        <w:rPr>
+          <w:rFonts w:cstheme="minorHAnsi"/>
+        </w:rPr>
+      </w:pPr>
+    </w:p>
+    <w:p>
+      <w:pPr>
+        <w:pStyle w:val="Heading1"/>
+      </w:pPr>
+      <w:bookmarkStart w:id="19" w:name="_Toc125398181"/>
+      <w:r>
+        <w:lastRenderedPageBreak/>
+        <w:t>Appendix</w:t>
+      </w:r>
+      <w:bookmarkEnd w:id="19"/>
+      <w:r>
+        <w:t xml:space="preserve"> </w:t>
+      </w:r>
+    </w:p>
+    <w:p>
+      <w:pPr>
+        <w:pStyle w:val="Heading2"/>
+      </w:pPr>
+      <w:bookmarkStart w:id="20" w:name="_Toc125398182"/>
+      <w:r>
+        <w:t>1.1 register screen</w:t>
+      </w:r>
+      <w:bookmarkEnd w:id="20"/>
+    </w:p>
+    <w:p>
+      <w:pPr>
+        <w:keepNext/>
+      </w:pPr>
+      <w:r>
+        <w:rPr>
+          <w:noProof/>
+        </w:rPr>
+        <w:drawing>
+          <wp:inline distT="0" distB="0" distL="0" distR="0" wp14:anchorId="4789FDCB" wp14:editId="4E2D79FE">
+            <wp:extent cx="5731510" cy="3764915"/>
+            <wp:effectExtent l="0" t="0" r="2540" b="6985"/>
+            <wp:docPr id="1" name="Picture 1" descr="Graphical user interface, application&#10;&#10;Description automatically generated"/>
+            <wp:cNvGraphicFramePr>
+              <a:graphicFrameLocks xmlns:a="http://schemas.openxmlformats.org/drawingml/2006/main" noChangeAspect="1"/>
+            </wp:cNvGraphicFramePr>
+            <a:graphic xmlns:a="http://schemas.openxmlformats.org/drawingml/2006/main">
+              <a:graphicData uri="http://schemas.openxmlformats.org/drawingml/2006/picture">
+                <pic:pic xmlns:pic="http://schemas.openxmlformats.org/drawingml/2006/picture">
+                  <pic:nvPicPr>
+                    <pic:cNvPr id="1" name="Picture 1" descr="Graphical user interface, application&#10;&#10;Description automatically generated"/>
+                    <pic:cNvPicPr/>
+                  </pic:nvPicPr>
+                  <pic:blipFill>
+                    <a:blip r:embed="rId8"/>
+                    <a:stretch>
+                      <a:fillRect/>
+                    </a:stretch>
+                  </pic:blipFill>
+                  <pic:spPr>
+                    <a:xfrm>
+                      <a:off x="0" y="0"/>
+                      <a:ext cx="5731510" cy="3764915"/>
+                    </a:xfrm>
+                    <a:prstGeom prst="rect">
+                      <a:avLst/>
+                    </a:prstGeom>
+                  </pic:spPr>
+                </pic:pic>
+              </a:graphicData>
+            </a:graphic>
+          </wp:inline>
+        </w:drawing>
+      </w:r>
+    </w:p>
+    <w:p>
+      <w:pPr>
+        <w:pStyle w:val="Caption"/>
+      </w:pPr>
+      <w:r>
+        <w:t xml:space="preserve">Figure </w:t>
+      </w:r>
+      <w:r>
+        <w:fldChar w:fldCharType="begin"/>
+      </w:r>
+      <w:r>
+        <w:instrText xml:space="preserve"> SEQ Figure \* ARABIC </w:instrText>
+      </w:r>
+      <w:r>
+        <w:fldChar w:fldCharType="separate"/>
+      </w:r>
+      <w:r>
+        <w:rPr>
+          <w:noProof/>
+        </w:rPr>
+        <w:t>1</w:t>
+      </w:r>
+      <w:r>
+        <w:rPr>
+          <w:noProof/>
+        </w:rPr>
+        <w:fldChar w:fldCharType="end"/>
+      </w:r>
+      <w:r>
+        <w:t>: image showing the register screen</w:t>
+      </w:r>
+    </w:p>
+    <w:p>
+      <w:pPr>
+        <w:pStyle w:val="Heading2"/>
+      </w:pPr>
+      <w:bookmarkStart w:id="21" w:name="_Toc125398183"/>
+      <w:r>
+        <w:lastRenderedPageBreak/>
+        <w:t>1.2 login screen</w:t>
+      </w:r>
+      <w:bookmarkEnd w:id="21"/>
+    </w:p>
+    <w:p>
+      <w:pPr>
+        <w:keepNext/>
+      </w:pPr>
+      <w:r>
+        <w:rPr>
+          <w:noProof/>
+        </w:rPr>
+        <w:drawing>
+          <wp:inline distT="0" distB="0" distL="0" distR="0" wp14:anchorId="797F52F1" wp14:editId="03E2D854">
+            <wp:extent cx="5731510" cy="3997960"/>
+            <wp:effectExtent l="0" t="0" r="2540" b="2540"/>
+            <wp:docPr id="2" name="Picture 2" descr="Graphical user interface, website&#10;&#10;Description automatically generated"/>
+            <wp:cNvGraphicFramePr>
+              <a:graphicFrameLocks xmlns:a="http://schemas.openxmlformats.org/drawingml/2006/main" noChangeAspect="1"/>
+            </wp:cNvGraphicFramePr>
+            <a:graphic xmlns:a="http://schemas.openxmlformats.org/drawingml/2006/main">
+              <a:graphicData uri="http://schemas.openxmlformats.org/drawingml/2006/picture">
+                <pic:pic xmlns:pic="http://schemas.openxmlformats.org/drawingml/2006/picture">
+                  <pic:nvPicPr>
+                    <pic:cNvPr id="2" name="Picture 2" descr="Graphical user interface, website&#10;&#10;Description automatically generated"/>
+                    <pic:cNvPicPr/>
+                  </pic:nvPicPr>
+                  <pic:blipFill>
+                    <a:blip r:embed="rId9"/>
+                    <a:stretch>
+                      <a:fillRect/>
+                    </a:stretch>
+                  </pic:blipFill>
+                  <pic:spPr>
+                    <a:xfrm>
+                      <a:off x="0" y="0"/>
+                      <a:ext cx="5731510" cy="3997960"/>
+                    </a:xfrm>
+                    <a:prstGeom prst="rect">
+                      <a:avLst/>
+                    </a:prstGeom>
+                  </pic:spPr>
+                </pic:pic>
+              </a:graphicData>
+            </a:graphic>
+          </wp:inline>
+        </w:drawing>
+      </w:r>
+    </w:p>
+    <w:p>
+      <w:pPr>
+        <w:pStyle w:val="Caption"/>
+      </w:pPr>
+      <w:r>
+        <w:t xml:space="preserve">Figure </w:t>
+      </w:r>
+      <w:r>
+        <w:fldChar w:fldCharType="begin"/>
+      </w:r>
+      <w:r>
+        <w:instrText xml:space="preserve"> SEQ Figure \* ARABIC </w:instrText>
+      </w:r>
+      <w:r>
+        <w:fldChar w:fldCharType="separate"/>
+      </w:r>
+      <w:r>
+        <w:rPr>
+          <w:noProof/>
+        </w:rPr>
+        <w:t>2</w:t>
+      </w:r>
+      <w:r>
+        <w:rPr>
+          <w:noProof/>
+        </w:rPr>
+        <w:fldChar w:fldCharType="end"/>
+      </w:r>
+      <w:r>
+        <w:t>: image showing the login screen</w:t>
+      </w:r>
+    </w:p>
+    <w:p>
+      <w:pPr>
+        <w:pStyle w:val="Heading2"/>
+      </w:pPr>
+      <w:bookmarkStart w:id="22" w:name="_Toc125398184"/>
+      <w:r>
+        <w:lastRenderedPageBreak/>
+        <w:t>1.3 review/comment system</w:t>
+      </w:r>
+      <w:bookmarkEnd w:id="22"/>
+    </w:p>
+    <w:p>
+      <w:pPr>
+        <w:keepNext/>
+      </w:pPr>
+      <w:r>
+        <w:rPr>
+          <w:noProof/>
+        </w:rPr>
+        <w:drawing>
+          <wp:inline distT="0" distB="0" distL="0" distR="0" wp14:anchorId="394B5809" wp14:editId="1C1DDBCF">
+            <wp:extent cx="5731510" cy="4160520"/>
+            <wp:effectExtent l="0" t="0" r="2540" b="0"/>
+            <wp:docPr id="3" name="Picture 3" descr="Graphical user interface, application, Teams&#10;&#10;Description automatically generated"/>
+            <wp:cNvGraphicFramePr>
+              <a:graphicFrameLocks xmlns:a="http://schemas.openxmlformats.org/drawingml/2006/main" noChangeAspect="1"/>
+            </wp:cNvGraphicFramePr>
+            <a:graphic xmlns:a="http://schemas.openxmlformats.org/drawingml/2006/main">
+              <a:graphicData uri="http://schemas.openxmlformats.org/drawingml/2006/picture">
+                <pic:pic xmlns:pic="http://schemas.openxmlformats.org/drawingml/2006/picture">
+                  <pic:nvPicPr>
+                    <pic:cNvPr id="3" name="Picture 3" descr="Graphical user interface, application, Teams&#10;&#10;Description automatically generated"/>
+                    <pic:cNvPicPr/>
+                  </pic:nvPicPr>
+                  <pic:blipFill>
+                    <a:blip r:embed="rId10"/>
+                    <a:stretch>
+                      <a:fillRect/>
+                    </a:stretch>
+                  </pic:blipFill>
+                  <pic:spPr>
+                    <a:xfrm>
+                      <a:off x="0" y="0"/>
+                      <a:ext cx="5731510" cy="4160520"/>
+                    </a:xfrm>
+                    <a:prstGeom prst="rect">
+                      <a:avLst/>
+                    </a:prstGeom>
+                  </pic:spPr>
+                </pic:pic>
+              </a:graphicData>
+            </a:graphic>
+          </wp:inline>
+        </w:drawing>
+      </w:r>
+    </w:p>
+    <w:p>
+      <w:pPr>
+        <w:pStyle w:val="Caption"/>
+      </w:pPr>
+      <w:r>
+        <w:t xml:space="preserve">Figure </w:t>
+      </w:r>
+      <w:r>
+        <w:fldChar w:fldCharType="begin"/>
+      </w:r>
+      <w:r>
+        <w:instrText xml:space="preserve"> SEQ Figure \* ARABIC </w:instrText>
+      </w:r>
+      <w:r>
+        <w:fldChar w:fldCharType="separate"/>
+      </w:r>
+      <w:r>
+        <w:rPr>
+          <w:noProof/>
+        </w:rPr>
+        <w:t>3</w:t>
+      </w:r>
+      <w:r>
+        <w:rPr>
+          <w:noProof/>
+        </w:rPr>
+        <w:fldChar w:fldCharType="end"/>
+      </w:r>
+      <w:r>
+        <w:t>: image showing the review and comment system</w:t>
+      </w:r>
+    </w:p>
+    <w:p>
+      <w:pPr>
+        <w:pStyle w:val="Heading2"/>
+      </w:pPr>
+      <w:bookmarkStart w:id="23" w:name="_Toc125398185"/>
+      <w:r>
+        <w:lastRenderedPageBreak/>
+        <w:t>1.4 moderator review page</w:t>
+      </w:r>
+      <w:bookmarkEnd w:id="23"/>
+    </w:p>
+    <w:p>
+      <w:pPr>
+        <w:keepNext/>
+      </w:pPr>
+      <w:r>
+        <w:drawing>
+          <wp:inline distT="0" distB="0" distL="0" distR="0" wp14:anchorId="195DA2E2" wp14:editId="005AA7C8">
+            <wp:extent cx="5731510" cy="4075430"/>
+            <wp:effectExtent l="0" t="0" r="2540" b="1270"/>
+            <wp:docPr id="11" name="Picture 11" descr="Graphical user interface, application, Teams&#10;&#10;Description automatically generated"/>
+            <wp:cNvGraphicFramePr>
+              <a:graphicFrameLocks xmlns:a="http://schemas.openxmlformats.org/drawingml/2006/main" noChangeAspect="1"/>
+            </wp:cNvGraphicFramePr>
+            <a:graphic xmlns:a="http://schemas.openxmlformats.org/drawingml/2006/main">
+              <a:graphicData uri="http://schemas.openxmlformats.org/drawingml/2006/picture">
+                <pic:pic xmlns:pic="http://schemas.openxmlformats.org/drawingml/2006/picture">
+                  <pic:nvPicPr>
+                    <pic:cNvPr id="11" name="Picture 11" descr="Graphical user interface, application, Teams&#10;&#10;Description automatically generated"/>
+                    <pic:cNvPicPr/>
+                  </pic:nvPicPr>
+                  <pic:blipFill>
+                    <a:blip r:embed="rId11"/>
+                    <a:stretch>
+                      <a:fillRect/>
+                    </a:stretch>
+                  </pic:blipFill>
+                  <pic:spPr>
+                    <a:xfrm>
+                      <a:off x="0" y="0"/>
+                      <a:ext cx="5731510" cy="4075430"/>
+                    </a:xfrm>
+                    <a:prstGeom prst="rect">
+                      <a:avLst/>
+                    </a:prstGeom>
+                  </pic:spPr>
+                </pic:pic>
+              </a:graphicData>
+            </a:graphic>
+          </wp:inline>
+        </w:drawing>
+      </w:r>
+    </w:p>
+    <w:p>
+      <w:pPr>
+        <w:pStyle w:val="Caption"/>
+      </w:pPr>
+      <w:r>
+        <w:t xml:space="preserve">Figure </w:t>
+      </w:r>
+      <w:fldSimple w:instr=" SEQ Figure \* ARABIC ">
+        <w:r>
+          <w:rPr>
+            <w:noProof/>
+          </w:rPr>
+          <w:t>4</w:t>
+        </w:r>
+      </w:fldSimple>
+      <w:r>
+        <w:t>: image of moderator review flagging</w:t>
+      </w:r>
+    </w:p>
+    <w:p>
+      <w:pPr>
+        <w:pStyle w:val="Heading2"/>
+      </w:pPr>
+      <w:bookmarkStart w:id="24" w:name="_Toc125398186"/>
+      <w:r>
+        <w:t>1.5 moderator category page</w:t>
+      </w:r>
+      <w:bookmarkEnd w:id="24"/>
+    </w:p>
+    <w:p>
+      <w:pPr>
+        <w:keepNext/>
+      </w:pPr>
+      <w:r>
+        <w:rPr>
+          <w:noProof/>
+        </w:rPr>
+        <w:drawing>
+          <wp:inline distT="0" distB="0" distL="0" distR="0" wp14:anchorId="30B9D198" wp14:editId="6FAD0EC4">
+            <wp:extent cx="5731510" cy="2364740"/>
+            <wp:effectExtent l="0" t="0" r="2540" b="0"/>
+            <wp:docPr id="7" name="Picture 7" descr="Graphical user interface, application, Teams&#10;&#10;Description automatically generated"/>
+            <wp:cNvGraphicFramePr>
+              <a:graphicFrameLocks xmlns:a="http://schemas.openxmlformats.org/drawingml/2006/main" noChangeAspect="1"/>
+            </wp:cNvGraphicFramePr>
+            <a:graphic xmlns:a="http://schemas.openxmlformats.org/drawingml/2006/main">
+              <a:graphicData uri="http://schemas.openxmlformats.org/drawingml/2006/picture">
+                <pic:pic xmlns:pic="http://schemas.openxmlformats.org/drawingml/2006/picture">
+                  <pic:nvPicPr>
+                    <pic:cNvPr id="7" name="Picture 7" descr="Graphical user interface, application, Teams&#10;&#10;Description automatically generated"/>
+                    <pic:cNvPicPr/>
+                  </pic:nvPicPr>
+                  <pic:blipFill>
+                    <a:blip r:embed="rId12"/>
+                    <a:stretch>
+                      <a:fillRect/>
+                    </a:stretch>
+                  </pic:blipFill>
+                  <pic:spPr>
+                    <a:xfrm>
+                      <a:off x="0" y="0"/>
+                      <a:ext cx="5731510" cy="2364740"/>
+                    </a:xfrm>
+                    <a:prstGeom prst="rect">
+                      <a:avLst/>
+                    </a:prstGeom>
+                  </pic:spPr>
+                </pic:pic>
+              </a:graphicData>
+            </a:graphic>
+          </wp:inline>
+        </w:drawing>
+      </w:r>
+    </w:p>
+    <w:p>
+      <w:pPr>
+        <w:pStyle w:val="Caption"/>
+      </w:pPr>
+      <w:r>
+        <w:t xml:space="preserve">Figure </w:t>
+      </w:r>
+      <w:fldSimple w:instr=" SEQ Figure \* ARABIC ">
+        <w:r>
+          <w:rPr>
+            <w:noProof/>
+          </w:rPr>
+          <w:t>5</w:t>
+        </w:r>
+      </w:fldSimple>
+      <w:r>
+        <w:t>: image showing the moderator category page</w:t>
+      </w:r>
+    </w:p>
+    <w:p>
+      <w:pPr>
+        <w:pStyle w:val="Heading2"/>
+      </w:pPr>
+      <w:bookmarkStart w:id="25" w:name="_Toc125398187"/>
+      <w:r>
+        <w:lastRenderedPageBreak/>
+        <w:t>1.6 place creation</w:t>
+      </w:r>
+      <w:bookmarkEnd w:id="25"/>
+    </w:p>
+    <w:p>
+      <w:pPr>
+        <w:keepNext/>
+      </w:pPr>
+      <w:r>
+        <w:drawing>
+          <wp:inline distT="0" distB="0" distL="0" distR="0" wp14:anchorId="4DEB284F" wp14:editId="495448D6">
+            <wp:extent cx="5731510" cy="4093845"/>
+            <wp:effectExtent l="0" t="0" r="2540" b="1905"/>
+            <wp:docPr id="9" name="Picture 9" descr="Graphical user interface&#10;&#10;Description automatically generated"/>
+            <wp:cNvGraphicFramePr>
+              <a:graphicFrameLocks xmlns:a="http://schemas.openxmlformats.org/drawingml/2006/main" noChangeAspect="1"/>
+            </wp:cNvGraphicFramePr>
+            <a:graphic xmlns:a="http://schemas.openxmlformats.org/drawingml/2006/main">
+              <a:graphicData uri="http://schemas.openxmlformats.org/drawingml/2006/picture">
+                <pic:pic xmlns:pic="http://schemas.openxmlformats.org/drawingml/2006/picture">
+                  <pic:nvPicPr>
+                    <pic:cNvPr id="9" name="Picture 9" descr="Graphical user interface&#10;&#10;Description automatically generated"/>
+                    <pic:cNvPicPr/>
+                  </pic:nvPicPr>
+                  <pic:blipFill>
+                    <a:blip r:embed="rId13"/>
+                    <a:stretch>
+                      <a:fillRect/>
+                    </a:stretch>
+                  </pic:blipFill>
+                  <pic:spPr>
+                    <a:xfrm>
+                      <a:off x="0" y="0"/>
+                      <a:ext cx="5731510" cy="4093845"/>
+                    </a:xfrm>
+                    <a:prstGeom prst="rect">
+                      <a:avLst/>
+                    </a:prstGeom>
+                  </pic:spPr>
+                </pic:pic>
+              </a:graphicData>
+            </a:graphic>
+          </wp:inline>
+        </w:drawing>
+      </w:r>
+    </w:p>
+    <w:p>
+      <w:pPr>
+        <w:pStyle w:val="Caption"/>
+      </w:pPr>
+      <w:r>
+        <w:t xml:space="preserve">Figure </w:t>
+      </w:r>
+      <w:fldSimple w:instr=" SEQ Figure \* ARABIC ">
+        <w:r>
+          <w:rPr>
+            <w:noProof/>
+          </w:rPr>
+          <w:t>6</w:t>
+        </w:r>
+      </w:fldSimple>
+      <w:r>
+        <w:t>: image of place creation page</w:t>
+      </w:r>
+    </w:p>
+    <w:p>
+      <w:pPr>
+        <w:pStyle w:val="Heading2"/>
+      </w:pPr>
+      <w:bookmarkStart w:id="26" w:name="_Toc125398188"/>
+      <w:r>
+        <w:lastRenderedPageBreak/>
+        <w:t>1.7 location</w:t>
+      </w:r>
+      <w:bookmarkEnd w:id="26"/>
+    </w:p>
+    <w:p>
+      <w:pPr>
+        <w:keepNext/>
+      </w:pPr>
+      <w:r>
+        <w:drawing>
+          <wp:inline distT="0" distB="0" distL="0" distR="0" wp14:anchorId="0D1D77E6" wp14:editId="3E5D6CDB">
+            <wp:extent cx="5731510" cy="4298950"/>
+            <wp:effectExtent l="0" t="0" r="2540" b="6350"/>
+            <wp:docPr id="6" name="Picture 6" descr="A picture containing text&#10;&#10;Description automatically generated"/>
+            <wp:cNvGraphicFramePr>
+              <a:graphicFrameLocks xmlns:a="http://schemas.openxmlformats.org/drawingml/2006/main" noChangeAspect="1"/>
+            </wp:cNvGraphicFramePr>
+            <a:graphic xmlns:a="http://schemas.openxmlformats.org/drawingml/2006/main">
+              <a:graphicData uri="http://schemas.openxmlformats.org/drawingml/2006/picture">
+                <pic:pic xmlns:pic="http://schemas.openxmlformats.org/drawingml/2006/picture">
+                  <pic:nvPicPr>
+                    <pic:cNvPr id="6" name="Picture 6" descr="A picture containing text&#10;&#10;Description automatically generated"/>
+                    <pic:cNvPicPr/>
+                  </pic:nvPicPr>
+                  <pic:blipFill>
+                    <a:blip r:embed="rId14"/>
+                    <a:stretch>
+                      <a:fillRect/>
+                    </a:stretch>
+                  </pic:blipFill>
+                  <pic:spPr>
+                    <a:xfrm>
+                      <a:off x="0" y="0"/>
+                      <a:ext cx="5731510" cy="4298950"/>
+                    </a:xfrm>
+                    <a:prstGeom prst="rect">
+                      <a:avLst/>
+                    </a:prstGeom>
+                  </pic:spPr>
+                </pic:pic>
+              </a:graphicData>
+            </a:graphic>
+          </wp:inline>
+        </w:drawing>
+      </w:r>
+    </w:p>
+    <w:p>
+      <w:pPr>
+        <w:pStyle w:val="Caption"/>
+      </w:pPr>
+      <w:r>
+        <w:t xml:space="preserve">Figure </w:t>
+      </w:r>
+      <w:fldSimple w:instr=" SEQ Figure \* ARABIC ">
+        <w:r>
+          <w:rPr>
+            <w:noProof/>
+          </w:rPr>
+          <w:t>7</w:t>
+        </w:r>
+      </w:fldSimple>
+      <w:r>
+        <w:t>: image of location page</w:t>
+      </w:r>
+    </w:p>
+    <w:p>
+      <w:pPr>
+        <w:pStyle w:val="Heading2"/>
+      </w:pPr>
+      <w:r>
+        <w:lastRenderedPageBreak/>
+        <w:t>1.8 home page</w:t>
+      </w:r>
+    </w:p>
+    <w:p>
+      <w:pPr>
+        <w:keepNext/>
+      </w:pPr>
+      <w:r>
+        <w:drawing>
+          <wp:inline distT="0" distB="0" distL="0" distR="0" wp14:anchorId="2A1092CB" wp14:editId="10EA969F">
+            <wp:extent cx="5731510" cy="4298950"/>
+            <wp:effectExtent l="0" t="0" r="2540" b="6350"/>
+            <wp:docPr id="10" name="Picture 10" descr="Graphical user interface, application&#10;&#10;Description automatically generated"/>
+            <wp:cNvGraphicFramePr>
+              <a:graphicFrameLocks xmlns:a="http://schemas.openxmlformats.org/drawingml/2006/main" noChangeAspect="1"/>
+            </wp:cNvGraphicFramePr>
+            <a:graphic xmlns:a="http://schemas.openxmlformats.org/drawingml/2006/main">
+              <a:graphicData uri="http://schemas.openxmlformats.org/drawingml/2006/picture">
+                <pic:pic xmlns:pic="http://schemas.openxmlformats.org/drawingml/2006/picture">
+                  <pic:nvPicPr>
+                    <pic:cNvPr id="10" name="Picture 10" descr="Graphical user interface, application&#10;&#10;Description automatically generated"/>
+                    <pic:cNvPicPr/>
+                  </pic:nvPicPr>
+                  <pic:blipFill>
+                    <a:blip r:embed="rId15"/>
+                    <a:stretch>
+                      <a:fillRect/>
+                    </a:stretch>
+                  </pic:blipFill>
+                  <pic:spPr>
+                    <a:xfrm>
+                      <a:off x="0" y="0"/>
+                      <a:ext cx="5731510" cy="4298950"/>
+                    </a:xfrm>
+                    <a:prstGeom prst="rect">
+                      <a:avLst/>
+                    </a:prstGeom>
+                  </pic:spPr>
+                </pic:pic>
+              </a:graphicData>
+            </a:graphic>
+          </wp:inline>
+        </w:drawing>
+      </w:r>
+    </w:p>
+    <w:p>
+      <w:pPr>
+        <w:pStyle w:val="Caption"/>
+      </w:pPr>
+      <w:r>
+        <w:t xml:space="preserve">Figure </w:t>
+      </w:r>
+      <w:fldSimple w:instr=" SEQ Figure \* ARABIC ">
+        <w:r>
+          <w:rPr>
+            <w:noProof/>
+          </w:rPr>
+          <w:t>8</w:t>
+        </w:r>
+      </w:fldSimple>
+      <w:r>
+        <w:t>image of home page</w:t>
+      </w:r>
+    </w:p>
+    <w:p>
+      <w:pPr>
+        <w:keepNext/>
+      </w:pPr>
+      <w:r>
+        <w:rPr>
+          <w:noProof/>
+        </w:rPr>
+        <w:lastRenderedPageBreak/>
+        <w:drawing>
+          <wp:inline distT="0" distB="0" distL="0" distR="0" wp14:anchorId="28C60EDA" wp14:editId="51349B55">
+            <wp:extent cx="4543425" cy="7953375"/>
+            <wp:effectExtent l="0" t="0" r="9525" b="9525"/>
+            <wp:docPr id="4" name="Picture 4" descr="Graphical user interface, website&#10;&#10;Description automatically generated"/>
+            <wp:cNvGraphicFramePr>
+              <a:graphicFrameLocks xmlns:a="http://schemas.openxmlformats.org/drawingml/2006/main" noChangeAspect="1"/>
+            </wp:cNvGraphicFramePr>
+            <a:graphic xmlns:a="http://schemas.openxmlformats.org/drawingml/2006/main">
+              <a:graphicData uri="http://schemas.openxmlformats.org/drawingml/2006/picture">
+                <pic:pic xmlns:pic="http://schemas.openxmlformats.org/drawingml/2006/picture">
+                  <pic:nvPicPr>
+                    <pic:cNvPr id="4" name="Picture 4" descr="Graphical user interface, website&#10;&#10;Description automatically generated"/>
+                    <pic:cNvPicPr/>
+                  </pic:nvPicPr>
+                  <pic:blipFill>
+                    <a:blip r:embed="rId16"/>
+                    <a:stretch>
+                      <a:fillRect/>
+                    </a:stretch>
+                  </pic:blipFill>
+                  <pic:spPr>
+                    <a:xfrm>
+                      <a:off x="0" y="0"/>
+                      <a:ext cx="4543425" cy="7953375"/>
+                    </a:xfrm>
+                    <a:prstGeom prst="rect">
+                      <a:avLst/>
+                    </a:prstGeom>
+                  </pic:spPr>
+                </pic:pic>
+              </a:graphicData>
+            </a:graphic>
+          </wp:inline>
+        </w:drawing>
+      </w:r>
+    </w:p>
+    <w:p>
+      <w:pPr>
+        <w:pStyle w:val="Caption"/>
+      </w:pPr>
+      <w:r>
+        <w:t xml:space="preserve">Figure </w:t>
+      </w:r>
+      <w:r>
+        <w:fldChar w:fldCharType="begin"/>
+      </w:r>
+      <w:r>
+        <w:instrText xml:space="preserve"> SEQ Figure \* ARABIC </w:instrText>
+      </w:r>
+      <w:r>
+        <w:fldChar w:fldCharType="separate"/>
+      </w:r>
+      <w:r>
+        <w:rPr>
+          <w:noProof/>
+        </w:rPr>
+        <w:t>9</w:t>
+      </w:r>
+      <w:r>
+        <w:rPr>
+          <w:noProof/>
+        </w:rPr>
+        <w:fldChar w:fldCharType="end"/>
+      </w:r>
+      <w:r>
+        <w:t>:image showing home page</w:t>
       </w:r>
     </w:p>
     <w:sectPr>
-      <w:footerReference w:type="default" r:id="rId8"/>
+      <w:footerReference w:type="default" r:id="rId17"/>
       <w:pgSz w:w="11906" w:h="16838"/>
       <w:pgMar w:top="1440" w:right="1440" w:bottom="1440" w:left="1440" w:header="708" w:footer="708" w:gutter="0"/>
       <w:pgNumType w:start="0"/>
@@ -2915,6 +4859,38 @@
       <w:color w:val="2F5496" w:themeColor="accent1" w:themeShade="BF"/>
     </w:rPr>
   </w:style>
+  <w:style w:type="paragraph" w:styleId="Caption">
+    <w:name w:val="caption"/>
+    <w:basedOn w:val="Normal"/>
+    <w:next w:val="Normal"/>
+    <w:uiPriority w:val="35"/>
+    <w:unhideWhenUsed/>
+    <w:qFormat/>
+    <w:rsid w:val="009A241F"/>
+    <w:pPr>
+      <w:spacing w:after="200" w:line="240" w:lineRule="auto"/>
+    </w:pPr>
+    <w:rPr>
+      <w:i/>
+      <w:iCs/>
+      <w:color w:val="44546A" w:themeColor="text2"/>
+      <w:sz w:val="18"/>
+      <w:szCs w:val="18"/>
+    </w:rPr>
+  </w:style>
+  <w:style w:type="paragraph" w:styleId="TOC3">
+    <w:name w:val="toc 3"/>
+    <w:basedOn w:val="Normal"/>
+    <w:next w:val="Normal"/>
+    <w:autoRedefine/>
+    <w:uiPriority w:val="39"/>
+    <w:unhideWhenUsed/>
+    <w:rsid w:val="009A241F"/>
+    <w:pPr>
+      <w:spacing w:after="100"/>
+      <w:ind w:left="440"/>
+    </w:pPr>
+  </w:style>
 </w:styles>
 </file>
 

</xml_diff>